<commit_message>
more edits w/ story telling and learning; a few more letters to go
</commit_message>
<xml_diff>
--- a/public_chapter/PublicChapter_draft_v3.docx
+++ b/public_chapter/PublicChapter_draft_v3.docx
@@ -38,7 +38,15 @@
     </w:p>
     <w:p>
       <w:r>
-        <w:t>Focus for this draft: work on story telling and teaching. I want nearly every one of these letters to have a teaching moment either about research or a word or something I’m interested in, etc.</w:t>
+        <w:t xml:space="preserve">Focus for this draft: work on </w:t>
+      </w:r>
+      <w:proofErr w:type="spellStart"/>
+      <w:r>
+        <w:t>story telling</w:t>
+      </w:r>
+      <w:proofErr w:type="spellEnd"/>
+      <w:r>
+        <w:t xml:space="preserve"> and teaching. I want nearly every one of these letters to have a teaching moment either about research or a word or something I’m interested in, etc.</w:t>
       </w:r>
     </w:p>
     <w:p>
@@ -123,7 +131,15 @@
         <w:t>both the blessings of graduate school and the anxieties</w:t>
       </w:r>
       <w:r>
-        <w:t xml:space="preserve"> that it takes to complete a PhD. Of course this experience isn’t universal, but if you’re at all interested in what a</w:t>
+        <w:t xml:space="preserve"> that it takes to complete a PhD. </w:t>
+      </w:r>
+      <w:proofErr w:type="gramStart"/>
+      <w:r>
+        <w:t>Of course</w:t>
+      </w:r>
+      <w:proofErr w:type="gramEnd"/>
+      <w:r>
+        <w:t xml:space="preserve"> this experience isn’t universal, but if you’re at all interested in what a</w:t>
       </w:r>
       <w:r>
         <w:t xml:space="preserve"> Haitian-Filipino</w:t>
@@ -228,21 +244,6 @@
       <w:r>
         <w:t>Training grant</w:t>
       </w:r>
-    </w:p>
-    <w:p>
-      <w:pPr>
-        <w:jc w:val="both"/>
-      </w:pPr>
-    </w:p>
-    <w:p>
-      <w:pPr>
-        <w:jc w:val="both"/>
-      </w:pPr>
-    </w:p>
-    <w:p>
-      <w:pPr>
-        <w:jc w:val="both"/>
-      </w:pPr>
     </w:p>
     <w:p>
       <w:pPr>
@@ -296,6 +297,7 @@
           <w:sz w:val="20"/>
           <w:szCs w:val="20"/>
         </w:rPr>
+        <w:lastRenderedPageBreak/>
         <w:t>Dear PhD,</w:t>
       </w:r>
     </w:p>
@@ -312,7 +314,23 @@
           <w:sz w:val="20"/>
           <w:szCs w:val="20"/>
         </w:rPr>
-        <w:t xml:space="preserve">And so we begin. We’re going to be together for the next 5, 6, maybe 7 years, so I thought that it would be a good idea to start writing. Even if it’s just for myself as something to look back at afterwards, I want to have some of these learning experiences written down to reflect on. I know you </w:t>
+        <w:t xml:space="preserve">And </w:t>
+      </w:r>
+      <w:proofErr w:type="gramStart"/>
+      <w:r>
+        <w:rPr>
+          <w:sz w:val="20"/>
+          <w:szCs w:val="20"/>
+        </w:rPr>
+        <w:t>so</w:t>
+      </w:r>
+      <w:proofErr w:type="gramEnd"/>
+      <w:r>
+        <w:rPr>
+          <w:sz w:val="20"/>
+          <w:szCs w:val="20"/>
+        </w:rPr>
+        <w:t xml:space="preserve"> we begin. We’re going to be together for the next 5, 6, maybe 7 years, so I thought that it would be a good idea to start writing. Even if it’s just for myself as something to look back at afterwards, I want to have some of these learning experiences written down to reflect on. I know you </w:t>
       </w:r>
       <w:r>
         <w:rPr>
@@ -403,7 +421,23 @@
           <w:sz w:val="20"/>
           <w:szCs w:val="20"/>
         </w:rPr>
-        <w:t>, at first I was bewildered. No one in my family is a scientist, I’ve been rejected from several scientific lab opportunities, and I didn’t even know that PhD programs existed until junior year of college. But despite all of this I’ve been accepted and my surprise has become a bit closer to joy amidst questioning how this is possible.</w:t>
+        <w:t xml:space="preserve">, at </w:t>
+      </w:r>
+      <w:proofErr w:type="gramStart"/>
+      <w:r>
+        <w:rPr>
+          <w:sz w:val="20"/>
+          <w:szCs w:val="20"/>
+        </w:rPr>
+        <w:t>first</w:t>
+      </w:r>
+      <w:proofErr w:type="gramEnd"/>
+      <w:r>
+        <w:rPr>
+          <w:sz w:val="20"/>
+          <w:szCs w:val="20"/>
+        </w:rPr>
+        <w:t xml:space="preserve"> I was bewildered. No one in my family is a scientist, I’ve been rejected from several scientific lab opportunities, and I didn’t even know that PhD programs existed until junior year of college. But despite all of this I’ve been accepted and my surprise has become a bit closer to joy amidst questioning how this is possible.</w:t>
       </w:r>
       <w:r>
         <w:rPr>
@@ -1010,6 +1044,7 @@
           <w:sz w:val="20"/>
           <w:szCs w:val="20"/>
         </w:rPr>
+        <w:lastRenderedPageBreak/>
         <w:t>Dear PhD,</w:t>
       </w:r>
     </w:p>
@@ -1461,7 +1496,21 @@
           <w:sz w:val="20"/>
           <w:szCs w:val="20"/>
         </w:rPr>
-        <w:t xml:space="preserve">it communicates learning </w:t>
+        <w:t xml:space="preserve">it communicates </w:t>
+      </w:r>
+      <w:r>
+        <w:rPr>
+          <w:sz w:val="20"/>
+          <w:szCs w:val="20"/>
+        </w:rPr>
+        <w:t>concepts</w:t>
+      </w:r>
+      <w:r>
+        <w:rPr>
+          <w:sz w:val="20"/>
+          <w:szCs w:val="20"/>
+        </w:rPr>
+        <w:t xml:space="preserve"> </w:t>
       </w:r>
       <w:r>
         <w:rPr>
@@ -1757,6 +1806,7 @@
           <w:szCs w:val="20"/>
         </w:rPr>
       </w:pPr>
+      <w:proofErr w:type="spellStart"/>
       <w:r>
         <w:rPr>
           <w:rFonts w:ascii="Tw Cen MT" w:hAnsi="Tw Cen MT"/>
@@ -1767,8 +1817,9 @@
           <w:sz w:val="20"/>
           <w:szCs w:val="20"/>
         </w:rPr>
-        <w:t>'Cause getting made you want more</w:t>
-      </w:r>
+        <w:t>'Cause</w:t>
+      </w:r>
+      <w:proofErr w:type="spellEnd"/>
       <w:r>
         <w:rPr>
           <w:rFonts w:ascii="Tw Cen MT" w:hAnsi="Tw Cen MT"/>
@@ -1779,8 +1830,7 @@
           <w:sz w:val="20"/>
           <w:szCs w:val="20"/>
         </w:rPr>
-        <w:br/>
-        <w:t>And hoping made you hurt more</w:t>
+        <w:t xml:space="preserve"> getting made you want more</w:t>
       </w:r>
       <w:r>
         <w:rPr>
@@ -1793,7 +1843,7 @@
           <w:szCs w:val="20"/>
         </w:rPr>
         <w:br/>
-        <w:t>Oh, there must be</w:t>
+        <w:t>And hoping made you hurt more</w:t>
       </w:r>
       <w:r>
         <w:rPr>
@@ -1806,6 +1856,19 @@
           <w:szCs w:val="20"/>
         </w:rPr>
         <w:br/>
+        <w:t>Oh, there must be</w:t>
+      </w:r>
+      <w:r>
+        <w:rPr>
+          <w:rFonts w:ascii="Tw Cen MT" w:hAnsi="Tw Cen MT"/>
+          <w:b/>
+          <w:bCs/>
+          <w:i/>
+          <w:iCs/>
+          <w:sz w:val="20"/>
+          <w:szCs w:val="20"/>
+        </w:rPr>
+        <w:br/>
         <w:t>Something wrong with me</w:t>
       </w:r>
     </w:p>
@@ -1890,58 +1953,51 @@
           <w:sz w:val="20"/>
           <w:szCs w:val="20"/>
         </w:rPr>
-        <w:t xml:space="preserve">feeling of doubt. I’m currently excited to learn, and happy to ask why. But I think with experiences like this there are likely going to be some difficult times ahead. </w:t>
-      </w:r>
+        <w:t xml:space="preserve">feeling of doubt. I’m currently excited to learn, and happy to ask why. But I think with experiences like this there are likely going to be some difficult times ahead. Times when I’ll tell myself that something is wrong with me for staying on this path of learning despite being so outside of my comfort zone. </w:t>
+      </w:r>
+      <w:r>
+        <w:rPr>
+          <w:sz w:val="20"/>
+          <w:szCs w:val="20"/>
+        </w:rPr>
+        <w:t>I guess despite everything feeling okay and positive right now, I don’t think this PhD journey is going to be so linear. There will be twists and turns that I’ll have to navigate, and I hope that I’ll be prepared for them.</w:t>
+      </w:r>
+    </w:p>
+    <w:p>
+      <w:pPr>
+        <w:jc w:val="both"/>
+        <w:rPr>
+          <w:sz w:val="20"/>
+          <w:szCs w:val="20"/>
+        </w:rPr>
+      </w:pPr>
+      <w:r>
+        <w:rPr>
+          <w:sz w:val="20"/>
+          <w:szCs w:val="20"/>
+        </w:rPr>
+        <w:t>Gilbert</w:t>
+      </w:r>
+    </w:p>
+    <w:p>
+      <w:pPr>
+        <w:jc w:val="both"/>
+      </w:pPr>
+    </w:p>
+    <w:p>
+      <w:pPr>
+        <w:jc w:val="both"/>
+        <w:rPr>
+          <w:sz w:val="20"/>
+          <w:szCs w:val="20"/>
+        </w:rPr>
+      </w:pPr>
       <w:r>
         <w:rPr>
           <w:sz w:val="20"/>
           <w:szCs w:val="20"/>
         </w:rPr>
         <w:lastRenderedPageBreak/>
-        <w:t xml:space="preserve">Times when I’ll tell myself that something is wrong with me for staying on this path of learning despite being so outside of my comfort zone. </w:t>
-      </w:r>
-      <w:r>
-        <w:rPr>
-          <w:sz w:val="20"/>
-          <w:szCs w:val="20"/>
-        </w:rPr>
-        <w:t>I guess despite everything feeling okay and positive right now, I don’t think this PhD journey is going to be so linear. There will be twists and turns that I’ll have to navigate, and I hope that I’ll be prepared for them.</w:t>
-      </w:r>
-    </w:p>
-    <w:p>
-      <w:pPr>
-        <w:jc w:val="both"/>
-        <w:rPr>
-          <w:sz w:val="20"/>
-          <w:szCs w:val="20"/>
-        </w:rPr>
-      </w:pPr>
-      <w:r>
-        <w:rPr>
-          <w:sz w:val="20"/>
-          <w:szCs w:val="20"/>
-        </w:rPr>
-        <w:t>Gilbert</w:t>
-      </w:r>
-    </w:p>
-    <w:p>
-      <w:pPr>
-        <w:jc w:val="both"/>
-      </w:pPr>
-    </w:p>
-    <w:p>
-      <w:pPr>
-        <w:jc w:val="both"/>
-        <w:rPr>
-          <w:sz w:val="20"/>
-          <w:szCs w:val="20"/>
-        </w:rPr>
-      </w:pPr>
-      <w:r>
-        <w:rPr>
-          <w:sz w:val="20"/>
-          <w:szCs w:val="20"/>
-        </w:rPr>
         <w:t>Hey PhD,</w:t>
       </w:r>
     </w:p>
@@ -2043,7 +2099,21 @@
           <w:sz w:val="20"/>
           <w:szCs w:val="20"/>
         </w:rPr>
-        <w:t>I just had my preliminary exam, which is the test that puts me on track to really be able to succeed here. T</w:t>
+        <w:t xml:space="preserve">I just had my preliminary exam, which is the test that puts me on track to be </w:t>
+      </w:r>
+      <w:r>
+        <w:rPr>
+          <w:sz w:val="20"/>
+          <w:szCs w:val="20"/>
+        </w:rPr>
+        <w:t>trusted to successfully get my PhD</w:t>
+      </w:r>
+      <w:r>
+        <w:rPr>
+          <w:sz w:val="20"/>
+          <w:szCs w:val="20"/>
+        </w:rPr>
+        <w:t>. T</w:t>
       </w:r>
       <w:r>
         <w:rPr>
@@ -2071,7 +2141,7 @@
           <w:sz w:val="20"/>
           <w:szCs w:val="20"/>
         </w:rPr>
-        <w:t xml:space="preserve"> into a room with 5 professors who each have many scientific publications to each of their names.</w:t>
+        <w:t xml:space="preserve"> into a room with 5 professors who have many scientific publications to each of their names.</w:t>
       </w:r>
       <w:r>
         <w:rPr>
@@ -2555,7 +2625,7 @@
           <w:sz w:val="20"/>
           <w:szCs w:val="20"/>
         </w:rPr>
-        <w:t xml:space="preserve">hank you for the presentation. We think your progress has promise, but we can’t give you a pass at this time. There are some weaknesses…”. </w:t>
+        <w:t xml:space="preserve">hank you for the presentation. We think your progress has promise, but we can’t give you a pass at this time. There are some weaknesses…” </w:t>
       </w:r>
     </w:p>
     <w:p>
@@ -2679,7 +2749,49 @@
           <w:sz w:val="20"/>
           <w:szCs w:val="20"/>
         </w:rPr>
-        <w:t xml:space="preserve">In my last letter I said that I expected some difficult times ahead…but this is far from what I expected. Not only do I not pass, but I actually get another opportunity to try again. </w:t>
+        <w:t xml:space="preserve">In my last letter I said that I expected some difficult times ahead…but this is far from </w:t>
+      </w:r>
+      <w:r>
+        <w:rPr>
+          <w:sz w:val="20"/>
+          <w:szCs w:val="20"/>
+        </w:rPr>
+        <w:t>anything</w:t>
+      </w:r>
+      <w:r>
+        <w:rPr>
+          <w:sz w:val="20"/>
+          <w:szCs w:val="20"/>
+        </w:rPr>
+        <w:t xml:space="preserve"> I</w:t>
+      </w:r>
+      <w:r>
+        <w:rPr>
+          <w:sz w:val="20"/>
+          <w:szCs w:val="20"/>
+        </w:rPr>
+        <w:t xml:space="preserve"> could have imagined</w:t>
+      </w:r>
+      <w:r>
+        <w:rPr>
+          <w:sz w:val="20"/>
+          <w:szCs w:val="20"/>
+        </w:rPr>
+        <w:t>. Not only do I not pass, but I actually get another opportunity to try again</w:t>
+      </w:r>
+      <w:r>
+        <w:rPr>
+          <w:sz w:val="20"/>
+          <w:szCs w:val="20"/>
+        </w:rPr>
+        <w:t>?</w:t>
+      </w:r>
+      <w:r>
+        <w:rPr>
+          <w:sz w:val="20"/>
+          <w:szCs w:val="20"/>
+        </w:rPr>
+        <w:t xml:space="preserve"> </w:t>
       </w:r>
       <w:r>
         <w:rPr>
@@ -2721,21 +2833,7 @@
           <w:sz w:val="20"/>
           <w:szCs w:val="20"/>
         </w:rPr>
-        <w:t xml:space="preserve"> me</w:t>
-      </w:r>
-      <w:r>
-        <w:rPr>
-          <w:sz w:val="20"/>
-          <w:szCs w:val="20"/>
-        </w:rPr>
-        <w:t xml:space="preserve"> even</w:t>
-      </w:r>
-      <w:r>
-        <w:rPr>
-          <w:sz w:val="20"/>
-          <w:szCs w:val="20"/>
-        </w:rPr>
-        <w:t xml:space="preserve"> more anxious. </w:t>
+        <w:t xml:space="preserve"> me more anxious. </w:t>
       </w:r>
       <w:r>
         <w:rPr>
@@ -2763,7 +2861,21 @@
           <w:sz w:val="20"/>
           <w:szCs w:val="20"/>
         </w:rPr>
-        <w:t xml:space="preserve"> in my head:</w:t>
+        <w:t xml:space="preserve"> in</w:t>
+      </w:r>
+      <w:r>
+        <w:rPr>
+          <w:sz w:val="20"/>
+          <w:szCs w:val="20"/>
+        </w:rPr>
+        <w:t>to</w:t>
+      </w:r>
+      <w:r>
+        <w:rPr>
+          <w:sz w:val="20"/>
+          <w:szCs w:val="20"/>
+        </w:rPr>
+        <w:t xml:space="preserve"> my head:</w:t>
       </w:r>
       <w:r>
         <w:rPr>
@@ -2833,14 +2945,7 @@
           <w:sz w:val="20"/>
           <w:szCs w:val="20"/>
         </w:rPr>
-        <w:t xml:space="preserve">Could </w:t>
-      </w:r>
-      <w:r>
-        <w:rPr>
-          <w:sz w:val="20"/>
-          <w:szCs w:val="20"/>
-        </w:rPr>
-        <w:t xml:space="preserve">the reason that I’m one of the few black people here be because I’m not actually supposed to be here? </w:t>
+        <w:t>Is there something inherently wrong with being a minority in science? Do I even belong here?</w:t>
       </w:r>
     </w:p>
     <w:p>
@@ -2892,7 +2997,33 @@
           <w:sz w:val="20"/>
           <w:szCs w:val="20"/>
         </w:rPr>
-        <w:t>I wanna sleep so wake me up when I’m older</w:t>
+        <w:t xml:space="preserve">I </w:t>
+      </w:r>
+      <w:proofErr w:type="spellStart"/>
+      <w:r>
+        <w:rPr>
+          <w:rFonts w:ascii="Tw Cen MT" w:hAnsi="Tw Cen MT"/>
+          <w:b/>
+          <w:bCs/>
+          <w:i/>
+          <w:iCs/>
+          <w:sz w:val="20"/>
+          <w:szCs w:val="20"/>
+        </w:rPr>
+        <w:t>wanna</w:t>
+      </w:r>
+      <w:proofErr w:type="spellEnd"/>
+      <w:r>
+        <w:rPr>
+          <w:rFonts w:ascii="Tw Cen MT" w:hAnsi="Tw Cen MT"/>
+          <w:b/>
+          <w:bCs/>
+          <w:i/>
+          <w:iCs/>
+          <w:sz w:val="20"/>
+          <w:szCs w:val="20"/>
+        </w:rPr>
+        <w:t xml:space="preserve"> sleep so wake me up when I’m older</w:t>
       </w:r>
     </w:p>
     <w:p>
@@ -2981,7 +3112,21 @@
           <w:sz w:val="20"/>
           <w:szCs w:val="20"/>
         </w:rPr>
-        <w:t xml:space="preserve">Having an immense and what feels like impossible weight on your shoulders and having to live with it. </w:t>
+        <w:t>Having an immense and what feels like impossible weight on your shoulders and having to live with it</w:t>
+      </w:r>
+      <w:r>
+        <w:rPr>
+          <w:sz w:val="20"/>
+          <w:szCs w:val="20"/>
+        </w:rPr>
+        <w:t xml:space="preserve"> forever</w:t>
+      </w:r>
+      <w:r>
+        <w:rPr>
+          <w:sz w:val="20"/>
+          <w:szCs w:val="20"/>
+        </w:rPr>
+        <w:t xml:space="preserve">. </w:t>
       </w:r>
       <w:r>
         <w:rPr>
@@ -3030,21 +3175,45 @@
           <w:sz w:val="20"/>
           <w:szCs w:val="20"/>
         </w:rPr>
-        <w:t xml:space="preserve">Why do I feel </w:t>
-      </w:r>
-      <w:r>
-        <w:rPr>
-          <w:sz w:val="20"/>
-          <w:szCs w:val="20"/>
-        </w:rPr>
-        <w:t>like I don’t belong here? Why do I just want to sleep everything off?</w:t>
-      </w:r>
-      <w:r>
-        <w:rPr>
-          <w:sz w:val="20"/>
-          <w:szCs w:val="20"/>
-        </w:rPr>
-        <w:t xml:space="preserve"> Thanks for taking the time to read through these blurry thoughts.</w:t>
+        <w:t>I have to live with this failure forever. Will these feelings of not belonging ever go away?</w:t>
+      </w:r>
+      <w:r>
+        <w:rPr>
+          <w:sz w:val="20"/>
+          <w:szCs w:val="20"/>
+        </w:rPr>
+        <w:t xml:space="preserve"> </w:t>
+      </w:r>
+    </w:p>
+    <w:p>
+      <w:pPr>
+        <w:spacing w:after="120"/>
+        <w:jc w:val="both"/>
+        <w:rPr>
+          <w:sz w:val="20"/>
+          <w:szCs w:val="20"/>
+        </w:rPr>
+      </w:pPr>
+      <w:r>
+        <w:rPr>
+          <w:sz w:val="20"/>
+          <w:szCs w:val="20"/>
+        </w:rPr>
+        <w:t>Sorry for the blurry and half coherent thoughts, but t</w:t>
+      </w:r>
+      <w:r>
+        <w:rPr>
+          <w:sz w:val="20"/>
+          <w:szCs w:val="20"/>
+        </w:rPr>
+        <w:t xml:space="preserve">hanks </w:t>
+      </w:r>
+      <w:r>
+        <w:rPr>
+          <w:sz w:val="20"/>
+          <w:szCs w:val="20"/>
+        </w:rPr>
+        <w:t>for reading.</w:t>
       </w:r>
     </w:p>
     <w:p>
@@ -3098,20 +3267,12 @@
           <w:szCs w:val="20"/>
         </w:rPr>
       </w:pPr>
-    </w:p>
-    <w:p>
-      <w:pPr>
-        <w:jc w:val="both"/>
-        <w:rPr>
-          <w:sz w:val="20"/>
-          <w:szCs w:val="20"/>
-        </w:rPr>
-      </w:pPr>
-      <w:r>
-        <w:rPr>
-          <w:sz w:val="20"/>
-          <w:szCs w:val="20"/>
-        </w:rPr>
+      <w:r>
+        <w:rPr>
+          <w:sz w:val="20"/>
+          <w:szCs w:val="20"/>
+        </w:rPr>
+        <w:lastRenderedPageBreak/>
         <w:t xml:space="preserve">Hey </w:t>
       </w:r>
       <w:r>
@@ -3158,7 +3319,23 @@
           <w:sz w:val="20"/>
           <w:szCs w:val="20"/>
         </w:rPr>
-        <w:t xml:space="preserve">One of the most difficult parts of being in grad school in Wisconsin is the lack of diversity. Whether it be in the types of food or people, this place has a small amount of students that look like me. And when things go either positively or negatively, I wonder if it partially has something to do with my race and ethnicity. </w:t>
+        <w:t xml:space="preserve">One of the most difficult parts of being in grad school in Wisconsin is the lack of diversity. Whether it be in the types of food or people, this place has a small </w:t>
+      </w:r>
+      <w:proofErr w:type="gramStart"/>
+      <w:r>
+        <w:rPr>
+          <w:sz w:val="20"/>
+          <w:szCs w:val="20"/>
+        </w:rPr>
+        <w:t>amount</w:t>
+      </w:r>
+      <w:proofErr w:type="gramEnd"/>
+      <w:r>
+        <w:rPr>
+          <w:sz w:val="20"/>
+          <w:szCs w:val="20"/>
+        </w:rPr>
+        <w:t xml:space="preserve"> of students that look like me. And when things go either positively or negatively, I wonder if it partially has something to do with my race and ethnicity. </w:t>
       </w:r>
     </w:p>
     <w:p>
@@ -3225,12 +3402,21 @@
         </w:rPr>
         <w:t xml:space="preserve">eagerly awaited the response, hoping that we’d all get in. When the email arrived, I scrolled down to the accepted names and saw mine, but no names of any of </w:t>
       </w:r>
-      <w:r>
-        <w:rPr>
-          <w:sz w:val="20"/>
-          <w:szCs w:val="20"/>
-        </w:rPr>
-        <w:t>the my fri</w:t>
+      <w:proofErr w:type="gramStart"/>
+      <w:r>
+        <w:rPr>
+          <w:sz w:val="20"/>
+          <w:szCs w:val="20"/>
+        </w:rPr>
+        <w:t>the my</w:t>
+      </w:r>
+      <w:proofErr w:type="gramEnd"/>
+      <w:r>
+        <w:rPr>
+          <w:sz w:val="20"/>
+          <w:szCs w:val="20"/>
+        </w:rPr>
+        <w:t xml:space="preserve"> fri</w:t>
       </w:r>
       <w:r>
         <w:rPr>
@@ -3534,11 +3720,143 @@
           <w:sz w:val="20"/>
           <w:szCs w:val="20"/>
         </w:rPr>
-        <w:t xml:space="preserve">p r i d e . i s . t h e . d e v i l </w:t>
-      </w:r>
+        <w:t xml:space="preserve">p r </w:t>
+      </w:r>
+      <w:proofErr w:type="spellStart"/>
       <w:r>
         <w:rPr>
           <w:rFonts w:ascii="Tw Cen MT" w:hAnsi="Tw Cen MT"/>
+          <w:i/>
+          <w:iCs/>
+          <w:sz w:val="20"/>
+          <w:szCs w:val="20"/>
+        </w:rPr>
+        <w:t>i</w:t>
+      </w:r>
+      <w:proofErr w:type="spellEnd"/>
+      <w:r>
+        <w:rPr>
+          <w:rFonts w:ascii="Tw Cen MT" w:hAnsi="Tw Cen MT"/>
+          <w:i/>
+          <w:iCs/>
+          <w:sz w:val="20"/>
+          <w:szCs w:val="20"/>
+        </w:rPr>
+        <w:t xml:space="preserve"> d </w:t>
+      </w:r>
+      <w:proofErr w:type="gramStart"/>
+      <w:r>
+        <w:rPr>
+          <w:rFonts w:ascii="Tw Cen MT" w:hAnsi="Tw Cen MT"/>
+          <w:i/>
+          <w:iCs/>
+          <w:sz w:val="20"/>
+          <w:szCs w:val="20"/>
+        </w:rPr>
+        <w:t>e .</w:t>
+      </w:r>
+      <w:proofErr w:type="gramEnd"/>
+      <w:r>
+        <w:rPr>
+          <w:rFonts w:ascii="Tw Cen MT" w:hAnsi="Tw Cen MT"/>
+          <w:i/>
+          <w:iCs/>
+          <w:sz w:val="20"/>
+          <w:szCs w:val="20"/>
+        </w:rPr>
+        <w:t xml:space="preserve"> </w:t>
+      </w:r>
+      <w:proofErr w:type="spellStart"/>
+      <w:r>
+        <w:rPr>
+          <w:rFonts w:ascii="Tw Cen MT" w:hAnsi="Tw Cen MT"/>
+          <w:i/>
+          <w:iCs/>
+          <w:sz w:val="20"/>
+          <w:szCs w:val="20"/>
+        </w:rPr>
+        <w:t>i</w:t>
+      </w:r>
+      <w:proofErr w:type="spellEnd"/>
+      <w:r>
+        <w:rPr>
+          <w:rFonts w:ascii="Tw Cen MT" w:hAnsi="Tw Cen MT"/>
+          <w:i/>
+          <w:iCs/>
+          <w:sz w:val="20"/>
+          <w:szCs w:val="20"/>
+        </w:rPr>
+        <w:t xml:space="preserve"> </w:t>
+      </w:r>
+      <w:proofErr w:type="gramStart"/>
+      <w:r>
+        <w:rPr>
+          <w:rFonts w:ascii="Tw Cen MT" w:hAnsi="Tw Cen MT"/>
+          <w:i/>
+          <w:iCs/>
+          <w:sz w:val="20"/>
+          <w:szCs w:val="20"/>
+        </w:rPr>
+        <w:t>s .</w:t>
+      </w:r>
+      <w:proofErr w:type="gramEnd"/>
+      <w:r>
+        <w:rPr>
+          <w:rFonts w:ascii="Tw Cen MT" w:hAnsi="Tw Cen MT"/>
+          <w:i/>
+          <w:iCs/>
+          <w:sz w:val="20"/>
+          <w:szCs w:val="20"/>
+        </w:rPr>
+        <w:t xml:space="preserve"> t h </w:t>
+      </w:r>
+      <w:proofErr w:type="gramStart"/>
+      <w:r>
+        <w:rPr>
+          <w:rFonts w:ascii="Tw Cen MT" w:hAnsi="Tw Cen MT"/>
+          <w:i/>
+          <w:iCs/>
+          <w:sz w:val="20"/>
+          <w:szCs w:val="20"/>
+        </w:rPr>
+        <w:t>e .</w:t>
+      </w:r>
+      <w:proofErr w:type="gramEnd"/>
+      <w:r>
+        <w:rPr>
+          <w:rFonts w:ascii="Tw Cen MT" w:hAnsi="Tw Cen MT"/>
+          <w:i/>
+          <w:iCs/>
+          <w:sz w:val="20"/>
+          <w:szCs w:val="20"/>
+        </w:rPr>
+        <w:t xml:space="preserve"> d e v </w:t>
+      </w:r>
+      <w:proofErr w:type="spellStart"/>
+      <w:r>
+        <w:rPr>
+          <w:rFonts w:ascii="Tw Cen MT" w:hAnsi="Tw Cen MT"/>
+          <w:i/>
+          <w:iCs/>
+          <w:sz w:val="20"/>
+          <w:szCs w:val="20"/>
+        </w:rPr>
+        <w:t>i</w:t>
+      </w:r>
+      <w:proofErr w:type="spellEnd"/>
+      <w:r>
+        <w:rPr>
+          <w:rFonts w:ascii="Tw Cen MT" w:hAnsi="Tw Cen MT"/>
+          <w:i/>
+          <w:iCs/>
+          <w:sz w:val="20"/>
+          <w:szCs w:val="20"/>
+        </w:rPr>
+        <w:t xml:space="preserve"> l </w:t>
+      </w:r>
+      <w:r>
+        <w:rPr>
+          <w:rFonts w:ascii="Tw Cen MT" w:hAnsi="Tw Cen MT"/>
           <w:sz w:val="20"/>
           <w:szCs w:val="20"/>
         </w:rPr>
@@ -3570,12 +3888,21 @@
           <w:szCs w:val="20"/>
         </w:rPr>
       </w:pPr>
-      <w:r>
-        <w:rPr>
-          <w:sz w:val="20"/>
-          <w:szCs w:val="20"/>
-        </w:rPr>
-        <w:t xml:space="preserve">So this is kind of the thing that is sticking with me right now: … </w:t>
+      <w:proofErr w:type="gramStart"/>
+      <w:r>
+        <w:rPr>
+          <w:sz w:val="20"/>
+          <w:szCs w:val="20"/>
+        </w:rPr>
+        <w:t>So</w:t>
+      </w:r>
+      <w:proofErr w:type="gramEnd"/>
+      <w:r>
+        <w:rPr>
+          <w:sz w:val="20"/>
+          <w:szCs w:val="20"/>
+        </w:rPr>
+        <w:t xml:space="preserve"> this is kind of the thing that is sticking with me right now: … </w:t>
       </w:r>
       <w:r>
         <w:rPr>
@@ -3589,64 +3916,57 @@
           <w:sz w:val="20"/>
           <w:szCs w:val="20"/>
         </w:rPr>
-        <w:t xml:space="preserve">see myself in a slightly different light: I’m made up of my experiences, and many of those experiences have been quite negative to my perception of myself. Like imagine … allusion/movie reference. In order to figure it out I realized that I would have to focus even more on myself. Shutting out many </w:t>
-      </w:r>
+        <w:t>see myself in a slightly different light: I’m made up of my experiences, and many of those experiences have been quite negative to my perception of myself. Like imagine … allusion/movie reference. In order to figure it out I realized that I would have to focus even more on myself. Shutting out many relationships in order to get past this part of my life. I wanted to learn enough to pass my second prelim, and to do so I needed to learn a lot of science and about myself. (can I tie this in to earlier with my learning about my voice?)</w:t>
+      </w:r>
+      <w:r>
+        <w:rPr>
+          <w:sz w:val="20"/>
+          <w:szCs w:val="20"/>
+        </w:rPr>
+        <w:t xml:space="preserve"> …needs work here…</w:t>
+      </w:r>
+    </w:p>
+    <w:p>
+      <w:pPr>
+        <w:jc w:val="both"/>
+        <w:rPr>
+          <w:sz w:val="20"/>
+          <w:szCs w:val="20"/>
+        </w:rPr>
+      </w:pPr>
+    </w:p>
+    <w:p>
+      <w:pPr>
+        <w:jc w:val="both"/>
+        <w:rPr>
+          <w:sz w:val="20"/>
+          <w:szCs w:val="20"/>
+        </w:rPr>
+      </w:pPr>
+    </w:p>
+    <w:p>
+      <w:pPr>
+        <w:jc w:val="both"/>
+        <w:rPr>
+          <w:sz w:val="20"/>
+          <w:szCs w:val="20"/>
+        </w:rPr>
+      </w:pPr>
+    </w:p>
+    <w:p>
+      <w:pPr>
+        <w:jc w:val="both"/>
+        <w:rPr>
+          <w:sz w:val="20"/>
+          <w:szCs w:val="20"/>
+        </w:rPr>
+      </w:pPr>
       <w:r>
         <w:rPr>
           <w:sz w:val="20"/>
           <w:szCs w:val="20"/>
         </w:rPr>
         <w:lastRenderedPageBreak/>
-        <w:t>relationships in order to get past this part of my life. I wanted to learn enough to pass my second prelim, and to do so I needed to learn a lot of science and about myself. (can I tie this in to earlier with my learning about my voice?)</w:t>
-      </w:r>
-      <w:r>
-        <w:rPr>
-          <w:sz w:val="20"/>
-          <w:szCs w:val="20"/>
-        </w:rPr>
-        <w:t xml:space="preserve"> …needs work here…</w:t>
-      </w:r>
-    </w:p>
-    <w:p>
-      <w:pPr>
-        <w:jc w:val="both"/>
-        <w:rPr>
-          <w:sz w:val="20"/>
-          <w:szCs w:val="20"/>
-        </w:rPr>
-      </w:pPr>
-    </w:p>
-    <w:p>
-      <w:pPr>
-        <w:jc w:val="both"/>
-        <w:rPr>
-          <w:sz w:val="20"/>
-          <w:szCs w:val="20"/>
-        </w:rPr>
-      </w:pPr>
-    </w:p>
-    <w:p>
-      <w:pPr>
-        <w:jc w:val="both"/>
-        <w:rPr>
-          <w:sz w:val="20"/>
-          <w:szCs w:val="20"/>
-        </w:rPr>
-      </w:pPr>
-    </w:p>
-    <w:p>
-      <w:pPr>
-        <w:jc w:val="both"/>
-        <w:rPr>
-          <w:sz w:val="20"/>
-          <w:szCs w:val="20"/>
-        </w:rPr>
-      </w:pPr>
-      <w:r>
-        <w:rPr>
-          <w:sz w:val="20"/>
-          <w:szCs w:val="20"/>
-        </w:rPr>
         <w:t>Hey PhD</w:t>
       </w:r>
       <w:r>
@@ -3702,7 +4022,7 @@
           <w:szCs w:val="20"/>
         </w:rPr>
         <w:drawing>
-          <wp:anchor distT="0" distB="0" distL="114300" distR="114300" simplePos="0" relativeHeight="251662336" behindDoc="0" locked="0" layoutInCell="1" allowOverlap="1" wp14:anchorId="7F151BE4" wp14:editId="5E84DC94">
+          <wp:anchor distT="0" distB="0" distL="114300" distR="114300" simplePos="0" relativeHeight="251662336" behindDoc="0" locked="0" layoutInCell="1" allowOverlap="1" wp14:anchorId="7F151BE4" wp14:editId="4CA5F2E7">
             <wp:simplePos x="0" y="0"/>
             <wp:positionH relativeFrom="margin">
               <wp:posOffset>4527550</wp:posOffset>
@@ -3763,8 +4083,17 @@
           <w:sz w:val="20"/>
           <w:szCs w:val="20"/>
         </w:rPr>
-        <w:t>A few months ago</w:t>
-      </w:r>
+        <w:t xml:space="preserve">A few months </w:t>
+      </w:r>
+      <w:proofErr w:type="gramStart"/>
+      <w:r>
+        <w:rPr>
+          <w:sz w:val="20"/>
+          <w:szCs w:val="20"/>
+        </w:rPr>
+        <w:t>ago</w:t>
+      </w:r>
+      <w:proofErr w:type="gramEnd"/>
       <w:r>
         <w:rPr>
           <w:sz w:val="20"/>
@@ -4233,7 +4562,14 @@
           <w:sz w:val="20"/>
           <w:szCs w:val="20"/>
         </w:rPr>
-        <w:t>being unable to shake them</w:t>
+        <w:t>being unable to shake th</w:t>
+      </w:r>
+      <w:r>
+        <w:rPr>
+          <w:sz w:val="20"/>
+          <w:szCs w:val="20"/>
+        </w:rPr>
+        <w:t>is idea of wanting to jump headfirst into traffic</w:t>
       </w:r>
       <w:r>
         <w:rPr>
@@ -4258,12 +4594,21 @@
         </w:rPr>
         <w:t xml:space="preserve">Stating things is freeing. </w:t>
       </w:r>
-      <w:r>
-        <w:rPr>
-          <w:sz w:val="20"/>
-          <w:szCs w:val="20"/>
-        </w:rPr>
-        <w:t xml:space="preserve">Usually </w:t>
+      <w:proofErr w:type="gramStart"/>
+      <w:r>
+        <w:rPr>
+          <w:sz w:val="20"/>
+          <w:szCs w:val="20"/>
+        </w:rPr>
+        <w:t>Usually</w:t>
+      </w:r>
+      <w:proofErr w:type="gramEnd"/>
+      <w:r>
+        <w:rPr>
+          <w:sz w:val="20"/>
+          <w:szCs w:val="20"/>
+        </w:rPr>
+        <w:t xml:space="preserve"> </w:t>
       </w:r>
       <w:r>
         <w:rPr>
@@ -4354,7 +4699,21 @@
           <w:sz w:val="20"/>
           <w:szCs w:val="20"/>
         </w:rPr>
-        <w:t xml:space="preserve"> I’ve struggled to hold myself together: friendships are dying because I feel inadequately supported, I don’t eat anything because I’m too focused on getting past this event, my mental health is fading and I can feel myself</w:t>
+        <w:t xml:space="preserve"> I’ve struggled to hold myself together: friendships are dying because I feel inadequately supported, I don’t eat anything because I’m too focused on getting pas</w:t>
+      </w:r>
+      <w:r>
+        <w:rPr>
+          <w:sz w:val="20"/>
+          <w:szCs w:val="20"/>
+        </w:rPr>
+        <w:t>sed</w:t>
+      </w:r>
+      <w:r>
+        <w:rPr>
+          <w:sz w:val="20"/>
+          <w:szCs w:val="20"/>
+        </w:rPr>
+        <w:t xml:space="preserve"> this event, my mental health is fading and I can feel myself</w:t>
       </w:r>
       <w:r>
         <w:rPr>
@@ -4780,7 +5139,25 @@
           <w:sz w:val="20"/>
           <w:szCs w:val="20"/>
         </w:rPr>
-        <w:t>by The 1975</w:t>
+        <w:t xml:space="preserve">by </w:t>
+      </w:r>
+      <w:proofErr w:type="gramStart"/>
+      <w:r>
+        <w:rPr>
+          <w:rFonts w:ascii="Tw Cen MT" w:hAnsi="Tw Cen MT"/>
+          <w:sz w:val="20"/>
+          <w:szCs w:val="20"/>
+        </w:rPr>
+        <w:t>The</w:t>
+      </w:r>
+      <w:proofErr w:type="gramEnd"/>
+      <w:r>
+        <w:rPr>
+          <w:rFonts w:ascii="Tw Cen MT" w:hAnsi="Tw Cen MT"/>
+          <w:sz w:val="20"/>
+          <w:szCs w:val="20"/>
+        </w:rPr>
+        <w:t xml:space="preserve"> 1975</w:t>
       </w:r>
     </w:p>
     <w:p>
@@ -4811,20 +5188,6 @@
           <w:sz w:val="20"/>
           <w:szCs w:val="20"/>
         </w:rPr>
-        <w:t>It</w:t>
-      </w:r>
-      <w:r>
-        <w:rPr>
-          <w:sz w:val="20"/>
-          <w:szCs w:val="20"/>
-        </w:rPr>
-        <w:t>…</w:t>
-      </w:r>
-      <w:r>
-        <w:rPr>
-          <w:sz w:val="20"/>
-          <w:szCs w:val="20"/>
-        </w:rPr>
         <w:t xml:space="preserve">The strings fill </w:t>
       </w:r>
       <w:r>
@@ -4897,6 +5260,65 @@
         </w:rPr>
         <w:t xml:space="preserve"> take shape. </w:t>
       </w:r>
+      <w:r>
+        <w:rPr>
+          <w:sz w:val="20"/>
+          <w:szCs w:val="20"/>
+        </w:rPr>
+        <w:t>But the daisy isn’t always happy. It flops around in the wind, taking the force of nature head first.</w:t>
+      </w:r>
+    </w:p>
+    <w:p>
+      <w:pPr>
+        <w:jc w:val="both"/>
+        <w:rPr>
+          <w:sz w:val="20"/>
+          <w:szCs w:val="20"/>
+        </w:rPr>
+      </w:pPr>
+      <w:r>
+        <w:rPr>
+          <w:sz w:val="20"/>
+          <w:szCs w:val="20"/>
+        </w:rPr>
+        <w:t>Gilbert</w:t>
+      </w:r>
+    </w:p>
+    <w:p>
+      <w:pPr>
+        <w:jc w:val="both"/>
+        <w:rPr>
+          <w:sz w:val="20"/>
+          <w:szCs w:val="20"/>
+        </w:rPr>
+      </w:pPr>
+    </w:p>
+    <w:p>
+      <w:pPr>
+        <w:jc w:val="both"/>
+        <w:rPr>
+          <w:sz w:val="20"/>
+          <w:szCs w:val="20"/>
+        </w:rPr>
+      </w:pPr>
+    </w:p>
+    <w:p>
+      <w:pPr>
+        <w:jc w:val="both"/>
+        <w:rPr>
+          <w:sz w:val="20"/>
+          <w:szCs w:val="20"/>
+        </w:rPr>
+      </w:pPr>
+    </w:p>
+    <w:p>
+      <w:pPr>
+        <w:jc w:val="both"/>
+        <w:rPr>
+          <w:sz w:val="20"/>
+          <w:szCs w:val="20"/>
+        </w:rPr>
+      </w:pPr>
     </w:p>
     <w:p>
       <w:pPr>
@@ -4912,58 +5334,6 @@
           <w:szCs w:val="20"/>
         </w:rPr>
         <w:lastRenderedPageBreak/>
-        <w:t>Gilbert</w:t>
-      </w:r>
-    </w:p>
-    <w:p>
-      <w:pPr>
-        <w:jc w:val="both"/>
-        <w:rPr>
-          <w:sz w:val="20"/>
-          <w:szCs w:val="20"/>
-        </w:rPr>
-      </w:pPr>
-    </w:p>
-    <w:p>
-      <w:pPr>
-        <w:jc w:val="both"/>
-        <w:rPr>
-          <w:sz w:val="20"/>
-          <w:szCs w:val="20"/>
-        </w:rPr>
-      </w:pPr>
-    </w:p>
-    <w:p>
-      <w:pPr>
-        <w:jc w:val="both"/>
-        <w:rPr>
-          <w:sz w:val="20"/>
-          <w:szCs w:val="20"/>
-        </w:rPr>
-      </w:pPr>
-    </w:p>
-    <w:p>
-      <w:pPr>
-        <w:jc w:val="both"/>
-        <w:rPr>
-          <w:sz w:val="20"/>
-          <w:szCs w:val="20"/>
-        </w:rPr>
-      </w:pPr>
-    </w:p>
-    <w:p>
-      <w:pPr>
-        <w:jc w:val="both"/>
-        <w:rPr>
-          <w:sz w:val="20"/>
-          <w:szCs w:val="20"/>
-        </w:rPr>
-      </w:pPr>
-      <w:r>
-        <w:rPr>
-          <w:sz w:val="20"/>
-          <w:szCs w:val="20"/>
-        </w:rPr>
         <w:t>Dear reader,</w:t>
       </w:r>
     </w:p>
@@ -5053,7 +5423,23 @@
           <w:sz w:val="20"/>
           <w:szCs w:val="20"/>
         </w:rPr>
-        <w:t xml:space="preserve">! Thanks for indulging me and reading through these letters. I appreciate you taking the time to share a bit of my journey with me and thought this would be a nice place for a break. As you likely know now, graduate school has been quite an pensive and emotional journey, one that has taught me many things. </w:t>
+        <w:t xml:space="preserve">! Thanks for indulging me and reading through these letters. I appreciate you taking the time to share a bit of my journey with me and thought this would be a nice place for a break. As you likely know now, graduate school has been quite </w:t>
+      </w:r>
+      <w:proofErr w:type="gramStart"/>
+      <w:r>
+        <w:rPr>
+          <w:sz w:val="20"/>
+          <w:szCs w:val="20"/>
+        </w:rPr>
+        <w:t>an</w:t>
+      </w:r>
+      <w:proofErr w:type="gramEnd"/>
+      <w:r>
+        <w:rPr>
+          <w:sz w:val="20"/>
+          <w:szCs w:val="20"/>
+        </w:rPr>
+        <w:t xml:space="preserve"> pensive and emotional journey, one that has taught me many things. </w:t>
       </w:r>
       <w:r>
         <w:rPr>
@@ -5118,8 +5504,18 @@
           <w:sz w:val="20"/>
           <w:szCs w:val="20"/>
         </w:rPr>
-        <w:t>by Mree</w:t>
-      </w:r>
+        <w:t xml:space="preserve">by </w:t>
+      </w:r>
+      <w:proofErr w:type="spellStart"/>
+      <w:r>
+        <w:rPr>
+          <w:rFonts w:ascii="Tw Cen MT" w:hAnsi="Tw Cen MT"/>
+          <w:sz w:val="20"/>
+          <w:szCs w:val="20"/>
+        </w:rPr>
+        <w:t>Mree</w:t>
+      </w:r>
+      <w:proofErr w:type="spellEnd"/>
     </w:p>
     <w:p>
       <w:pPr>
@@ -5449,6 +5845,7 @@
           <w:sz w:val="20"/>
           <w:szCs w:val="20"/>
         </w:rPr>
+        <w:lastRenderedPageBreak/>
         <w:t>Dear PhD,</w:t>
       </w:r>
     </w:p>
@@ -5465,37 +5862,7 @@
           <w:sz w:val="20"/>
           <w:szCs w:val="20"/>
         </w:rPr>
-        <w:t xml:space="preserve">Know what you don’t know. This was the motto that </w:t>
-      </w:r>
-      <w:r>
-        <w:rPr>
-          <w:sz w:val="20"/>
-          <w:szCs w:val="20"/>
-        </w:rPr>
-        <w:t>my professor</w:t>
-      </w:r>
-      <w:r>
-        <w:rPr>
-          <w:sz w:val="20"/>
-          <w:szCs w:val="20"/>
-        </w:rPr>
-        <w:t xml:space="preserve"> preached to me as we got closer to my second prelim.</w:t>
-      </w:r>
-    </w:p>
-    <w:p>
-      <w:pPr>
-        <w:jc w:val="both"/>
-        <w:rPr>
-          <w:sz w:val="20"/>
-          <w:szCs w:val="20"/>
-        </w:rPr>
-      </w:pPr>
-      <w:r>
-        <w:rPr>
-          <w:sz w:val="20"/>
-          <w:szCs w:val="20"/>
-        </w:rPr>
-        <w:t xml:space="preserve">While I was out for a walk an hour before my prelim, I thought of the following question: Did you ever think of how you could impact humanity as a child? I remember wondering how I could make some </w:t>
+        <w:t xml:space="preserve">Know what you don’t know. While I was out for a walk an hour before my prelim, I thought of the following question: Did you ever think of how you could impact humanity as a child? I remember wondering how I could make some </w:t>
       </w:r>
       <w:r>
         <w:rPr>
@@ -5511,21 +5878,48 @@
         </w:rPr>
         <w:t xml:space="preserve"> that’s even possible for me to do. What does it take to do that and how do those people feel?</w:t>
       </w:r>
-    </w:p>
-    <w:p>
-      <w:pPr>
-        <w:jc w:val="both"/>
-        <w:rPr>
-          <w:sz w:val="20"/>
-          <w:szCs w:val="20"/>
-        </w:rPr>
-      </w:pPr>
-      <w:r>
-        <w:rPr>
-          <w:sz w:val="20"/>
-          <w:szCs w:val="20"/>
-        </w:rPr>
-        <w:t xml:space="preserve">With the world currently involved in a global pandemic, these questions felt pertinent and necessary for me to answer before I focus solely on my independent research. As a student of the sciences, it’s truly a bizarre thing to know that I’m living through this piece of history, and it’s given me a lot of perspective while preparing for my prelim. Why is my research important? Could understanding how membrane proteins pack and fold ever save lives? For anyone studying virology in this </w:t>
+      <w:r>
+        <w:rPr>
+          <w:sz w:val="20"/>
+          <w:szCs w:val="20"/>
+        </w:rPr>
+        <w:t xml:space="preserve"> Why is my research important?</w:t>
+      </w:r>
+    </w:p>
+    <w:p>
+      <w:pPr>
+        <w:jc w:val="both"/>
+        <w:rPr>
+          <w:i/>
+          <w:iCs/>
+          <w:sz w:val="20"/>
+          <w:szCs w:val="20"/>
+        </w:rPr>
+      </w:pPr>
+      <w:r>
+        <w:rPr>
+          <w:i/>
+          <w:iCs/>
+          <w:sz w:val="20"/>
+          <w:szCs w:val="20"/>
+        </w:rPr>
+        <w:t>Why is understanding how proteins interact important? If we could understand how these viruses interact with proteins at the membrane, could we engineer proteins that prevent this from happening?</w:t>
+      </w:r>
+    </w:p>
+    <w:p>
+      <w:pPr>
+        <w:jc w:val="both"/>
+        <w:rPr>
+          <w:sz w:val="20"/>
+          <w:szCs w:val="20"/>
+        </w:rPr>
+      </w:pPr>
+      <w:r>
+        <w:rPr>
+          <w:sz w:val="20"/>
+          <w:szCs w:val="20"/>
+        </w:rPr>
+        <w:t xml:space="preserve">With the world currently involved in a global pandemic, these questions felt pertinent and necessary for me to answer before I focus solely on my independent research. As a student of the sciences, it’s truly a bizarre thing to know that I’m living through this piece of history, and it’s given me a lot of perspective while preparing for my prelim. For anyone studying virology in this </w:t>
       </w:r>
       <w:r>
         <w:rPr>
@@ -5553,7 +5947,54 @@
           <w:sz w:val="20"/>
           <w:szCs w:val="20"/>
         </w:rPr>
-        <w:t xml:space="preserve"> in real time. Will I even get to see my work used in the future?</w:t>
+        <w:t xml:space="preserve"> in real time. </w:t>
+      </w:r>
+      <w:r>
+        <w:rPr>
+          <w:sz w:val="20"/>
+          <w:szCs w:val="20"/>
+        </w:rPr>
+        <w:t xml:space="preserve">Could understanding how membrane proteins pack and fold ever save lives? </w:t>
+      </w:r>
+    </w:p>
+    <w:p>
+      <w:pPr>
+        <w:jc w:val="both"/>
+        <w:rPr>
+          <w:i/>
+          <w:iCs/>
+          <w:sz w:val="20"/>
+          <w:szCs w:val="20"/>
+        </w:rPr>
+      </w:pPr>
+      <w:r>
+        <w:rPr>
+          <w:i/>
+          <w:iCs/>
+          <w:sz w:val="20"/>
+          <w:szCs w:val="20"/>
+        </w:rPr>
+        <w:t xml:space="preserve">But how do you engineer proteins to prevent this? </w:t>
+      </w:r>
+      <w:proofErr w:type="gramStart"/>
+      <w:r>
+        <w:rPr>
+          <w:i/>
+          <w:iCs/>
+          <w:sz w:val="20"/>
+          <w:szCs w:val="20"/>
+        </w:rPr>
+        <w:t>Well</w:t>
+      </w:r>
+      <w:proofErr w:type="gramEnd"/>
+      <w:r>
+        <w:rPr>
+          <w:i/>
+          <w:iCs/>
+          <w:sz w:val="20"/>
+          <w:szCs w:val="20"/>
+        </w:rPr>
+        <w:t xml:space="preserve"> you’d have to have a really good understanding of what makes these proteins interact. By understanding the little details of how these forces influence an interaction, we get closer to understanding how to make these interactions happen in reality.</w:t>
       </w:r>
     </w:p>
     <w:p>
@@ -5571,6 +6012,42 @@
         </w:rPr>
         <w:t>Maybe those thoughts are what I needed to really be zoned in to take my prelim. I’ve learned a lot about membrane proteins, about biophysical forces, and about why those two are different in the environment I study versus others. I’ve learned to question what I don’t know about a subject, reading papers critically and marking any paragraph, sentence, word that I can’t fully grasp in my brain. I find that information, usually with more things I don’t know, and continue to go back, like peeling the layers of an onion away until I find the core bit of knowledge that should stick with me for me to feel like I understand.</w:t>
       </w:r>
+    </w:p>
+    <w:p>
+      <w:pPr>
+        <w:jc w:val="both"/>
+        <w:rPr>
+          <w:i/>
+          <w:iCs/>
+          <w:sz w:val="20"/>
+          <w:szCs w:val="20"/>
+        </w:rPr>
+      </w:pPr>
+      <w:r>
+        <w:rPr>
+          <w:i/>
+          <w:iCs/>
+          <w:sz w:val="20"/>
+          <w:szCs w:val="20"/>
+        </w:rPr>
+        <w:t>And if you can simulate these interactions in a computer and then test them with a realistic experiment, you can see how our current understanding is (the predicted simulation) to what we want to understand (the experimental results)!</w:t>
+      </w:r>
+    </w:p>
+    <w:p>
+      <w:pPr>
+        <w:jc w:val="both"/>
+        <w:rPr>
+          <w:sz w:val="20"/>
+          <w:szCs w:val="20"/>
+        </w:rPr>
+      </w:pPr>
+      <w:r>
+        <w:rPr>
+          <w:sz w:val="20"/>
+          <w:szCs w:val="20"/>
+        </w:rPr>
+        <w:t>I joined my mentors on a zoom call, pitched my research to them, and after 40 minutes my prelim exam was over. I learned so much, prepared for so many questions, and I was able to answer things well. I passed…and for now, I stopped feeling hollow.</w:t>
+      </w:r>
       <w:r>
         <w:rPr>
           <w:sz w:val="20"/>
@@ -5592,14 +6069,23 @@
           <w:sz w:val="20"/>
           <w:szCs w:val="20"/>
         </w:rPr>
-        <w:t>…despite black people being killed, … I joined my mentors on a zoom call, pitched my research to them, and after 40 minutes my prelim exam was over. I learned so much, prepared for so many questions, and I was able to answer things well. I passed…and for now, I stopped feeling hollow.</w:t>
-      </w:r>
-      <w:r>
-        <w:rPr>
-          <w:sz w:val="20"/>
-          <w:szCs w:val="20"/>
-        </w:rPr>
-        <w:t xml:space="preserve"> </w:t>
+        <w:t xml:space="preserve">…van der </w:t>
+      </w:r>
+      <w:proofErr w:type="spellStart"/>
+      <w:r>
+        <w:rPr>
+          <w:sz w:val="20"/>
+          <w:szCs w:val="20"/>
+        </w:rPr>
+        <w:t>waals</w:t>
+      </w:r>
+      <w:proofErr w:type="spellEnd"/>
+      <w:r>
+        <w:rPr>
+          <w:sz w:val="20"/>
+          <w:szCs w:val="20"/>
+        </w:rPr>
+        <w:t xml:space="preserve"> packing … expect …</w:t>
       </w:r>
     </w:p>
     <w:p>
@@ -5802,7 +6288,23 @@
           <w:sz w:val="20"/>
           <w:szCs w:val="20"/>
         </w:rPr>
-        <w:t xml:space="preserve"> but who can plan for failing a prelim OR for a global pandemic. The chords remind me of a sunshower; the sprinkle of refracted sunlight, dancing on your skin. It feels like a prescription of hope for the future. And when Randy Newman (the singer of </w:t>
+        <w:t xml:space="preserve"> but who can plan for failing a prelim OR for a global pandemic. The chords remind me of a </w:t>
+      </w:r>
+      <w:proofErr w:type="spellStart"/>
+      <w:r>
+        <w:rPr>
+          <w:sz w:val="20"/>
+          <w:szCs w:val="20"/>
+        </w:rPr>
+        <w:t>sunshower</w:t>
+      </w:r>
+      <w:proofErr w:type="spellEnd"/>
+      <w:r>
+        <w:rPr>
+          <w:sz w:val="20"/>
+          <w:szCs w:val="20"/>
+        </w:rPr>
+        <w:t xml:space="preserve">; the sprinkle of refracted sunlight, dancing on your skin. It feels like a prescription of hope for the future. And when Randy Newman (the singer of </w:t>
       </w:r>
       <w:r>
         <w:rPr>
@@ -5811,14 +6313,48 @@
           <w:sz w:val="20"/>
           <w:szCs w:val="20"/>
         </w:rPr>
-        <w:t>You’ve Got A Friend in Me</w:t>
-      </w:r>
-      <w:r>
-        <w:rPr>
-          <w:sz w:val="20"/>
-          <w:szCs w:val="20"/>
-        </w:rPr>
-        <w:t xml:space="preserve"> from Toy Story) sings this lyric, it brings both a sense of like nostalgia. Like wanting to be nostalgic about now in the future. Even if a plan doesn’t work out completely, you can still appreciate what happened because you’re around to do so. At least that’s how it makes me feel: an optimism for your future nostalgia about the present.</w:t>
+        <w:t xml:space="preserve">You’ve Got </w:t>
+      </w:r>
+      <w:proofErr w:type="gramStart"/>
+      <w:r>
+        <w:rPr>
+          <w:i/>
+          <w:iCs/>
+          <w:sz w:val="20"/>
+          <w:szCs w:val="20"/>
+        </w:rPr>
+        <w:t>A</w:t>
+      </w:r>
+      <w:proofErr w:type="gramEnd"/>
+      <w:r>
+        <w:rPr>
+          <w:i/>
+          <w:iCs/>
+          <w:sz w:val="20"/>
+          <w:szCs w:val="20"/>
+        </w:rPr>
+        <w:t xml:space="preserve"> Friend in Me</w:t>
+      </w:r>
+      <w:r>
+        <w:rPr>
+          <w:sz w:val="20"/>
+          <w:szCs w:val="20"/>
+        </w:rPr>
+        <w:t xml:space="preserve"> from Toy Story) sings this lyric, it brings nostalgia. Like wanting to be nostalgic about now in the future. Even if a plan doesn’t work out completely, you can still appreciate what happened because you’re around to do so. At least that’s how it makes me feel: an optimism for </w:t>
+      </w:r>
+      <w:r>
+        <w:rPr>
+          <w:sz w:val="20"/>
+          <w:szCs w:val="20"/>
+        </w:rPr>
+        <w:t>your</w:t>
+      </w:r>
+      <w:r>
+        <w:rPr>
+          <w:sz w:val="20"/>
+          <w:szCs w:val="20"/>
+        </w:rPr>
+        <w:t xml:space="preserve"> future nostalgia about the present.</w:t>
       </w:r>
     </w:p>
     <w:p>
@@ -5855,7 +6391,7 @@
           <w:sz w:val="20"/>
           <w:szCs w:val="20"/>
         </w:rPr>
-        <w:t xml:space="preserve"> The world is in a pandemic, people are shut in their homes, and yet I’m still here. I’m present. There are a lot of things that I still don’t understand about my project, but I’m now trusted to take it to </w:t>
+        <w:t xml:space="preserve"> There are a lot of things that I still don’t understand about my project, but I’m now trusted to take it to </w:t>
       </w:r>
       <w:r>
         <w:rPr>
@@ -5869,7 +6405,7 @@
           <w:sz w:val="20"/>
           <w:szCs w:val="20"/>
         </w:rPr>
-        <w:t xml:space="preserve"> and I think that’s what I have to focus on. No, my research likely will never be helpful in a future global pandemic, and it may never even be used to cure a disease in the future. </w:t>
+        <w:t xml:space="preserve"> and I think that’s what I have to focus on. </w:t>
       </w:r>
       <w:r>
         <w:rPr>
@@ -5897,15 +6433,7 @@
           <w:sz w:val="20"/>
           <w:szCs w:val="20"/>
         </w:rPr>
-        <w:t xml:space="preserve"> </w:t>
-      </w:r>
-      <w:r>
-        <w:rPr>
-          <w:sz w:val="20"/>
-          <w:szCs w:val="20"/>
-        </w:rPr>
-        <w:lastRenderedPageBreak/>
-        <w:t>just the fact that</w:t>
+        <w:t xml:space="preserve"> just the fact that</w:t>
       </w:r>
       <w:r>
         <w:rPr>
@@ -6240,6 +6768,7 @@
           <w:szCs w:val="20"/>
         </w:rPr>
       </w:pPr>
+      <w:proofErr w:type="spellStart"/>
       <w:r>
         <w:rPr>
           <w:rFonts w:ascii="Tw Cen MT" w:hAnsi="Tw Cen MT"/>
@@ -6250,8 +6779,9 @@
           <w:sz w:val="20"/>
           <w:szCs w:val="20"/>
         </w:rPr>
-        <w:t>'Cause is it really love if it don't tear you apart?</w:t>
-      </w:r>
+        <w:t>'Cause</w:t>
+      </w:r>
+      <w:proofErr w:type="spellEnd"/>
       <w:r>
         <w:rPr>
           <w:rFonts w:ascii="Tw Cen MT" w:hAnsi="Tw Cen MT"/>
@@ -6262,9 +6792,9 @@
           <w:sz w:val="20"/>
           <w:szCs w:val="20"/>
         </w:rPr>
-        <w:br/>
-        <w:t>Now somethin' is different</w:t>
-      </w:r>
+        <w:t xml:space="preserve"> is it really love if it </w:t>
+      </w:r>
+      <w:proofErr w:type="gramStart"/>
       <w:r>
         <w:rPr>
           <w:rFonts w:ascii="Tw Cen MT" w:hAnsi="Tw Cen MT"/>
@@ -6275,9 +6805,9 @@
           <w:sz w:val="20"/>
           <w:szCs w:val="20"/>
         </w:rPr>
-        <w:br/>
-        <w:t>You're sayin' you're all in</w:t>
-      </w:r>
+        <w:t>don't</w:t>
+      </w:r>
+      <w:proofErr w:type="gramEnd"/>
       <w:r>
         <w:rPr>
           <w:rFonts w:ascii="Tw Cen MT" w:hAnsi="Tw Cen MT"/>
@@ -6288,8 +6818,124 @@
           <w:sz w:val="20"/>
           <w:szCs w:val="20"/>
         </w:rPr>
+        <w:t xml:space="preserve"> tear you apart?</w:t>
+      </w:r>
+      <w:r>
+        <w:rPr>
+          <w:rFonts w:ascii="Tw Cen MT" w:hAnsi="Tw Cen MT"/>
+          <w:b/>
+          <w:bCs/>
+          <w:i/>
+          <w:iCs/>
+          <w:sz w:val="20"/>
+          <w:szCs w:val="20"/>
+        </w:rPr>
         <w:br/>
-        <w:t>But I think I like you better when you're breakin' my heart</w:t>
+        <w:t xml:space="preserve">Now </w:t>
+      </w:r>
+      <w:proofErr w:type="spellStart"/>
+      <w:r>
+        <w:rPr>
+          <w:rFonts w:ascii="Tw Cen MT" w:hAnsi="Tw Cen MT"/>
+          <w:b/>
+          <w:bCs/>
+          <w:i/>
+          <w:iCs/>
+          <w:sz w:val="20"/>
+          <w:szCs w:val="20"/>
+        </w:rPr>
+        <w:t>somethin</w:t>
+      </w:r>
+      <w:proofErr w:type="spellEnd"/>
+      <w:r>
+        <w:rPr>
+          <w:rFonts w:ascii="Tw Cen MT" w:hAnsi="Tw Cen MT"/>
+          <w:b/>
+          <w:bCs/>
+          <w:i/>
+          <w:iCs/>
+          <w:sz w:val="20"/>
+          <w:szCs w:val="20"/>
+        </w:rPr>
+        <w:t>' is different</w:t>
+      </w:r>
+      <w:r>
+        <w:rPr>
+          <w:rFonts w:ascii="Tw Cen MT" w:hAnsi="Tw Cen MT"/>
+          <w:b/>
+          <w:bCs/>
+          <w:i/>
+          <w:iCs/>
+          <w:sz w:val="20"/>
+          <w:szCs w:val="20"/>
+        </w:rPr>
+        <w:br/>
+        <w:t xml:space="preserve">You're </w:t>
+      </w:r>
+      <w:proofErr w:type="spellStart"/>
+      <w:r>
+        <w:rPr>
+          <w:rFonts w:ascii="Tw Cen MT" w:hAnsi="Tw Cen MT"/>
+          <w:b/>
+          <w:bCs/>
+          <w:i/>
+          <w:iCs/>
+          <w:sz w:val="20"/>
+          <w:szCs w:val="20"/>
+        </w:rPr>
+        <w:t>sayin</w:t>
+      </w:r>
+      <w:proofErr w:type="spellEnd"/>
+      <w:r>
+        <w:rPr>
+          <w:rFonts w:ascii="Tw Cen MT" w:hAnsi="Tw Cen MT"/>
+          <w:b/>
+          <w:bCs/>
+          <w:i/>
+          <w:iCs/>
+          <w:sz w:val="20"/>
+          <w:szCs w:val="20"/>
+        </w:rPr>
+        <w:t>' you're all in</w:t>
+      </w:r>
+      <w:r>
+        <w:rPr>
+          <w:rFonts w:ascii="Tw Cen MT" w:hAnsi="Tw Cen MT"/>
+          <w:b/>
+          <w:bCs/>
+          <w:i/>
+          <w:iCs/>
+          <w:sz w:val="20"/>
+          <w:szCs w:val="20"/>
+        </w:rPr>
+        <w:br/>
+        <w:t xml:space="preserve">But I think I like you better when you're </w:t>
+      </w:r>
+      <w:proofErr w:type="spellStart"/>
+      <w:r>
+        <w:rPr>
+          <w:rFonts w:ascii="Tw Cen MT" w:hAnsi="Tw Cen MT"/>
+          <w:b/>
+          <w:bCs/>
+          <w:i/>
+          <w:iCs/>
+          <w:sz w:val="20"/>
+          <w:szCs w:val="20"/>
+        </w:rPr>
+        <w:t>breakin</w:t>
+      </w:r>
+      <w:proofErr w:type="spellEnd"/>
+      <w:r>
+        <w:rPr>
+          <w:rFonts w:ascii="Tw Cen MT" w:hAnsi="Tw Cen MT"/>
+          <w:b/>
+          <w:bCs/>
+          <w:i/>
+          <w:iCs/>
+          <w:sz w:val="20"/>
+          <w:szCs w:val="20"/>
+        </w:rPr>
+        <w:t>' my heart</w:t>
       </w:r>
     </w:p>
     <w:p>
@@ -6472,7 +7118,23 @@
           <w:sz w:val="20"/>
           <w:szCs w:val="20"/>
         </w:rPr>
-        <w:t xml:space="preserve">to start my day. I browse reddit and Youtube, my alarm goes off around </w:t>
+        <w:t xml:space="preserve">to start my day. I browse reddit and </w:t>
+      </w:r>
+      <w:proofErr w:type="spellStart"/>
+      <w:r>
+        <w:rPr>
+          <w:sz w:val="20"/>
+          <w:szCs w:val="20"/>
+        </w:rPr>
+        <w:t>Youtube</w:t>
+      </w:r>
+      <w:proofErr w:type="spellEnd"/>
+      <w:r>
+        <w:rPr>
+          <w:sz w:val="20"/>
+          <w:szCs w:val="20"/>
+        </w:rPr>
+        <w:t xml:space="preserve">, my alarm goes off around </w:t>
       </w:r>
       <w:r>
         <w:rPr>
@@ -6509,12 +7171,21 @@
         </w:rPr>
         <w:t xml:space="preserve">. </w:t>
       </w:r>
-      <w:r>
-        <w:rPr>
-          <w:sz w:val="20"/>
-          <w:szCs w:val="20"/>
-        </w:rPr>
-        <w:t xml:space="preserve">Hours pass. I try to go back to sleep, I mess around on my phone, I try to tell myself to just do one thing at a time. </w:t>
+      <w:proofErr w:type="gramStart"/>
+      <w:r>
+        <w:rPr>
+          <w:sz w:val="20"/>
+          <w:szCs w:val="20"/>
+        </w:rPr>
+        <w:t>Hours</w:t>
+      </w:r>
+      <w:proofErr w:type="gramEnd"/>
+      <w:r>
+        <w:rPr>
+          <w:sz w:val="20"/>
+          <w:szCs w:val="20"/>
+        </w:rPr>
+        <w:t xml:space="preserve"> pass. I try to go back to sleep, I mess around on my phone, I try to tell myself to just do one thing at a time. </w:t>
       </w:r>
       <w:r>
         <w:rPr>
@@ -6619,7 +7290,23 @@
           <w:sz w:val="20"/>
           <w:szCs w:val="20"/>
         </w:rPr>
-        <w:t xml:space="preserve">. But instead </w:t>
+        <w:t xml:space="preserve">. But </w:t>
+      </w:r>
+      <w:proofErr w:type="gramStart"/>
+      <w:r>
+        <w:rPr>
+          <w:sz w:val="20"/>
+          <w:szCs w:val="20"/>
+        </w:rPr>
+        <w:t>instead</w:t>
+      </w:r>
+      <w:proofErr w:type="gramEnd"/>
+      <w:r>
+        <w:rPr>
+          <w:sz w:val="20"/>
+          <w:szCs w:val="20"/>
+        </w:rPr>
+        <w:t xml:space="preserve"> </w:t>
       </w:r>
       <w:r>
         <w:rPr>
@@ -7258,7 +7945,23 @@
           <w:sz w:val="20"/>
           <w:szCs w:val="20"/>
         </w:rPr>
-        <w:t>ou don’t cross my mind, you live in it”</w:t>
+        <w:t xml:space="preserve">ou don’t cross my </w:t>
+      </w:r>
+      <w:proofErr w:type="gramStart"/>
+      <w:r>
+        <w:rPr>
+          <w:sz w:val="20"/>
+          <w:szCs w:val="20"/>
+        </w:rPr>
+        <w:t>mind,</w:t>
+      </w:r>
+      <w:proofErr w:type="gramEnd"/>
+      <w:r>
+        <w:rPr>
+          <w:sz w:val="20"/>
+          <w:szCs w:val="20"/>
+        </w:rPr>
+        <w:t xml:space="preserve"> you live in it”</w:t>
       </w:r>
       <w:r>
         <w:rPr>
@@ -7556,7 +8259,23 @@
           <w:sz w:val="20"/>
           <w:szCs w:val="20"/>
         </w:rPr>
-        <w:t>At the end of everyday I remind myself that I’ve worked hard enough today and</w:t>
+        <w:t xml:space="preserve">At the end of </w:t>
+      </w:r>
+      <w:proofErr w:type="spellStart"/>
+      <w:r>
+        <w:rPr>
+          <w:sz w:val="20"/>
+          <w:szCs w:val="20"/>
+        </w:rPr>
+        <w:t>everyday</w:t>
+      </w:r>
+      <w:proofErr w:type="spellEnd"/>
+      <w:r>
+        <w:rPr>
+          <w:sz w:val="20"/>
+          <w:szCs w:val="20"/>
+        </w:rPr>
+        <w:t xml:space="preserve"> I remind myself that I’ve worked hard enough today and</w:t>
       </w:r>
       <w:r>
         <w:rPr>
@@ -7895,6 +8614,7 @@
           <w:szCs w:val="20"/>
         </w:rPr>
       </w:pPr>
+      <w:proofErr w:type="spellStart"/>
       <w:r>
         <w:rPr>
           <w:sz w:val="20"/>
@@ -7902,21 +8622,30 @@
         </w:rPr>
         <w:t>SciMed</w:t>
       </w:r>
-    </w:p>
-    <w:p>
-      <w:pPr>
-        <w:rPr>
-          <w:sz w:val="20"/>
-          <w:szCs w:val="20"/>
-        </w:rPr>
-      </w:pPr>
-      <w:r>
-        <w:rPr>
-          <w:sz w:val="20"/>
-          <w:szCs w:val="20"/>
-        </w:rPr>
-        <w:lastRenderedPageBreak/>
-        <w:t>Finally a short list of the pros and cons of a PhD that I came up with</w:t>
+      <w:proofErr w:type="spellEnd"/>
+    </w:p>
+    <w:p>
+      <w:pPr>
+        <w:rPr>
+          <w:sz w:val="20"/>
+          <w:szCs w:val="20"/>
+        </w:rPr>
+      </w:pPr>
+      <w:proofErr w:type="gramStart"/>
+      <w:r>
+        <w:rPr>
+          <w:sz w:val="20"/>
+          <w:szCs w:val="20"/>
+        </w:rPr>
+        <w:t>Finally</w:t>
+      </w:r>
+      <w:proofErr w:type="gramEnd"/>
+      <w:r>
+        <w:rPr>
+          <w:sz w:val="20"/>
+          <w:szCs w:val="20"/>
+        </w:rPr>
+        <w:t xml:space="preserve"> a short list of the pros and cons of a PhD that I came up with</w:t>
       </w:r>
     </w:p>
     <w:p>
@@ -7971,6 +8700,7 @@
           <w:sz w:val="20"/>
           <w:szCs w:val="20"/>
         </w:rPr>
+        <w:lastRenderedPageBreak/>
         <w:t>Become a foundation for creating new knowledge</w:t>
       </w:r>
     </w:p>
@@ -8168,7 +8898,23 @@
           <w:sz w:val="20"/>
           <w:szCs w:val="20"/>
         </w:rPr>
-        <w:t>Kind works of encouragement for myself are needed/talking to myself through my problems and issues</w:t>
+        <w:t xml:space="preserve">Kind </w:t>
+      </w:r>
+      <w:proofErr w:type="spellStart"/>
+      <w:r>
+        <w:rPr>
+          <w:sz w:val="20"/>
+          <w:szCs w:val="20"/>
+        </w:rPr>
+        <w:t>works</w:t>
+      </w:r>
+      <w:proofErr w:type="spellEnd"/>
+      <w:r>
+        <w:rPr>
+          <w:sz w:val="20"/>
+          <w:szCs w:val="20"/>
+        </w:rPr>
+        <w:t xml:space="preserve"> of encouragement for myself are needed/talking to myself through my problems and issues</w:t>
       </w:r>
     </w:p>
     <w:p>

</xml_diff>

<commit_message>
more edits; need to finish up the final two letters
</commit_message>
<xml_diff>
--- a/public_chapter/PublicChapter_draft_v3.docx
+++ b/public_chapter/PublicChapter_draft_v3.docx
@@ -330,14 +330,42 @@
           <w:sz w:val="20"/>
           <w:szCs w:val="20"/>
         </w:rPr>
-        <w:t xml:space="preserve"> we begin. We’re going to be together for the next 5, 6, maybe 7 years, so I thought that it would be a good idea to start writing. Even if it’s just for myself as something to look back at afterwards, I want to have some of these learning experiences written down to reflect on. I know you </w:t>
-      </w:r>
-      <w:r>
-        <w:rPr>
-          <w:sz w:val="20"/>
-          <w:szCs w:val="20"/>
-        </w:rPr>
-        <w:t xml:space="preserve">that writing to the concept of you being my PhD is a bit strange, and that you </w:t>
+        <w:t xml:space="preserve"> we begin. We’re going to be together for the next 5, 6, maybe 7 years, so I thought that it would be a good idea to start writing. Even if it’s just for myself as something to look back at afterwards, I want to have some of these experiences written down to reflect on. I know </w:t>
+      </w:r>
+      <w:r>
+        <w:rPr>
+          <w:sz w:val="20"/>
+          <w:szCs w:val="20"/>
+        </w:rPr>
+        <w:t xml:space="preserve">that writing to the concept of </w:t>
+      </w:r>
+      <w:r>
+        <w:rPr>
+          <w:sz w:val="20"/>
+          <w:szCs w:val="20"/>
+        </w:rPr>
+        <w:t>“</w:t>
+      </w:r>
+      <w:r>
+        <w:rPr>
+          <w:sz w:val="20"/>
+          <w:szCs w:val="20"/>
+        </w:rPr>
+        <w:t>you</w:t>
+      </w:r>
+      <w:r>
+        <w:rPr>
+          <w:sz w:val="20"/>
+          <w:szCs w:val="20"/>
+        </w:rPr>
+        <w:t>”</w:t>
+      </w:r>
+      <w:r>
+        <w:rPr>
+          <w:sz w:val="20"/>
+          <w:szCs w:val="20"/>
+        </w:rPr>
+        <w:t xml:space="preserve"> being my PhD is a bit strange, and that you </w:t>
       </w:r>
       <w:r>
         <w:rPr>
@@ -421,7 +449,273 @@
           <w:sz w:val="20"/>
           <w:szCs w:val="20"/>
         </w:rPr>
-        <w:t xml:space="preserve">, at </w:t>
+        <w:t>, I was bewildered. No one in my family is a scientist, I’</w:t>
+      </w:r>
+      <w:r>
+        <w:rPr>
+          <w:sz w:val="20"/>
+          <w:szCs w:val="20"/>
+        </w:rPr>
+        <w:t>ve</w:t>
+      </w:r>
+      <w:r>
+        <w:rPr>
+          <w:sz w:val="20"/>
+          <w:szCs w:val="20"/>
+        </w:rPr>
+        <w:t xml:space="preserve"> been rejected from several scientific lab opportunities</w:t>
+      </w:r>
+      <w:r>
+        <w:rPr>
+          <w:sz w:val="20"/>
+          <w:szCs w:val="20"/>
+        </w:rPr>
+        <w:t xml:space="preserve"> throughout my college career</w:t>
+      </w:r>
+      <w:r>
+        <w:rPr>
+          <w:sz w:val="20"/>
+          <w:szCs w:val="20"/>
+        </w:rPr>
+        <w:t>, and I didn’t even know that PhD programs existed until junior year of college. But despite all of this I’ve been accepted and my surprise has become a bit closer to joy amidst questioning how this is possible.</w:t>
+      </w:r>
+      <w:r>
+        <w:rPr>
+          <w:sz w:val="20"/>
+          <w:szCs w:val="20"/>
+        </w:rPr>
+        <w:t xml:space="preserve"> </w:t>
+      </w:r>
+    </w:p>
+    <w:p>
+      <w:pPr>
+        <w:jc w:val="both"/>
+        <w:rPr>
+          <w:sz w:val="20"/>
+          <w:szCs w:val="20"/>
+        </w:rPr>
+      </w:pPr>
+      <w:r>
+        <w:rPr>
+          <w:sz w:val="20"/>
+          <w:szCs w:val="20"/>
+        </w:rPr>
+        <w:t>“What do you want to be when you grow up?”</w:t>
+      </w:r>
+    </w:p>
+    <w:p>
+      <w:pPr>
+        <w:jc w:val="both"/>
+        <w:rPr>
+          <w:sz w:val="20"/>
+          <w:szCs w:val="20"/>
+        </w:rPr>
+      </w:pPr>
+      <w:r>
+        <w:rPr>
+          <w:sz w:val="20"/>
+          <w:szCs w:val="20"/>
+        </w:rPr>
+        <w:t xml:space="preserve">I remember being asked this </w:t>
+      </w:r>
+      <w:r>
+        <w:rPr>
+          <w:sz w:val="20"/>
+          <w:szCs w:val="20"/>
+        </w:rPr>
+        <w:t>question in</w:t>
+      </w:r>
+      <w:r>
+        <w:rPr>
+          <w:sz w:val="20"/>
+          <w:szCs w:val="20"/>
+        </w:rPr>
+        <w:t xml:space="preserve"> elementary school</w:t>
+      </w:r>
+      <w:r>
+        <w:rPr>
+          <w:sz w:val="20"/>
+          <w:szCs w:val="20"/>
+        </w:rPr>
+        <w:t xml:space="preserve"> and middle school, usually by adults prying at my interests and trying to get to know me. B</w:t>
+      </w:r>
+      <w:r>
+        <w:rPr>
+          <w:sz w:val="20"/>
+          <w:szCs w:val="20"/>
+        </w:rPr>
+        <w:t>ut my earliest memory</w:t>
+      </w:r>
+      <w:r>
+        <w:rPr>
+          <w:sz w:val="20"/>
+          <w:szCs w:val="20"/>
+        </w:rPr>
+        <w:t xml:space="preserve"> of a </w:t>
+      </w:r>
+      <w:r>
+        <w:rPr>
+          <w:sz w:val="20"/>
+          <w:szCs w:val="20"/>
+        </w:rPr>
+        <w:t>response</w:t>
+      </w:r>
+      <w:r>
+        <w:rPr>
+          <w:sz w:val="20"/>
+          <w:szCs w:val="20"/>
+        </w:rPr>
+        <w:t xml:space="preserve"> was</w:t>
+      </w:r>
+      <w:r>
+        <w:rPr>
+          <w:sz w:val="20"/>
+          <w:szCs w:val="20"/>
+        </w:rPr>
+        <w:t xml:space="preserve"> to my mom.</w:t>
+      </w:r>
+    </w:p>
+    <w:p>
+      <w:pPr>
+        <w:jc w:val="both"/>
+        <w:rPr>
+          <w:sz w:val="20"/>
+          <w:szCs w:val="20"/>
+        </w:rPr>
+      </w:pPr>
+      <w:r>
+        <w:rPr>
+          <w:sz w:val="20"/>
+          <w:szCs w:val="20"/>
+        </w:rPr>
+        <w:t>“A doctor!”</w:t>
+      </w:r>
+    </w:p>
+    <w:p>
+      <w:pPr>
+        <w:rPr>
+          <w:sz w:val="20"/>
+          <w:szCs w:val="20"/>
+        </w:rPr>
+      </w:pPr>
+      <w:r>
+        <w:rPr>
+          <w:sz w:val="20"/>
+          <w:szCs w:val="20"/>
+        </w:rPr>
+        <w:t xml:space="preserve">Doctors </w:t>
+      </w:r>
+      <w:r>
+        <w:rPr>
+          <w:sz w:val="20"/>
+          <w:szCs w:val="20"/>
+        </w:rPr>
+        <w:t>he</w:t>
+      </w:r>
+      <w:r>
+        <w:rPr>
+          <w:sz w:val="20"/>
+          <w:szCs w:val="20"/>
+        </w:rPr>
+        <w:t>al</w:t>
+      </w:r>
+      <w:r>
+        <w:rPr>
+          <w:sz w:val="20"/>
+          <w:szCs w:val="20"/>
+        </w:rPr>
+        <w:t xml:space="preserve"> people</w:t>
+      </w:r>
+      <w:r>
+        <w:rPr>
+          <w:sz w:val="20"/>
+          <w:szCs w:val="20"/>
+        </w:rPr>
+        <w:t>, take care of their ailments</w:t>
+      </w:r>
+      <w:r>
+        <w:rPr>
+          <w:sz w:val="20"/>
+          <w:szCs w:val="20"/>
+        </w:rPr>
+        <w:t>, make a difference in the world by altering people’s lives</w:t>
+      </w:r>
+      <w:r>
+        <w:rPr>
+          <w:sz w:val="20"/>
+          <w:szCs w:val="20"/>
+        </w:rPr>
+        <w:t xml:space="preserve">. But they study for years to get to that point, </w:t>
+      </w:r>
+      <w:r>
+        <w:rPr>
+          <w:sz w:val="20"/>
+          <w:szCs w:val="20"/>
+        </w:rPr>
+        <w:t>learn</w:t>
+      </w:r>
+      <w:r>
+        <w:rPr>
+          <w:sz w:val="20"/>
+          <w:szCs w:val="20"/>
+        </w:rPr>
+        <w:t>ing</w:t>
+      </w:r>
+      <w:r>
+        <w:rPr>
+          <w:sz w:val="20"/>
+          <w:szCs w:val="20"/>
+        </w:rPr>
+        <w:t xml:space="preserve"> </w:t>
+      </w:r>
+      <w:r>
+        <w:rPr>
+          <w:sz w:val="20"/>
+          <w:szCs w:val="20"/>
+        </w:rPr>
+        <w:t xml:space="preserve">so much about the human body to be able </w:t>
+      </w:r>
+      <w:r>
+        <w:rPr>
+          <w:sz w:val="20"/>
+          <w:szCs w:val="20"/>
+        </w:rPr>
+        <w:t xml:space="preserve">to make a difference. </w:t>
+      </w:r>
+      <w:r>
+        <w:rPr>
+          <w:sz w:val="20"/>
+          <w:szCs w:val="20"/>
+        </w:rPr>
+        <w:t xml:space="preserve">And </w:t>
+      </w:r>
+      <w:r>
+        <w:rPr>
+          <w:sz w:val="20"/>
+          <w:szCs w:val="20"/>
+        </w:rPr>
+        <w:t>now that I’m here, I’m beginning to realize that maybe the learning is</w:t>
+      </w:r>
+      <w:r>
+        <w:rPr>
+          <w:sz w:val="20"/>
+          <w:szCs w:val="20"/>
+        </w:rPr>
+        <w:t xml:space="preserve"> the part that attracted me to it the most.</w:t>
+      </w:r>
+      <w:r>
+        <w:rPr>
+          <w:sz w:val="20"/>
+          <w:szCs w:val="20"/>
+        </w:rPr>
+        <w:t xml:space="preserve"> </w:t>
+      </w:r>
+      <w:r>
+        <w:rPr>
+          <w:sz w:val="20"/>
+          <w:szCs w:val="20"/>
+        </w:rPr>
+        <w:t xml:space="preserve">I know that this PhD doctor isn’t </w:t>
       </w:r>
       <w:proofErr w:type="gramStart"/>
       <w:r>
@@ -429,7 +723,14 @@
           <w:sz w:val="20"/>
           <w:szCs w:val="20"/>
         </w:rPr>
-        <w:t>first</w:t>
+        <w:t xml:space="preserve">exactly </w:t>
+      </w:r>
+      <w:r>
+        <w:rPr>
+          <w:sz w:val="20"/>
+          <w:szCs w:val="20"/>
+        </w:rPr>
+        <w:t>the same</w:t>
       </w:r>
       <w:proofErr w:type="gramEnd"/>
       <w:r>
@@ -437,7 +738,170 @@
           <w:sz w:val="20"/>
           <w:szCs w:val="20"/>
         </w:rPr>
-        <w:t xml:space="preserve"> I was bewildered. No one in my family is a scientist, I’ve been rejected from several scientific lab opportunities, and I didn’t even know that PhD programs existed until junior year of college. But despite all of this I’ve been accepted and my surprise has become a bit closer to joy amidst questioning how this is possible.</w:t>
+        <w:t xml:space="preserve">, but </w:t>
+      </w:r>
+      <w:r>
+        <w:rPr>
+          <w:sz w:val="20"/>
+          <w:szCs w:val="20"/>
+        </w:rPr>
+        <w:t xml:space="preserve">to be able to </w:t>
+      </w:r>
+      <w:r>
+        <w:rPr>
+          <w:sz w:val="20"/>
+          <w:szCs w:val="20"/>
+        </w:rPr>
+        <w:t>see the path to something that I imagined years ago coming into view</w:t>
+      </w:r>
+      <w:r>
+        <w:rPr>
+          <w:sz w:val="20"/>
+          <w:szCs w:val="20"/>
+        </w:rPr>
+        <w:t xml:space="preserve"> is quite validating</w:t>
+      </w:r>
+      <w:r>
+        <w:rPr>
+          <w:sz w:val="20"/>
+          <w:szCs w:val="20"/>
+        </w:rPr>
+        <w:t>. I still know so little about a PhD: What’s the end goal here?</w:t>
+      </w:r>
+      <w:r>
+        <w:rPr>
+          <w:sz w:val="20"/>
+          <w:szCs w:val="20"/>
+        </w:rPr>
+        <w:t xml:space="preserve"> How much will I have to learn? What will I actually learn?</w:t>
+      </w:r>
+      <w:r>
+        <w:rPr>
+          <w:sz w:val="20"/>
+          <w:szCs w:val="20"/>
+        </w:rPr>
+        <w:t xml:space="preserve"> A lot of the interviews talked about doing independent research on a project</w:t>
+      </w:r>
+      <w:r>
+        <w:rPr>
+          <w:sz w:val="20"/>
+          <w:szCs w:val="20"/>
+        </w:rPr>
+        <w:t>.</w:t>
+      </w:r>
+      <w:r>
+        <w:rPr>
+          <w:sz w:val="20"/>
+          <w:szCs w:val="20"/>
+        </w:rPr>
+        <w:t xml:space="preserve"> I’ve dabbled with my own project in undergrad, but how is this process different? </w:t>
+      </w:r>
+      <w:r>
+        <w:rPr>
+          <w:sz w:val="20"/>
+          <w:szCs w:val="20"/>
+        </w:rPr>
+        <w:t>I probably w</w:t>
+      </w:r>
+      <w:r>
+        <w:rPr>
+          <w:sz w:val="20"/>
+          <w:szCs w:val="20"/>
+        </w:rPr>
+        <w:t xml:space="preserve">on’t know what it means to be a PhD </w:t>
+      </w:r>
+      <w:r>
+        <w:rPr>
+          <w:sz w:val="20"/>
+          <w:szCs w:val="20"/>
+        </w:rPr>
+        <w:t>until I start</w:t>
+      </w:r>
+      <w:r>
+        <w:rPr>
+          <w:sz w:val="20"/>
+          <w:szCs w:val="20"/>
+        </w:rPr>
+        <w:t>, but I</w:t>
+      </w:r>
+      <w:r>
+        <w:rPr>
+          <w:sz w:val="20"/>
+          <w:szCs w:val="20"/>
+        </w:rPr>
+        <w:t>’</w:t>
+      </w:r>
+      <w:r>
+        <w:rPr>
+          <w:sz w:val="20"/>
+          <w:szCs w:val="20"/>
+        </w:rPr>
+        <w:t xml:space="preserve">m excited to </w:t>
+      </w:r>
+      <w:r>
+        <w:rPr>
+          <w:sz w:val="20"/>
+          <w:szCs w:val="20"/>
+        </w:rPr>
+        <w:t>meet people who are</w:t>
+      </w:r>
+      <w:r>
+        <w:rPr>
+          <w:sz w:val="20"/>
+          <w:szCs w:val="20"/>
+        </w:rPr>
+        <w:t xml:space="preserve"> just as passionate </w:t>
+      </w:r>
+      <w:r>
+        <w:rPr>
+          <w:sz w:val="20"/>
+          <w:szCs w:val="20"/>
+        </w:rPr>
+        <w:t xml:space="preserve">about learning. </w:t>
+      </w:r>
+    </w:p>
+    <w:p>
+      <w:pPr>
+        <w:jc w:val="both"/>
+        <w:rPr>
+          <w:sz w:val="20"/>
+          <w:szCs w:val="20"/>
+        </w:rPr>
+      </w:pPr>
+      <w:r>
+        <w:rPr>
+          <w:sz w:val="20"/>
+          <w:szCs w:val="20"/>
+        </w:rPr>
+        <w:t xml:space="preserve">I thought it would be a cool little </w:t>
+      </w:r>
+      <w:r>
+        <w:rPr>
+          <w:sz w:val="20"/>
+          <w:szCs w:val="20"/>
+        </w:rPr>
+        <w:t>detail</w:t>
+      </w:r>
+      <w:r>
+        <w:rPr>
+          <w:sz w:val="20"/>
+          <w:szCs w:val="20"/>
+        </w:rPr>
+        <w:t xml:space="preserve"> to </w:t>
+      </w:r>
+      <w:r>
+        <w:rPr>
+          <w:sz w:val="20"/>
+          <w:szCs w:val="20"/>
+        </w:rPr>
+        <w:t>share a song that I feel captures the content for the letter</w:t>
+      </w:r>
+      <w:r>
+        <w:rPr>
+          <w:sz w:val="20"/>
+          <w:szCs w:val="20"/>
+        </w:rPr>
+        <w:t>, allowing me to reflect on these letters while the song plays in the background.</w:t>
       </w:r>
       <w:r>
         <w:rPr>
@@ -445,379 +909,6 @@
           <w:szCs w:val="20"/>
         </w:rPr>
         <w:t xml:space="preserve"> </w:t>
-      </w:r>
-    </w:p>
-    <w:p>
-      <w:pPr>
-        <w:jc w:val="both"/>
-        <w:rPr>
-          <w:sz w:val="20"/>
-          <w:szCs w:val="20"/>
-        </w:rPr>
-      </w:pPr>
-      <w:r>
-        <w:rPr>
-          <w:sz w:val="20"/>
-          <w:szCs w:val="20"/>
-        </w:rPr>
-        <w:t>“What do you want to be when you grow up?”</w:t>
-      </w:r>
-    </w:p>
-    <w:p>
-      <w:pPr>
-        <w:jc w:val="both"/>
-        <w:rPr>
-          <w:sz w:val="20"/>
-          <w:szCs w:val="20"/>
-        </w:rPr>
-      </w:pPr>
-      <w:r>
-        <w:rPr>
-          <w:sz w:val="20"/>
-          <w:szCs w:val="20"/>
-        </w:rPr>
-        <w:t xml:space="preserve">I remember being asked this </w:t>
-      </w:r>
-      <w:r>
-        <w:rPr>
-          <w:sz w:val="20"/>
-          <w:szCs w:val="20"/>
-        </w:rPr>
-        <w:t>question in</w:t>
-      </w:r>
-      <w:r>
-        <w:rPr>
-          <w:sz w:val="20"/>
-          <w:szCs w:val="20"/>
-        </w:rPr>
-        <w:t xml:space="preserve"> elementary school</w:t>
-      </w:r>
-      <w:r>
-        <w:rPr>
-          <w:sz w:val="20"/>
-          <w:szCs w:val="20"/>
-        </w:rPr>
-        <w:t xml:space="preserve"> and middle school, usually by adults prying at my interests and trying to get to know me. B</w:t>
-      </w:r>
-      <w:r>
-        <w:rPr>
-          <w:sz w:val="20"/>
-          <w:szCs w:val="20"/>
-        </w:rPr>
-        <w:t>ut my earliest memory</w:t>
-      </w:r>
-      <w:r>
-        <w:rPr>
-          <w:sz w:val="20"/>
-          <w:szCs w:val="20"/>
-        </w:rPr>
-        <w:t xml:space="preserve"> of a </w:t>
-      </w:r>
-      <w:r>
-        <w:rPr>
-          <w:sz w:val="20"/>
-          <w:szCs w:val="20"/>
-        </w:rPr>
-        <w:t>response</w:t>
-      </w:r>
-      <w:r>
-        <w:rPr>
-          <w:sz w:val="20"/>
-          <w:szCs w:val="20"/>
-        </w:rPr>
-        <w:t xml:space="preserve"> was</w:t>
-      </w:r>
-      <w:r>
-        <w:rPr>
-          <w:sz w:val="20"/>
-          <w:szCs w:val="20"/>
-        </w:rPr>
-        <w:t xml:space="preserve"> to my mom.</w:t>
-      </w:r>
-    </w:p>
-    <w:p>
-      <w:pPr>
-        <w:jc w:val="both"/>
-        <w:rPr>
-          <w:sz w:val="20"/>
-          <w:szCs w:val="20"/>
-        </w:rPr>
-      </w:pPr>
-      <w:r>
-        <w:rPr>
-          <w:sz w:val="20"/>
-          <w:szCs w:val="20"/>
-        </w:rPr>
-        <w:t>“A doctor!”</w:t>
-      </w:r>
-    </w:p>
-    <w:p>
-      <w:pPr>
-        <w:rPr>
-          <w:sz w:val="20"/>
-          <w:szCs w:val="20"/>
-        </w:rPr>
-      </w:pPr>
-      <w:r>
-        <w:rPr>
-          <w:sz w:val="20"/>
-          <w:szCs w:val="20"/>
-        </w:rPr>
-        <w:t xml:space="preserve">Doctors </w:t>
-      </w:r>
-      <w:r>
-        <w:rPr>
-          <w:sz w:val="20"/>
-          <w:szCs w:val="20"/>
-        </w:rPr>
-        <w:t>he</w:t>
-      </w:r>
-      <w:r>
-        <w:rPr>
-          <w:sz w:val="20"/>
-          <w:szCs w:val="20"/>
-        </w:rPr>
-        <w:t>al</w:t>
-      </w:r>
-      <w:r>
-        <w:rPr>
-          <w:sz w:val="20"/>
-          <w:szCs w:val="20"/>
-        </w:rPr>
-        <w:t xml:space="preserve"> people</w:t>
-      </w:r>
-      <w:r>
-        <w:rPr>
-          <w:sz w:val="20"/>
-          <w:szCs w:val="20"/>
-        </w:rPr>
-        <w:t>, take care of their ailments</w:t>
-      </w:r>
-      <w:r>
-        <w:rPr>
-          <w:sz w:val="20"/>
-          <w:szCs w:val="20"/>
-        </w:rPr>
-        <w:t>, make a difference in the world by altering people’s lives</w:t>
-      </w:r>
-      <w:r>
-        <w:rPr>
-          <w:sz w:val="20"/>
-          <w:szCs w:val="20"/>
-        </w:rPr>
-        <w:t xml:space="preserve">. But they study for years to get to that point, </w:t>
-      </w:r>
-      <w:r>
-        <w:rPr>
-          <w:sz w:val="20"/>
-          <w:szCs w:val="20"/>
-        </w:rPr>
-        <w:t>learn</w:t>
-      </w:r>
-      <w:r>
-        <w:rPr>
-          <w:sz w:val="20"/>
-          <w:szCs w:val="20"/>
-        </w:rPr>
-        <w:t>ing</w:t>
-      </w:r>
-      <w:r>
-        <w:rPr>
-          <w:sz w:val="20"/>
-          <w:szCs w:val="20"/>
-        </w:rPr>
-        <w:t xml:space="preserve"> </w:t>
-      </w:r>
-      <w:r>
-        <w:rPr>
-          <w:sz w:val="20"/>
-          <w:szCs w:val="20"/>
-        </w:rPr>
-        <w:t xml:space="preserve">so much about the human body to be able </w:t>
-      </w:r>
-      <w:r>
-        <w:rPr>
-          <w:sz w:val="20"/>
-          <w:szCs w:val="20"/>
-        </w:rPr>
-        <w:t xml:space="preserve">to make a difference. </w:t>
-      </w:r>
-      <w:r>
-        <w:rPr>
-          <w:sz w:val="20"/>
-          <w:szCs w:val="20"/>
-        </w:rPr>
-        <w:t xml:space="preserve">And </w:t>
-      </w:r>
-      <w:r>
-        <w:rPr>
-          <w:sz w:val="20"/>
-          <w:szCs w:val="20"/>
-        </w:rPr>
-        <w:t>now that I’m here, I’m beginning to realize that maybe the learning is</w:t>
-      </w:r>
-      <w:r>
-        <w:rPr>
-          <w:sz w:val="20"/>
-          <w:szCs w:val="20"/>
-        </w:rPr>
-        <w:t xml:space="preserve"> the part that attracted me to it the most.</w:t>
-      </w:r>
-      <w:r>
-        <w:rPr>
-          <w:sz w:val="20"/>
-          <w:szCs w:val="20"/>
-        </w:rPr>
-        <w:t xml:space="preserve"> </w:t>
-      </w:r>
-      <w:r>
-        <w:rPr>
-          <w:sz w:val="20"/>
-          <w:szCs w:val="20"/>
-        </w:rPr>
-        <w:t xml:space="preserve">I know that this PhD doctor isn’t the same, but </w:t>
-      </w:r>
-      <w:r>
-        <w:rPr>
-          <w:sz w:val="20"/>
-          <w:szCs w:val="20"/>
-        </w:rPr>
-        <w:t xml:space="preserve">to be able to </w:t>
-      </w:r>
-      <w:r>
-        <w:rPr>
-          <w:sz w:val="20"/>
-          <w:szCs w:val="20"/>
-        </w:rPr>
-        <w:t>see the path to something that I imagined years ago coming into view</w:t>
-      </w:r>
-      <w:r>
-        <w:rPr>
-          <w:sz w:val="20"/>
-          <w:szCs w:val="20"/>
-        </w:rPr>
-        <w:t xml:space="preserve"> is quite validating</w:t>
-      </w:r>
-      <w:r>
-        <w:rPr>
-          <w:sz w:val="20"/>
-          <w:szCs w:val="20"/>
-        </w:rPr>
-        <w:t>. I still know so little about a PhD: What’s the end goal here?</w:t>
-      </w:r>
-      <w:r>
-        <w:rPr>
-          <w:sz w:val="20"/>
-          <w:szCs w:val="20"/>
-        </w:rPr>
-        <w:t xml:space="preserve"> How much will I have to learn? What will I actually learn?</w:t>
-      </w:r>
-      <w:r>
-        <w:rPr>
-          <w:sz w:val="20"/>
-          <w:szCs w:val="20"/>
-        </w:rPr>
-        <w:t xml:space="preserve"> A lot of the interviews talked about doing independent research on a project, and I’ve dabbled with my own project in undergrad, but how is this process different? </w:t>
-      </w:r>
-      <w:r>
-        <w:rPr>
-          <w:sz w:val="20"/>
-          <w:szCs w:val="20"/>
-        </w:rPr>
-        <w:t>I probably w</w:t>
-      </w:r>
-      <w:r>
-        <w:rPr>
-          <w:sz w:val="20"/>
-          <w:szCs w:val="20"/>
-        </w:rPr>
-        <w:t xml:space="preserve">on’t know what it means to be a PhD </w:t>
-      </w:r>
-      <w:r>
-        <w:rPr>
-          <w:sz w:val="20"/>
-          <w:szCs w:val="20"/>
-        </w:rPr>
-        <w:t>until I start</w:t>
-      </w:r>
-      <w:r>
-        <w:rPr>
-          <w:sz w:val="20"/>
-          <w:szCs w:val="20"/>
-        </w:rPr>
-        <w:t>, but I</w:t>
-      </w:r>
-      <w:r>
-        <w:rPr>
-          <w:sz w:val="20"/>
-          <w:szCs w:val="20"/>
-        </w:rPr>
-        <w:t>’</w:t>
-      </w:r>
-      <w:r>
-        <w:rPr>
-          <w:sz w:val="20"/>
-          <w:szCs w:val="20"/>
-        </w:rPr>
-        <w:t xml:space="preserve">m excited to </w:t>
-      </w:r>
-      <w:r>
-        <w:rPr>
-          <w:sz w:val="20"/>
-          <w:szCs w:val="20"/>
-        </w:rPr>
-        <w:t>meet people who are</w:t>
-      </w:r>
-      <w:r>
-        <w:rPr>
-          <w:sz w:val="20"/>
-          <w:szCs w:val="20"/>
-        </w:rPr>
-        <w:t xml:space="preserve"> just as passionate </w:t>
-      </w:r>
-      <w:r>
-        <w:rPr>
-          <w:sz w:val="20"/>
-          <w:szCs w:val="20"/>
-        </w:rPr>
-        <w:t xml:space="preserve">about learning. </w:t>
-      </w:r>
-    </w:p>
-    <w:p>
-      <w:pPr>
-        <w:jc w:val="both"/>
-        <w:rPr>
-          <w:sz w:val="20"/>
-          <w:szCs w:val="20"/>
-        </w:rPr>
-      </w:pPr>
-      <w:r>
-        <w:rPr>
-          <w:sz w:val="20"/>
-          <w:szCs w:val="20"/>
-        </w:rPr>
-        <w:t xml:space="preserve">I thought it would be a cool little </w:t>
-      </w:r>
-      <w:r>
-        <w:rPr>
-          <w:sz w:val="20"/>
-          <w:szCs w:val="20"/>
-        </w:rPr>
-        <w:t>detail</w:t>
-      </w:r>
-      <w:r>
-        <w:rPr>
-          <w:sz w:val="20"/>
-          <w:szCs w:val="20"/>
-        </w:rPr>
-        <w:t xml:space="preserve"> to </w:t>
-      </w:r>
-      <w:r>
-        <w:rPr>
-          <w:sz w:val="20"/>
-          <w:szCs w:val="20"/>
-        </w:rPr>
-        <w:t xml:space="preserve">share a song that I feel captures the content for the letter. </w:t>
       </w:r>
       <w:r>
         <w:rPr>
@@ -923,7 +1014,90 @@
           <w:sz w:val="20"/>
           <w:szCs w:val="20"/>
         </w:rPr>
-        <w:t xml:space="preserve"> where one person doesn’t seem to understand the importance of records to another. It eventually culminates in this passionate remark “I do”. To me, this song is about having ideas, passions, and experiences that you want to share, but not being able to do so. It’s about wanting to be heard. </w:t>
+        <w:t xml:space="preserve"> where one person doesn’t seem to understand the importance of </w:t>
+      </w:r>
+      <w:r>
+        <w:rPr>
+          <w:sz w:val="20"/>
+          <w:szCs w:val="20"/>
+        </w:rPr>
+        <w:t xml:space="preserve">musical </w:t>
+      </w:r>
+      <w:r>
+        <w:rPr>
+          <w:sz w:val="20"/>
+          <w:szCs w:val="20"/>
+        </w:rPr>
+        <w:t>records to another. It eventually culminates in this passionate</w:t>
+      </w:r>
+      <w:r>
+        <w:rPr>
+          <w:sz w:val="20"/>
+          <w:szCs w:val="20"/>
+        </w:rPr>
+        <w:t xml:space="preserve"> exchange: </w:t>
+      </w:r>
+    </w:p>
+    <w:p>
+      <w:pPr>
+        <w:jc w:val="both"/>
+        <w:rPr>
+          <w:sz w:val="20"/>
+          <w:szCs w:val="20"/>
+        </w:rPr>
+      </w:pPr>
+      <w:r>
+        <w:rPr>
+          <w:sz w:val="20"/>
+          <w:szCs w:val="20"/>
+        </w:rPr>
+        <w:t xml:space="preserve">“Who cares about what’s on the flip side of a record?” </w:t>
+      </w:r>
+    </w:p>
+    <w:p>
+      <w:pPr>
+        <w:jc w:val="both"/>
+        <w:rPr>
+          <w:sz w:val="20"/>
+          <w:szCs w:val="20"/>
+        </w:rPr>
+      </w:pPr>
+      <w:r>
+        <w:rPr>
+          <w:sz w:val="20"/>
+          <w:szCs w:val="20"/>
+        </w:rPr>
+        <w:t>“I do”</w:t>
+      </w:r>
+    </w:p>
+    <w:p>
+      <w:pPr>
+        <w:jc w:val="both"/>
+        <w:rPr>
+          <w:sz w:val="20"/>
+          <w:szCs w:val="20"/>
+        </w:rPr>
+      </w:pPr>
+      <w:r>
+        <w:rPr>
+          <w:sz w:val="20"/>
+          <w:szCs w:val="20"/>
+        </w:rPr>
+        <w:t xml:space="preserve"> To me, this song is about having ideas, passions, and experiences that you want to share, but not</w:t>
+      </w:r>
+      <w:r>
+        <w:rPr>
+          <w:sz w:val="20"/>
+          <w:szCs w:val="20"/>
+        </w:rPr>
+        <w:t xml:space="preserve"> feeling like you’re having the opportunities </w:t>
+      </w:r>
+      <w:r>
+        <w:rPr>
+          <w:sz w:val="20"/>
+          <w:szCs w:val="20"/>
+        </w:rPr>
+        <w:t xml:space="preserve">to do so. It’s about wanting to be heard. </w:t>
       </w:r>
       <w:r>
         <w:rPr>
@@ -958,7 +1132,21 @@
           <w:sz w:val="20"/>
           <w:szCs w:val="20"/>
         </w:rPr>
-        <w:t>, PhD, are</w:t>
+        <w:t xml:space="preserve">, </w:t>
+      </w:r>
+      <w:r>
+        <w:rPr>
+          <w:sz w:val="20"/>
+          <w:szCs w:val="20"/>
+        </w:rPr>
+        <w:t xml:space="preserve">my </w:t>
+      </w:r>
+      <w:r>
+        <w:rPr>
+          <w:sz w:val="20"/>
+          <w:szCs w:val="20"/>
+        </w:rPr>
+        <w:t>PhD, are</w:t>
       </w:r>
       <w:r>
         <w:rPr>
@@ -966,36 +1154,6 @@
           <w:szCs w:val="20"/>
         </w:rPr>
         <w:t xml:space="preserve"> putting me through. </w:t>
-      </w:r>
-    </w:p>
-    <w:p>
-      <w:pPr>
-        <w:jc w:val="both"/>
-        <w:rPr>
-          <w:sz w:val="20"/>
-          <w:szCs w:val="20"/>
-        </w:rPr>
-      </w:pPr>
-      <w:r>
-        <w:rPr>
-          <w:sz w:val="20"/>
-          <w:szCs w:val="20"/>
-        </w:rPr>
-        <w:t>Thanks for reading</w:t>
-      </w:r>
-      <w:r>
-        <w:rPr>
-          <w:sz w:val="20"/>
-          <w:szCs w:val="20"/>
-        </w:rPr>
-        <w:t xml:space="preserve"> and accepting me, and I’m excited to get started</w:t>
-      </w:r>
-      <w:r>
-        <w:rPr>
-          <w:sz w:val="20"/>
-          <w:szCs w:val="20"/>
-        </w:rPr>
-        <w:t>!</w:t>
       </w:r>
     </w:p>
     <w:p>
@@ -1023,8 +1181,6 @@
         </w:rPr>
       </w:pPr>
     </w:p>
-    <w:p/>
-    <w:p/>
     <w:p/>
     <w:p/>
     <w:p/>
@@ -3187,37 +3343,6 @@
     </w:p>
     <w:p>
       <w:pPr>
-        <w:spacing w:after="120"/>
-        <w:jc w:val="both"/>
-        <w:rPr>
-          <w:sz w:val="20"/>
-          <w:szCs w:val="20"/>
-        </w:rPr>
-      </w:pPr>
-      <w:r>
-        <w:rPr>
-          <w:sz w:val="20"/>
-          <w:szCs w:val="20"/>
-        </w:rPr>
-        <w:t>Sorry for the blurry and half coherent thoughts, but t</w:t>
-      </w:r>
-      <w:r>
-        <w:rPr>
-          <w:sz w:val="20"/>
-          <w:szCs w:val="20"/>
-        </w:rPr>
-        <w:t xml:space="preserve">hanks </w:t>
-      </w:r>
-      <w:r>
-        <w:rPr>
-          <w:sz w:val="20"/>
-          <w:szCs w:val="20"/>
-        </w:rPr>
-        <w:t>for reading.</w:t>
-      </w:r>
-    </w:p>
-    <w:p>
-      <w:pPr>
         <w:jc w:val="both"/>
         <w:rPr>
           <w:sz w:val="20"/>
@@ -3231,6 +3356,15 @@
         </w:rPr>
         <w:t>Gilbert</w:t>
       </w:r>
+    </w:p>
+    <w:p>
+      <w:pPr>
+        <w:jc w:val="both"/>
+        <w:rPr>
+          <w:sz w:val="20"/>
+          <w:szCs w:val="20"/>
+        </w:rPr>
+      </w:pPr>
     </w:p>
     <w:p>
       <w:pPr>
@@ -4187,8 +4321,28 @@
           <w:sz w:val="20"/>
           <w:szCs w:val="20"/>
         </w:rPr>
-        <w:t>You’re just tired</w:t>
-      </w:r>
+        <w:t>y</w:t>
+      </w:r>
+      <w:r>
+        <w:rPr>
+          <w:i/>
+          <w:iCs/>
+          <w:sz w:val="20"/>
+          <w:szCs w:val="20"/>
+        </w:rPr>
+        <w:t xml:space="preserve">ou’re just </w:t>
+      </w:r>
+      <w:proofErr w:type="gramStart"/>
+      <w:r>
+        <w:rPr>
+          <w:i/>
+          <w:iCs/>
+          <w:sz w:val="20"/>
+          <w:szCs w:val="20"/>
+        </w:rPr>
+        <w:t>tired</w:t>
+      </w:r>
+      <w:proofErr w:type="gramEnd"/>
     </w:p>
     <w:p>
       <w:pPr>
@@ -4409,7 +4563,25 @@
           <w:sz w:val="20"/>
           <w:szCs w:val="20"/>
         </w:rPr>
-        <w:t xml:space="preserve"> should you eat today</w:t>
+        <w:t xml:space="preserve"> </w:t>
+      </w:r>
+      <w:r>
+        <w:rPr>
+          <w:i/>
+          <w:iCs/>
+          <w:sz w:val="20"/>
+          <w:szCs w:val="20"/>
+        </w:rPr>
+        <w:t>S</w:t>
+      </w:r>
+      <w:r>
+        <w:rPr>
+          <w:i/>
+          <w:iCs/>
+          <w:sz w:val="20"/>
+          <w:szCs w:val="20"/>
+        </w:rPr>
+        <w:t>hould you eat today</w:t>
       </w:r>
       <w:r>
         <w:rPr>
@@ -4499,14 +4671,21 @@
           <w:sz w:val="20"/>
           <w:szCs w:val="20"/>
         </w:rPr>
-        <w:t>. I’ve wanted to disappear before, but never to the extent that the</w:t>
-      </w:r>
-      <w:r>
-        <w:rPr>
-          <w:sz w:val="20"/>
-          <w:szCs w:val="20"/>
-        </w:rPr>
-        <w:t xml:space="preserve">se intrusive </w:t>
+        <w:t xml:space="preserve">. I’ve wanted to disappear before, but never to the extent that </w:t>
+      </w:r>
+      <w:r>
+        <w:rPr>
+          <w:sz w:val="20"/>
+          <w:szCs w:val="20"/>
+        </w:rPr>
+        <w:t>intrusive</w:t>
+      </w:r>
+      <w:r>
+        <w:rPr>
+          <w:sz w:val="20"/>
+          <w:szCs w:val="20"/>
+        </w:rPr>
+        <w:t xml:space="preserve"> </w:t>
       </w:r>
       <w:r>
         <w:rPr>
@@ -4643,7 +4822,21 @@
           <w:sz w:val="20"/>
           <w:szCs w:val="20"/>
         </w:rPr>
-        <w:t>But this time was different. After failing my prelim, I</w:t>
+        <w:t xml:space="preserve">But </w:t>
+      </w:r>
+      <w:r>
+        <w:rPr>
+          <w:sz w:val="20"/>
+          <w:szCs w:val="20"/>
+        </w:rPr>
+        <w:t xml:space="preserve">after something as devastating as failing prelim, </w:t>
+      </w:r>
+      <w:r>
+        <w:rPr>
+          <w:sz w:val="20"/>
+          <w:szCs w:val="20"/>
+        </w:rPr>
+        <w:t>I</w:t>
       </w:r>
       <w:r>
         <w:rPr>
@@ -4657,28 +4850,28 @@
           <w:sz w:val="20"/>
           <w:szCs w:val="20"/>
         </w:rPr>
-        <w:t>more of a shell of myself than ever before.</w:t>
-      </w:r>
-      <w:r>
-        <w:rPr>
-          <w:sz w:val="20"/>
-          <w:szCs w:val="20"/>
-        </w:rPr>
-        <w:t xml:space="preserve"> I d</w:t>
-      </w:r>
-      <w:r>
-        <w:rPr>
-          <w:sz w:val="20"/>
-          <w:szCs w:val="20"/>
-        </w:rPr>
-        <w:t>o</w:t>
-      </w:r>
-      <w:r>
-        <w:rPr>
-          <w:sz w:val="20"/>
-          <w:szCs w:val="20"/>
-        </w:rPr>
-        <w:t>n’t want to spend time searching for new things to do, and I</w:t>
+        <w:t>a shell of myself.</w:t>
+      </w:r>
+      <w:r>
+        <w:rPr>
+          <w:sz w:val="20"/>
+          <w:szCs w:val="20"/>
+        </w:rPr>
+        <w:t xml:space="preserve"> I </w:t>
+      </w:r>
+      <w:r>
+        <w:rPr>
+          <w:sz w:val="20"/>
+          <w:szCs w:val="20"/>
+        </w:rPr>
+        <w:t>have no desire</w:t>
+      </w:r>
+      <w:r>
+        <w:rPr>
+          <w:sz w:val="20"/>
+          <w:szCs w:val="20"/>
+        </w:rPr>
+        <w:t xml:space="preserve"> to spend time searching for new things to do, and I</w:t>
       </w:r>
       <w:r>
         <w:rPr>
@@ -4692,7 +4885,23 @@
           <w:sz w:val="20"/>
           <w:szCs w:val="20"/>
         </w:rPr>
-        <w:t xml:space="preserve"> lost a lot of enjoyment in the things I loved.</w:t>
+        <w:t xml:space="preserve"> lost a lot of enjoyment in the things I </w:t>
+      </w:r>
+      <w:proofErr w:type="gramStart"/>
+      <w:r>
+        <w:rPr>
+          <w:sz w:val="20"/>
+          <w:szCs w:val="20"/>
+        </w:rPr>
+        <w:t>loved</w:t>
+      </w:r>
+      <w:proofErr w:type="gramEnd"/>
+      <w:r>
+        <w:rPr>
+          <w:sz w:val="20"/>
+          <w:szCs w:val="20"/>
+        </w:rPr>
+        <w:t>.</w:t>
       </w:r>
       <w:r>
         <w:rPr>
@@ -4713,7 +4922,37 @@
           <w:sz w:val="20"/>
           <w:szCs w:val="20"/>
         </w:rPr>
-        <w:t xml:space="preserve"> this event, my mental health is fading and I can feel myself</w:t>
+        <w:t xml:space="preserve"> this event</w:t>
+      </w:r>
+      <w:r>
+        <w:rPr>
+          <w:sz w:val="20"/>
+          <w:szCs w:val="20"/>
+        </w:rPr>
+        <w:t xml:space="preserve"> by working to learn my shortcomings</w:t>
+      </w:r>
+      <w:r>
+        <w:rPr>
+          <w:sz w:val="20"/>
+          <w:szCs w:val="20"/>
+        </w:rPr>
+        <w:t xml:space="preserve">, my mental health is </w:t>
+      </w:r>
+      <w:proofErr w:type="gramStart"/>
+      <w:r>
+        <w:rPr>
+          <w:sz w:val="20"/>
+          <w:szCs w:val="20"/>
+        </w:rPr>
+        <w:t>fading</w:t>
+      </w:r>
+      <w:proofErr w:type="gramEnd"/>
+      <w:r>
+        <w:rPr>
+          <w:sz w:val="20"/>
+          <w:szCs w:val="20"/>
+        </w:rPr>
+        <w:t xml:space="preserve"> and I can feel myself</w:t>
       </w:r>
       <w:r>
         <w:rPr>
@@ -4869,7 +5108,21 @@
           <w:sz w:val="20"/>
           <w:szCs w:val="20"/>
         </w:rPr>
-        <w:t xml:space="preserve"> that I wasn’t eating, that I found it difficult to move, that even though I don’t know what type of support I need to be better, my lab</w:t>
+        <w:t xml:space="preserve"> that I wasn’t eating, that I found it difficult to move, </w:t>
+      </w:r>
+      <w:r>
+        <w:rPr>
+          <w:sz w:val="20"/>
+          <w:szCs w:val="20"/>
+        </w:rPr>
+        <w:t xml:space="preserve">… </w:t>
+      </w:r>
+      <w:r>
+        <w:rPr>
+          <w:sz w:val="20"/>
+          <w:szCs w:val="20"/>
+        </w:rPr>
+        <w:t>that even though I don’t know what type of support I need to be better, my lab</w:t>
       </w:r>
       <w:r>
         <w:rPr>
@@ -5883,7 +6136,37 @@
           <w:sz w:val="20"/>
           <w:szCs w:val="20"/>
         </w:rPr>
-        <w:t xml:space="preserve"> Why is my research important?</w:t>
+        <w:t xml:space="preserve"> </w:t>
+      </w:r>
+      <w:r>
+        <w:rPr>
+          <w:sz w:val="20"/>
+          <w:szCs w:val="20"/>
+        </w:rPr>
+        <w:t xml:space="preserve">With the world currently involved in a global pandemic, one question </w:t>
+      </w:r>
+      <w:proofErr w:type="gramStart"/>
+      <w:r>
+        <w:rPr>
+          <w:sz w:val="20"/>
+          <w:szCs w:val="20"/>
+        </w:rPr>
+        <w:t>in particular rang</w:t>
+      </w:r>
+      <w:proofErr w:type="gramEnd"/>
+      <w:r>
+        <w:rPr>
+          <w:sz w:val="20"/>
+          <w:szCs w:val="20"/>
+        </w:rPr>
+        <w:t xml:space="preserve"> in my head: </w:t>
+      </w:r>
+      <w:r>
+        <w:rPr>
+          <w:sz w:val="20"/>
+          <w:szCs w:val="20"/>
+        </w:rPr>
+        <w:t>Why is my research important?</w:t>
       </w:r>
     </w:p>
     <w:p>
@@ -5919,7 +6202,7 @@
           <w:sz w:val="20"/>
           <w:szCs w:val="20"/>
         </w:rPr>
-        <w:t xml:space="preserve">With the world currently involved in a global pandemic, these questions felt pertinent and necessary for me to answer before I focus solely on my independent research. As a student of the sciences, it’s truly a bizarre thing to know that I’m living through this piece of history, and it’s given me a lot of perspective while preparing for my prelim. For anyone studying virology in this </w:t>
+        <w:t xml:space="preserve">As a student of the sciences, it’s truly a bizarre thing to know that I’m living through this piece of history, and it’s given me a lot of perspective while preparing for my prelim. For anyone studying virology in this </w:t>
       </w:r>
       <w:r>
         <w:rPr>
@@ -5976,6 +6259,24 @@
         </w:rPr>
         <w:t xml:space="preserve">But how do you engineer proteins to prevent this? </w:t>
       </w:r>
+      <w:r>
+        <w:rPr>
+          <w:i/>
+          <w:iCs/>
+          <w:sz w:val="20"/>
+          <w:szCs w:val="20"/>
+        </w:rPr>
+        <w:t>Well,</w:t>
+      </w:r>
+      <w:r>
+        <w:rPr>
+          <w:i/>
+          <w:iCs/>
+          <w:sz w:val="20"/>
+          <w:szCs w:val="20"/>
+        </w:rPr>
+        <w:t xml:space="preserve"> you’d have to have a </w:t>
+      </w:r>
       <w:proofErr w:type="gramStart"/>
       <w:r>
         <w:rPr>
@@ -5984,7 +6285,7 @@
           <w:sz w:val="20"/>
           <w:szCs w:val="20"/>
         </w:rPr>
-        <w:t>Well</w:t>
+        <w:t>really good</w:t>
       </w:r>
       <w:proofErr w:type="gramEnd"/>
       <w:r>
@@ -5994,7 +6295,45 @@
           <w:sz w:val="20"/>
           <w:szCs w:val="20"/>
         </w:rPr>
-        <w:t xml:space="preserve"> you’d have to have a really good understanding of what makes these proteins interact. By understanding the little details of how these forces influence an interaction, we get closer to understanding how to make these interactions happen in reality.</w:t>
+        <w:t xml:space="preserve"> understanding of what makes these proteins interact. By understanding the little details of how</w:t>
+      </w:r>
+      <w:r>
+        <w:rPr>
+          <w:i/>
+          <w:iCs/>
+          <w:sz w:val="20"/>
+          <w:szCs w:val="20"/>
+        </w:rPr>
+        <w:t xml:space="preserve"> and why</w:t>
+      </w:r>
+      <w:r>
+        <w:rPr>
+          <w:i/>
+          <w:iCs/>
+          <w:sz w:val="20"/>
+          <w:szCs w:val="20"/>
+        </w:rPr>
+        <w:t xml:space="preserve"> these forces influence an interaction, we get closer to understanding how to make these interactions </w:t>
+      </w:r>
+      <w:proofErr w:type="gramStart"/>
+      <w:r>
+        <w:rPr>
+          <w:i/>
+          <w:iCs/>
+          <w:sz w:val="20"/>
+          <w:szCs w:val="20"/>
+        </w:rPr>
+        <w:t>happen in reality</w:t>
+      </w:r>
+      <w:proofErr w:type="gramEnd"/>
+      <w:r>
+        <w:rPr>
+          <w:i/>
+          <w:iCs/>
+          <w:sz w:val="20"/>
+          <w:szCs w:val="20"/>
+        </w:rPr>
+        <w:t>.</w:t>
       </w:r>
     </w:p>
     <w:p>
@@ -6030,23 +6369,55 @@
           <w:sz w:val="20"/>
           <w:szCs w:val="20"/>
         </w:rPr>
-        <w:t>And if you can simulate these interactions in a computer and then test them with a realistic experiment, you can see how our current understanding is (the predicted simulation) to what we want to understand (the experimental results)!</w:t>
-      </w:r>
-    </w:p>
-    <w:p>
-      <w:pPr>
-        <w:jc w:val="both"/>
-        <w:rPr>
-          <w:sz w:val="20"/>
-          <w:szCs w:val="20"/>
-        </w:rPr>
-      </w:pPr>
-      <w:r>
-        <w:rPr>
-          <w:sz w:val="20"/>
-          <w:szCs w:val="20"/>
-        </w:rPr>
-        <w:t>I joined my mentors on a zoom call, pitched my research to them, and after 40 minutes my prelim exam was over. I learned so much, prepared for so many questions, and I was able to answer things well. I passed…and for now, I stopped feeling hollow.</w:t>
+        <w:t>And if you can simulate these interactions in a computer and then test them with a</w:t>
+      </w:r>
+      <w:r>
+        <w:rPr>
+          <w:i/>
+          <w:iCs/>
+          <w:sz w:val="20"/>
+          <w:szCs w:val="20"/>
+        </w:rPr>
+        <w:t xml:space="preserve">n </w:t>
+      </w:r>
+      <w:r>
+        <w:rPr>
+          <w:i/>
+          <w:iCs/>
+          <w:sz w:val="20"/>
+          <w:szCs w:val="20"/>
+        </w:rPr>
+        <w:t>experiment, you can see how our current understanding is (the predicted simulation) to what we want to understand (the experimental results)!</w:t>
+      </w:r>
+    </w:p>
+    <w:p>
+      <w:pPr>
+        <w:jc w:val="both"/>
+        <w:rPr>
+          <w:sz w:val="20"/>
+          <w:szCs w:val="20"/>
+        </w:rPr>
+      </w:pPr>
+      <w:r>
+        <w:rPr>
+          <w:sz w:val="20"/>
+          <w:szCs w:val="20"/>
+        </w:rPr>
+        <w:t>I joined my mentors on a zoom call, pitched my research to them, and after 40 minutes</w:t>
+      </w:r>
+      <w:r>
+        <w:rPr>
+          <w:sz w:val="20"/>
+          <w:szCs w:val="20"/>
+        </w:rPr>
+        <w:t xml:space="preserve"> of defending my research</w:t>
+      </w:r>
+      <w:r>
+        <w:rPr>
+          <w:sz w:val="20"/>
+          <w:szCs w:val="20"/>
+        </w:rPr>
+        <w:t xml:space="preserve"> my prelim exam was over.</w:t>
       </w:r>
       <w:r>
         <w:rPr>
@@ -6066,26 +6437,37 @@
       </w:pPr>
       <w:r>
         <w:rPr>
-          <w:sz w:val="20"/>
-          <w:szCs w:val="20"/>
-        </w:rPr>
-        <w:t xml:space="preserve">…van der </w:t>
-      </w:r>
-      <w:proofErr w:type="spellStart"/>
-      <w:r>
-        <w:rPr>
-          <w:sz w:val="20"/>
-          <w:szCs w:val="20"/>
-        </w:rPr>
-        <w:t>waals</w:t>
-      </w:r>
-      <w:proofErr w:type="spellEnd"/>
-      <w:r>
-        <w:rPr>
-          <w:sz w:val="20"/>
-          <w:szCs w:val="20"/>
-        </w:rPr>
-        <w:t xml:space="preserve"> packing … expect …</w:t>
+          <w:i/>
+          <w:iCs/>
+          <w:sz w:val="20"/>
+          <w:szCs w:val="20"/>
+        </w:rPr>
+        <w:t>No one has explored the extent of the effect of van der Waals packing, this force that occurs between atoms in close contact, in membrane protein structures. Is it a strong force in membrane protein interactions? My research is focused on understanding how impactful it is</w:t>
+      </w:r>
+      <w:r>
+        <w:rPr>
+          <w:i/>
+          <w:iCs/>
+          <w:sz w:val="20"/>
+          <w:szCs w:val="20"/>
+        </w:rPr>
+        <w:t xml:space="preserve">. </w:t>
+      </w:r>
+      <w:r>
+        <w:rPr>
+          <w:i/>
+          <w:iCs/>
+          <w:sz w:val="20"/>
+          <w:szCs w:val="20"/>
+        </w:rPr>
+        <w:t>I passed…and for now, I stopped feeling hollow.</w:t>
+      </w:r>
+      <w:r>
+        <w:rPr>
+          <w:sz w:val="20"/>
+          <w:szCs w:val="20"/>
+        </w:rPr>
+        <w:t xml:space="preserve"> </w:t>
       </w:r>
     </w:p>
     <w:p>
@@ -6117,7 +6499,7 @@
           <w:sz w:val="20"/>
           <w:szCs w:val="20"/>
         </w:rPr>
-        <w:t>Did I pass because it would look bad if one of the only few black people in the program gets kicked out for failure?</w:t>
+        <w:t>Did I pass because it would look bad if one of the few black people in the program gets kicked out for failure?</w:t>
       </w:r>
     </w:p>
     <w:p>
@@ -6192,6 +6574,7 @@
           <w:sz w:val="20"/>
           <w:szCs w:val="20"/>
         </w:rPr>
+        <w:lastRenderedPageBreak/>
         <w:drawing>
           <wp:anchor distT="0" distB="0" distL="114300" distR="114300" simplePos="0" relativeHeight="251661312" behindDoc="0" locked="0" layoutInCell="1" allowOverlap="1" wp14:anchorId="6FB87E70" wp14:editId="7E8CC1EF">
             <wp:simplePos x="0" y="0"/>
@@ -6340,7 +6723,23 @@
           <w:sz w:val="20"/>
           <w:szCs w:val="20"/>
         </w:rPr>
-        <w:t xml:space="preserve"> from Toy Story) sings this lyric, it brings nostalgia. Like wanting to be nostalgic about now in the future. Even if a plan doesn’t work out completely, you can still appreciate what happened because you’re around to do so. At least that’s how it makes me feel: an optimism for </w:t>
+        <w:t xml:space="preserve"> from Toy Story) sings </w:t>
+      </w:r>
+      <w:proofErr w:type="gramStart"/>
+      <w:r>
+        <w:rPr>
+          <w:sz w:val="20"/>
+          <w:szCs w:val="20"/>
+        </w:rPr>
+        <w:t>this lyric</w:t>
+      </w:r>
+      <w:proofErr w:type="gramEnd"/>
+      <w:r>
+        <w:rPr>
+          <w:sz w:val="20"/>
+          <w:szCs w:val="20"/>
+        </w:rPr>
+        <w:t xml:space="preserve">, it brings nostalgia. Like wanting to be nostalgic about now in the future. Even if a plan doesn’t work out completely, you can still appreciate what happened because you’re around to do so. At least that’s how it makes me feel: an optimism for </w:t>
       </w:r>
       <w:r>
         <w:rPr>
@@ -6479,33 +6878,6 @@
         </w:rPr>
         <w:t>Gilbert</w:t>
       </w:r>
-    </w:p>
-    <w:p>
-      <w:pPr>
-        <w:jc w:val="both"/>
-        <w:rPr>
-          <w:sz w:val="20"/>
-          <w:szCs w:val="20"/>
-        </w:rPr>
-      </w:pPr>
-    </w:p>
-    <w:p>
-      <w:pPr>
-        <w:jc w:val="both"/>
-        <w:rPr>
-          <w:sz w:val="20"/>
-          <w:szCs w:val="20"/>
-        </w:rPr>
-      </w:pPr>
-    </w:p>
-    <w:p>
-      <w:pPr>
-        <w:jc w:val="both"/>
-        <w:rPr>
-          <w:sz w:val="20"/>
-          <w:szCs w:val="20"/>
-        </w:rPr>
-      </w:pPr>
     </w:p>
     <w:p>
       <w:pPr>
@@ -7364,6 +7736,7 @@
           <w:sz w:val="20"/>
           <w:szCs w:val="20"/>
         </w:rPr>
+        <w:lastRenderedPageBreak/>
         <w:t>Maybe some will call it the privilege of academia, say that I</w:t>
       </w:r>
       <w:r>
@@ -7531,33 +7904,6 @@
         </w:rPr>
         <w:t>Gilbert</w:t>
       </w:r>
-    </w:p>
-    <w:p>
-      <w:pPr>
-        <w:jc w:val="both"/>
-        <w:rPr>
-          <w:sz w:val="20"/>
-          <w:szCs w:val="20"/>
-        </w:rPr>
-      </w:pPr>
-    </w:p>
-    <w:p>
-      <w:pPr>
-        <w:jc w:val="both"/>
-        <w:rPr>
-          <w:sz w:val="20"/>
-          <w:szCs w:val="20"/>
-        </w:rPr>
-      </w:pPr>
-    </w:p>
-    <w:p>
-      <w:pPr>
-        <w:jc w:val="both"/>
-        <w:rPr>
-          <w:sz w:val="20"/>
-          <w:szCs w:val="20"/>
-        </w:rPr>
-      </w:pPr>
     </w:p>
     <w:p>
       <w:pPr>
@@ -8589,6 +8935,7 @@
           <w:sz w:val="20"/>
           <w:szCs w:val="20"/>
         </w:rPr>
+        <w:lastRenderedPageBreak/>
         <w:t>Days I would lay on my floor, imagining how atoms move and then crying because I’m unsure if I understand things properly</w:t>
       </w:r>
     </w:p>
@@ -8700,7 +9047,6 @@
           <w:sz w:val="20"/>
           <w:szCs w:val="20"/>
         </w:rPr>
-        <w:lastRenderedPageBreak/>
         <w:t>Become a foundation for creating new knowledge</w:t>
       </w:r>
     </w:p>

</xml_diff>

<commit_message>
more edits; next finish last 3 letters & add images
</commit_message>
<xml_diff>
--- a/public_chapter/PublicChapter_draft_v3.docx
+++ b/public_chapter/PublicChapter_draft_v3.docx
@@ -717,7 +717,6 @@
         </w:rPr>
         <w:t xml:space="preserve">I know that this PhD doctor isn’t </w:t>
       </w:r>
-      <w:proofErr w:type="gramStart"/>
       <w:r>
         <w:rPr>
           <w:sz w:val="20"/>
@@ -730,15 +729,7 @@
           <w:sz w:val="20"/>
           <w:szCs w:val="20"/>
         </w:rPr>
-        <w:t>the same</w:t>
-      </w:r>
-      <w:proofErr w:type="gramEnd"/>
-      <w:r>
-        <w:rPr>
-          <w:sz w:val="20"/>
-          <w:szCs w:val="20"/>
-        </w:rPr>
-        <w:t xml:space="preserve">, but </w:t>
+        <w:t xml:space="preserve">the same, but </w:t>
       </w:r>
       <w:r>
         <w:rPr>
@@ -1565,15 +1556,6 @@
         </w:rPr>
         <w:t>5 minutes of silence</w:t>
       </w:r>
-      <w:r>
-        <w:rPr>
-          <w:i/>
-          <w:iCs/>
-          <w:sz w:val="20"/>
-          <w:szCs w:val="20"/>
-        </w:rPr>
-        <w:t xml:space="preserve">: </w:t>
-      </w:r>
     </w:p>
     <w:p>
       <w:pPr>
@@ -2587,6 +2569,15 @@
         </w:rPr>
         <w:t xml:space="preserve"> to allow my mentors to discuss how I did. </w:t>
       </w:r>
+    </w:p>
+    <w:p>
+      <w:pPr>
+        <w:jc w:val="both"/>
+        <w:rPr>
+          <w:sz w:val="20"/>
+          <w:szCs w:val="20"/>
+        </w:rPr>
+      </w:pPr>
       <w:r>
         <w:rPr>
           <w:i/>
@@ -3333,13 +3324,6 @@
         </w:rPr>
         <w:t>I have to live with this failure forever. Will these feelings of not belonging ever go away?</w:t>
       </w:r>
-      <w:r>
-        <w:rPr>
-          <w:sz w:val="20"/>
-          <w:szCs w:val="20"/>
-        </w:rPr>
-        <w:t xml:space="preserve"> </w:t>
-      </w:r>
     </w:p>
     <w:p>
       <w:pPr>
@@ -3356,15 +3340,6 @@
         </w:rPr>
         <w:t>Gilbert</w:t>
       </w:r>
-    </w:p>
-    <w:p>
-      <w:pPr>
-        <w:jc w:val="both"/>
-        <w:rPr>
-          <w:sz w:val="20"/>
-          <w:szCs w:val="20"/>
-        </w:rPr>
-      </w:pPr>
     </w:p>
     <w:p>
       <w:pPr>
@@ -4330,72 +4305,447 @@
           <w:sz w:val="20"/>
           <w:szCs w:val="20"/>
         </w:rPr>
-        <w:t xml:space="preserve">ou’re just </w:t>
+        <w:t>ou’re just tired</w:t>
+      </w:r>
+    </w:p>
+    <w:p>
+      <w:pPr>
+        <w:jc w:val="both"/>
+        <w:rPr>
+          <w:sz w:val="20"/>
+          <w:szCs w:val="20"/>
+        </w:rPr>
+      </w:pPr>
+      <w:r>
+        <w:rPr>
+          <w:i/>
+          <w:iCs/>
+          <w:sz w:val="20"/>
+          <w:szCs w:val="20"/>
+        </w:rPr>
+        <w:t>you’ll be okay soon</w:t>
+      </w:r>
+      <w:r>
+        <w:rPr>
+          <w:sz w:val="20"/>
+          <w:szCs w:val="20"/>
+        </w:rPr>
+        <w:t xml:space="preserve">, </w:t>
+      </w:r>
+      <w:r>
+        <w:rPr>
+          <w:sz w:val="20"/>
+          <w:szCs w:val="20"/>
+        </w:rPr>
+        <w:t xml:space="preserve">“you could </w:t>
+      </w:r>
+      <w:r>
+        <w:rPr>
+          <w:sz w:val="20"/>
+          <w:szCs w:val="20"/>
+        </w:rPr>
+        <w:t>j</w:t>
+      </w:r>
+      <w:r>
+        <w:rPr>
+          <w:sz w:val="20"/>
+          <w:szCs w:val="20"/>
+        </w:rPr>
+        <w:t>ust</w:t>
+      </w:r>
+      <w:r>
+        <w:rPr>
+          <w:sz w:val="20"/>
+          <w:szCs w:val="20"/>
+        </w:rPr>
+        <w:t>”</w:t>
+      </w:r>
+      <w:r>
+        <w:rPr>
+          <w:sz w:val="20"/>
+          <w:szCs w:val="20"/>
+        </w:rPr>
+        <w:t xml:space="preserve"> </w:t>
+      </w:r>
+      <w:r>
+        <w:rPr>
+          <w:i/>
+          <w:iCs/>
+          <w:sz w:val="20"/>
+          <w:szCs w:val="20"/>
+        </w:rPr>
+        <w:t>wait</w:t>
+      </w:r>
+      <w:r>
+        <w:rPr>
+          <w:sz w:val="20"/>
+          <w:szCs w:val="20"/>
+        </w:rPr>
+        <w:t xml:space="preserve"> </w:t>
+      </w:r>
+      <w:r>
+        <w:rPr>
+          <w:i/>
+          <w:iCs/>
+          <w:sz w:val="20"/>
+          <w:szCs w:val="20"/>
+        </w:rPr>
+        <w:t>a bit longer</w:t>
+      </w:r>
+    </w:p>
+    <w:p>
+      <w:pPr>
+        <w:jc w:val="both"/>
+        <w:rPr>
+          <w:sz w:val="20"/>
+          <w:szCs w:val="20"/>
+        </w:rPr>
+      </w:pPr>
+      <w:r>
+        <w:rPr>
+          <w:i/>
+          <w:iCs/>
+          <w:sz w:val="20"/>
+          <w:szCs w:val="20"/>
+        </w:rPr>
+        <w:t xml:space="preserve">don’t </w:t>
+      </w:r>
+      <w:r>
+        <w:rPr>
+          <w:sz w:val="20"/>
+          <w:szCs w:val="20"/>
+        </w:rPr>
+        <w:t>“jump</w:t>
+      </w:r>
+      <w:r>
+        <w:rPr>
+          <w:sz w:val="20"/>
+          <w:szCs w:val="20"/>
+        </w:rPr>
+        <w:t>”</w:t>
+      </w:r>
+      <w:r>
+        <w:rPr>
+          <w:sz w:val="20"/>
+          <w:szCs w:val="20"/>
+        </w:rPr>
+        <w:t xml:space="preserve"> </w:t>
+      </w:r>
+      <w:r>
+        <w:rPr>
+          <w:i/>
+          <w:iCs/>
+          <w:sz w:val="20"/>
+          <w:szCs w:val="20"/>
+        </w:rPr>
+        <w:t>to conclusions</w:t>
+      </w:r>
+      <w:r>
+        <w:rPr>
+          <w:sz w:val="20"/>
+          <w:szCs w:val="20"/>
+        </w:rPr>
+        <w:t xml:space="preserve">, </w:t>
+      </w:r>
+      <w:r>
+        <w:rPr>
+          <w:i/>
+          <w:iCs/>
+          <w:sz w:val="20"/>
+          <w:szCs w:val="20"/>
+        </w:rPr>
+        <w:t>there’s a lot left</w:t>
+      </w:r>
+      <w:r>
+        <w:rPr>
+          <w:sz w:val="20"/>
+          <w:szCs w:val="20"/>
+        </w:rPr>
+        <w:t xml:space="preserve"> </w:t>
+      </w:r>
+      <w:r>
+        <w:rPr>
+          <w:sz w:val="20"/>
+          <w:szCs w:val="20"/>
+        </w:rPr>
+        <w:t>“</w:t>
+      </w:r>
+      <w:r>
+        <w:rPr>
+          <w:sz w:val="20"/>
+          <w:szCs w:val="20"/>
+        </w:rPr>
+        <w:t>in front</w:t>
+      </w:r>
+      <w:r>
+        <w:rPr>
+          <w:sz w:val="20"/>
+          <w:szCs w:val="20"/>
+        </w:rPr>
+        <w:t xml:space="preserve"> of”</w:t>
+      </w:r>
+      <w:r>
+        <w:rPr>
+          <w:sz w:val="20"/>
+          <w:szCs w:val="20"/>
+        </w:rPr>
+        <w:t xml:space="preserve"> </w:t>
+      </w:r>
+      <w:r>
+        <w:rPr>
+          <w:i/>
+          <w:iCs/>
+          <w:sz w:val="20"/>
+          <w:szCs w:val="20"/>
+        </w:rPr>
+        <w:t>you</w:t>
+      </w:r>
+      <w:r>
+        <w:rPr>
+          <w:i/>
+          <w:iCs/>
+          <w:sz w:val="20"/>
+          <w:szCs w:val="20"/>
+        </w:rPr>
+        <w:t xml:space="preserve"> to do</w:t>
+      </w:r>
+    </w:p>
+    <w:p>
+      <w:pPr>
+        <w:jc w:val="both"/>
+        <w:rPr>
+          <w:i/>
+          <w:iCs/>
+          <w:sz w:val="20"/>
+          <w:szCs w:val="20"/>
+        </w:rPr>
+      </w:pPr>
+      <w:r>
+        <w:rPr>
+          <w:i/>
+          <w:iCs/>
+          <w:sz w:val="20"/>
+          <w:szCs w:val="20"/>
+        </w:rPr>
+        <w:t xml:space="preserve"> </w:t>
+      </w:r>
+      <w:r>
+        <w:rPr>
+          <w:i/>
+          <w:iCs/>
+          <w:sz w:val="20"/>
+          <w:szCs w:val="20"/>
+        </w:rPr>
+        <w:t>S</w:t>
+      </w:r>
+      <w:r>
+        <w:rPr>
+          <w:i/>
+          <w:iCs/>
+          <w:sz w:val="20"/>
+          <w:szCs w:val="20"/>
+        </w:rPr>
+        <w:t>hould you eat today</w:t>
+      </w:r>
+      <w:r>
+        <w:rPr>
+          <w:i/>
+          <w:iCs/>
+          <w:sz w:val="20"/>
+          <w:szCs w:val="20"/>
+        </w:rPr>
+        <w:t xml:space="preserve">? Oh </w:t>
+      </w:r>
+      <w:r>
+        <w:rPr>
+          <w:sz w:val="20"/>
+          <w:szCs w:val="20"/>
+        </w:rPr>
+        <w:t xml:space="preserve">“the bus” </w:t>
+      </w:r>
+      <w:r>
+        <w:rPr>
+          <w:i/>
+          <w:iCs/>
+          <w:sz w:val="20"/>
+          <w:szCs w:val="20"/>
+        </w:rPr>
+        <w:t>is here</w:t>
+      </w:r>
+    </w:p>
+    <w:p>
+      <w:pPr>
+        <w:jc w:val="both"/>
+        <w:rPr>
+          <w:sz w:val="20"/>
+          <w:szCs w:val="20"/>
+        </w:rPr>
+      </w:pPr>
+      <w:r>
+        <w:rPr>
+          <w:sz w:val="20"/>
+          <w:szCs w:val="20"/>
+        </w:rPr>
+        <w:t xml:space="preserve">I’ve had bouts with depression in the past, but this </w:t>
+      </w:r>
+      <w:r>
+        <w:rPr>
+          <w:sz w:val="20"/>
+          <w:szCs w:val="20"/>
+        </w:rPr>
+        <w:t>time</w:t>
+      </w:r>
+      <w:r>
+        <w:rPr>
+          <w:sz w:val="20"/>
+          <w:szCs w:val="20"/>
+        </w:rPr>
+        <w:t xml:space="preserve"> was different. </w:t>
+      </w:r>
+      <w:r>
+        <w:rPr>
+          <w:sz w:val="20"/>
+          <w:szCs w:val="20"/>
+        </w:rPr>
+        <w:t>Life</w:t>
+      </w:r>
+      <w:r>
+        <w:rPr>
+          <w:sz w:val="20"/>
+          <w:szCs w:val="20"/>
+        </w:rPr>
+        <w:t xml:space="preserve"> felt</w:t>
+      </w:r>
+      <w:r>
+        <w:rPr>
+          <w:sz w:val="20"/>
+          <w:szCs w:val="20"/>
+        </w:rPr>
+        <w:t>…</w:t>
+      </w:r>
+      <w:r>
+        <w:rPr>
+          <w:sz w:val="20"/>
+          <w:szCs w:val="20"/>
+        </w:rPr>
+        <w:t>emptier</w:t>
+      </w:r>
+      <w:r>
+        <w:rPr>
+          <w:sz w:val="20"/>
+          <w:szCs w:val="20"/>
+        </w:rPr>
+        <w:t xml:space="preserve">. I’ve wanted to disappear before, but never to the extent that </w:t>
+      </w:r>
+      <w:r>
+        <w:rPr>
+          <w:sz w:val="20"/>
+          <w:szCs w:val="20"/>
+        </w:rPr>
+        <w:t>intrusive</w:t>
+      </w:r>
+      <w:r>
+        <w:rPr>
+          <w:sz w:val="20"/>
+          <w:szCs w:val="20"/>
+        </w:rPr>
+        <w:t xml:space="preserve"> </w:t>
+      </w:r>
+      <w:r>
+        <w:rPr>
+          <w:sz w:val="20"/>
+          <w:szCs w:val="20"/>
+        </w:rPr>
+        <w:t>thoughts w</w:t>
+      </w:r>
+      <w:r>
+        <w:rPr>
+          <w:sz w:val="20"/>
+          <w:szCs w:val="20"/>
+        </w:rPr>
+        <w:t>ould be</w:t>
+      </w:r>
+      <w:r>
+        <w:rPr>
+          <w:sz w:val="20"/>
+          <w:szCs w:val="20"/>
+        </w:rPr>
+        <w:t xml:space="preserve"> so clear</w:t>
+      </w:r>
+      <w:r>
+        <w:rPr>
+          <w:sz w:val="20"/>
+          <w:szCs w:val="20"/>
+        </w:rPr>
+        <w:t xml:space="preserve"> and relentless</w:t>
+      </w:r>
+      <w:r>
+        <w:rPr>
+          <w:sz w:val="20"/>
+          <w:szCs w:val="20"/>
+        </w:rPr>
+        <w:t xml:space="preserve">. </w:t>
+      </w:r>
+      <w:r>
+        <w:rPr>
+          <w:sz w:val="20"/>
+          <w:szCs w:val="20"/>
+        </w:rPr>
+        <w:t>And a</w:t>
+      </w:r>
+      <w:r>
+        <w:rPr>
+          <w:sz w:val="20"/>
+          <w:szCs w:val="20"/>
+        </w:rPr>
+        <w:t xml:space="preserve">fter a month of </w:t>
+      </w:r>
+      <w:r>
+        <w:rPr>
+          <w:sz w:val="20"/>
+          <w:szCs w:val="20"/>
+        </w:rPr>
+        <w:t>being unable to shake th</w:t>
+      </w:r>
+      <w:r>
+        <w:rPr>
+          <w:sz w:val="20"/>
+          <w:szCs w:val="20"/>
+        </w:rPr>
+        <w:t>is idea of wanting to jump headfirst into traffic</w:t>
+      </w:r>
+      <w:r>
+        <w:rPr>
+          <w:sz w:val="20"/>
+          <w:szCs w:val="20"/>
+        </w:rPr>
+        <w:t>, I returned to therapy.</w:t>
+      </w:r>
+    </w:p>
+    <w:p>
+      <w:pPr>
+        <w:jc w:val="both"/>
+        <w:rPr>
+          <w:sz w:val="20"/>
+          <w:szCs w:val="20"/>
+        </w:rPr>
+      </w:pPr>
+      <w:r>
+        <w:rPr>
+          <w:sz w:val="20"/>
+          <w:szCs w:val="20"/>
+        </w:rPr>
+        <w:t xml:space="preserve">Stating things is freeing. </w:t>
       </w:r>
       <w:proofErr w:type="gramStart"/>
       <w:r>
         <w:rPr>
-          <w:i/>
-          <w:iCs/>
-          <w:sz w:val="20"/>
-          <w:szCs w:val="20"/>
-        </w:rPr>
-        <w:t>tired</w:t>
+          <w:sz w:val="20"/>
+          <w:szCs w:val="20"/>
+        </w:rPr>
+        <w:t>Usually</w:t>
       </w:r>
       <w:proofErr w:type="gramEnd"/>
-    </w:p>
-    <w:p>
-      <w:pPr>
-        <w:jc w:val="both"/>
-        <w:rPr>
-          <w:sz w:val="20"/>
-          <w:szCs w:val="20"/>
-        </w:rPr>
-      </w:pPr>
-      <w:r>
-        <w:rPr>
-          <w:i/>
-          <w:iCs/>
-          <w:sz w:val="20"/>
-          <w:szCs w:val="20"/>
-        </w:rPr>
-        <w:t>you’ll be okay soon</w:t>
-      </w:r>
-      <w:r>
-        <w:rPr>
-          <w:sz w:val="20"/>
-          <w:szCs w:val="20"/>
-        </w:rPr>
-        <w:t xml:space="preserve">, </w:t>
-      </w:r>
-      <w:r>
-        <w:rPr>
-          <w:sz w:val="20"/>
-          <w:szCs w:val="20"/>
-        </w:rPr>
-        <w:t xml:space="preserve">“you could </w:t>
-      </w:r>
-      <w:r>
-        <w:rPr>
-          <w:sz w:val="20"/>
-          <w:szCs w:val="20"/>
-        </w:rPr>
-        <w:t>j</w:t>
-      </w:r>
-      <w:r>
-        <w:rPr>
-          <w:sz w:val="20"/>
-          <w:szCs w:val="20"/>
-        </w:rPr>
-        <w:t>ust</w:t>
-      </w:r>
-      <w:r>
-        <w:rPr>
-          <w:sz w:val="20"/>
-          <w:szCs w:val="20"/>
-        </w:rPr>
-        <w:t>”</w:t>
-      </w:r>
       <w:r>
         <w:rPr>
           <w:sz w:val="20"/>
@@ -4405,392 +4755,6 @@
       </w:r>
       <w:r>
         <w:rPr>
-          <w:i/>
-          <w:iCs/>
-          <w:sz w:val="20"/>
-          <w:szCs w:val="20"/>
-        </w:rPr>
-        <w:t>wait</w:t>
-      </w:r>
-      <w:r>
-        <w:rPr>
-          <w:sz w:val="20"/>
-          <w:szCs w:val="20"/>
-        </w:rPr>
-        <w:t xml:space="preserve"> </w:t>
-      </w:r>
-      <w:r>
-        <w:rPr>
-          <w:i/>
-          <w:iCs/>
-          <w:sz w:val="20"/>
-          <w:szCs w:val="20"/>
-        </w:rPr>
-        <w:t>a bit longer</w:t>
-      </w:r>
-    </w:p>
-    <w:p>
-      <w:pPr>
-        <w:jc w:val="both"/>
-        <w:rPr>
-          <w:sz w:val="20"/>
-          <w:szCs w:val="20"/>
-        </w:rPr>
-      </w:pPr>
-      <w:r>
-        <w:rPr>
-          <w:i/>
-          <w:iCs/>
-          <w:sz w:val="20"/>
-          <w:szCs w:val="20"/>
-        </w:rPr>
-        <w:t xml:space="preserve">don’t </w:t>
-      </w:r>
-      <w:r>
-        <w:rPr>
-          <w:sz w:val="20"/>
-          <w:szCs w:val="20"/>
-        </w:rPr>
-        <w:t>“jump</w:t>
-      </w:r>
-      <w:r>
-        <w:rPr>
-          <w:sz w:val="20"/>
-          <w:szCs w:val="20"/>
-        </w:rPr>
-        <w:t>”</w:t>
-      </w:r>
-      <w:r>
-        <w:rPr>
-          <w:sz w:val="20"/>
-          <w:szCs w:val="20"/>
-        </w:rPr>
-        <w:t xml:space="preserve"> </w:t>
-      </w:r>
-      <w:r>
-        <w:rPr>
-          <w:i/>
-          <w:iCs/>
-          <w:sz w:val="20"/>
-          <w:szCs w:val="20"/>
-        </w:rPr>
-        <w:t>to conclusions</w:t>
-      </w:r>
-      <w:r>
-        <w:rPr>
-          <w:sz w:val="20"/>
-          <w:szCs w:val="20"/>
-        </w:rPr>
-        <w:t xml:space="preserve">, </w:t>
-      </w:r>
-      <w:r>
-        <w:rPr>
-          <w:i/>
-          <w:iCs/>
-          <w:sz w:val="20"/>
-          <w:szCs w:val="20"/>
-        </w:rPr>
-        <w:t>there’s a lot left</w:t>
-      </w:r>
-      <w:r>
-        <w:rPr>
-          <w:sz w:val="20"/>
-          <w:szCs w:val="20"/>
-        </w:rPr>
-        <w:t xml:space="preserve"> </w:t>
-      </w:r>
-      <w:r>
-        <w:rPr>
-          <w:sz w:val="20"/>
-          <w:szCs w:val="20"/>
-        </w:rPr>
-        <w:t>“</w:t>
-      </w:r>
-      <w:r>
-        <w:rPr>
-          <w:sz w:val="20"/>
-          <w:szCs w:val="20"/>
-        </w:rPr>
-        <w:t>in front</w:t>
-      </w:r>
-      <w:r>
-        <w:rPr>
-          <w:sz w:val="20"/>
-          <w:szCs w:val="20"/>
-        </w:rPr>
-        <w:t xml:space="preserve"> of”</w:t>
-      </w:r>
-      <w:r>
-        <w:rPr>
-          <w:sz w:val="20"/>
-          <w:szCs w:val="20"/>
-        </w:rPr>
-        <w:t xml:space="preserve"> </w:t>
-      </w:r>
-      <w:r>
-        <w:rPr>
-          <w:i/>
-          <w:iCs/>
-          <w:sz w:val="20"/>
-          <w:szCs w:val="20"/>
-        </w:rPr>
-        <w:t>you</w:t>
-      </w:r>
-      <w:r>
-        <w:rPr>
-          <w:i/>
-          <w:iCs/>
-          <w:sz w:val="20"/>
-          <w:szCs w:val="20"/>
-        </w:rPr>
-        <w:t xml:space="preserve"> to do</w:t>
-      </w:r>
-    </w:p>
-    <w:p>
-      <w:pPr>
-        <w:jc w:val="both"/>
-        <w:rPr>
-          <w:i/>
-          <w:iCs/>
-          <w:sz w:val="20"/>
-          <w:szCs w:val="20"/>
-        </w:rPr>
-      </w:pPr>
-      <w:r>
-        <w:rPr>
-          <w:i/>
-          <w:iCs/>
-          <w:sz w:val="20"/>
-          <w:szCs w:val="20"/>
-        </w:rPr>
-        <w:t xml:space="preserve"> </w:t>
-      </w:r>
-      <w:r>
-        <w:rPr>
-          <w:i/>
-          <w:iCs/>
-          <w:sz w:val="20"/>
-          <w:szCs w:val="20"/>
-        </w:rPr>
-        <w:t>S</w:t>
-      </w:r>
-      <w:r>
-        <w:rPr>
-          <w:i/>
-          <w:iCs/>
-          <w:sz w:val="20"/>
-          <w:szCs w:val="20"/>
-        </w:rPr>
-        <w:t>hould you eat today</w:t>
-      </w:r>
-      <w:r>
-        <w:rPr>
-          <w:i/>
-          <w:iCs/>
-          <w:sz w:val="20"/>
-          <w:szCs w:val="20"/>
-        </w:rPr>
-        <w:t xml:space="preserve">? Oh </w:t>
-      </w:r>
-      <w:r>
-        <w:rPr>
-          <w:sz w:val="20"/>
-          <w:szCs w:val="20"/>
-        </w:rPr>
-        <w:t xml:space="preserve">“the bus” </w:t>
-      </w:r>
-      <w:r>
-        <w:rPr>
-          <w:i/>
-          <w:iCs/>
-          <w:sz w:val="20"/>
-          <w:szCs w:val="20"/>
-        </w:rPr>
-        <w:t>is here</w:t>
-      </w:r>
-    </w:p>
-    <w:p>
-      <w:pPr>
-        <w:jc w:val="both"/>
-        <w:rPr>
-          <w:sz w:val="20"/>
-          <w:szCs w:val="20"/>
-        </w:rPr>
-      </w:pPr>
-      <w:r>
-        <w:rPr>
-          <w:sz w:val="20"/>
-          <w:szCs w:val="20"/>
-        </w:rPr>
-        <w:t xml:space="preserve">I’ve had bouts with depression in the past, but this </w:t>
-      </w:r>
-      <w:r>
-        <w:rPr>
-          <w:sz w:val="20"/>
-          <w:szCs w:val="20"/>
-        </w:rPr>
-        <w:t>time</w:t>
-      </w:r>
-      <w:r>
-        <w:rPr>
-          <w:sz w:val="20"/>
-          <w:szCs w:val="20"/>
-        </w:rPr>
-        <w:t xml:space="preserve"> was different. </w:t>
-      </w:r>
-      <w:r>
-        <w:rPr>
-          <w:sz w:val="20"/>
-          <w:szCs w:val="20"/>
-        </w:rPr>
-        <w:t>Life</w:t>
-      </w:r>
-      <w:r>
-        <w:rPr>
-          <w:sz w:val="20"/>
-          <w:szCs w:val="20"/>
-        </w:rPr>
-        <w:t xml:space="preserve"> felt</w:t>
-      </w:r>
-      <w:r>
-        <w:rPr>
-          <w:sz w:val="20"/>
-          <w:szCs w:val="20"/>
-        </w:rPr>
-        <w:t>…</w:t>
-      </w:r>
-      <w:r>
-        <w:rPr>
-          <w:sz w:val="20"/>
-          <w:szCs w:val="20"/>
-        </w:rPr>
-        <w:t>emptier</w:t>
-      </w:r>
-      <w:r>
-        <w:rPr>
-          <w:sz w:val="20"/>
-          <w:szCs w:val="20"/>
-        </w:rPr>
-        <w:t xml:space="preserve">. I’ve wanted to disappear before, but never to the extent that </w:t>
-      </w:r>
-      <w:r>
-        <w:rPr>
-          <w:sz w:val="20"/>
-          <w:szCs w:val="20"/>
-        </w:rPr>
-        <w:t>intrusive</w:t>
-      </w:r>
-      <w:r>
-        <w:rPr>
-          <w:sz w:val="20"/>
-          <w:szCs w:val="20"/>
-        </w:rPr>
-        <w:t xml:space="preserve"> </w:t>
-      </w:r>
-      <w:r>
-        <w:rPr>
-          <w:sz w:val="20"/>
-          <w:szCs w:val="20"/>
-        </w:rPr>
-        <w:t>thoughts w</w:t>
-      </w:r>
-      <w:r>
-        <w:rPr>
-          <w:sz w:val="20"/>
-          <w:szCs w:val="20"/>
-        </w:rPr>
-        <w:t>ould be</w:t>
-      </w:r>
-      <w:r>
-        <w:rPr>
-          <w:sz w:val="20"/>
-          <w:szCs w:val="20"/>
-        </w:rPr>
-        <w:t xml:space="preserve"> so clear</w:t>
-      </w:r>
-      <w:r>
-        <w:rPr>
-          <w:sz w:val="20"/>
-          <w:szCs w:val="20"/>
-        </w:rPr>
-        <w:t xml:space="preserve"> and relentless</w:t>
-      </w:r>
-      <w:r>
-        <w:rPr>
-          <w:sz w:val="20"/>
-          <w:szCs w:val="20"/>
-        </w:rPr>
-        <w:t xml:space="preserve">. </w:t>
-      </w:r>
-      <w:r>
-        <w:rPr>
-          <w:sz w:val="20"/>
-          <w:szCs w:val="20"/>
-        </w:rPr>
-        <w:t>And a</w:t>
-      </w:r>
-      <w:r>
-        <w:rPr>
-          <w:sz w:val="20"/>
-          <w:szCs w:val="20"/>
-        </w:rPr>
-        <w:t xml:space="preserve">fter a month of </w:t>
-      </w:r>
-      <w:r>
-        <w:rPr>
-          <w:sz w:val="20"/>
-          <w:szCs w:val="20"/>
-        </w:rPr>
-        <w:t>being unable to shake th</w:t>
-      </w:r>
-      <w:r>
-        <w:rPr>
-          <w:sz w:val="20"/>
-          <w:szCs w:val="20"/>
-        </w:rPr>
-        <w:t>is idea of wanting to jump headfirst into traffic</w:t>
-      </w:r>
-      <w:r>
-        <w:rPr>
-          <w:sz w:val="20"/>
-          <w:szCs w:val="20"/>
-        </w:rPr>
-        <w:t>, I returned to therapy.</w:t>
-      </w:r>
-    </w:p>
-    <w:p>
-      <w:pPr>
-        <w:jc w:val="both"/>
-        <w:rPr>
-          <w:sz w:val="20"/>
-          <w:szCs w:val="20"/>
-        </w:rPr>
-      </w:pPr>
-      <w:r>
-        <w:rPr>
-          <w:sz w:val="20"/>
-          <w:szCs w:val="20"/>
-        </w:rPr>
-        <w:t xml:space="preserve">Stating things is freeing. </w:t>
-      </w:r>
-      <w:proofErr w:type="gramStart"/>
-      <w:r>
-        <w:rPr>
-          <w:sz w:val="20"/>
-          <w:szCs w:val="20"/>
-        </w:rPr>
-        <w:t>Usually</w:t>
-      </w:r>
-      <w:proofErr w:type="gramEnd"/>
-      <w:r>
-        <w:rPr>
-          <w:sz w:val="20"/>
-          <w:szCs w:val="20"/>
-        </w:rPr>
-        <w:t xml:space="preserve"> </w:t>
-      </w:r>
-      <w:r>
-        <w:rPr>
           <w:sz w:val="20"/>
           <w:szCs w:val="20"/>
         </w:rPr>
@@ -4885,23 +4849,7 @@
           <w:sz w:val="20"/>
           <w:szCs w:val="20"/>
         </w:rPr>
-        <w:t xml:space="preserve"> lost a lot of enjoyment in the things I </w:t>
-      </w:r>
-      <w:proofErr w:type="gramStart"/>
-      <w:r>
-        <w:rPr>
-          <w:sz w:val="20"/>
-          <w:szCs w:val="20"/>
-        </w:rPr>
-        <w:t>loved</w:t>
-      </w:r>
-      <w:proofErr w:type="gramEnd"/>
-      <w:r>
-        <w:rPr>
-          <w:sz w:val="20"/>
-          <w:szCs w:val="20"/>
-        </w:rPr>
-        <w:t>.</w:t>
+        <w:t xml:space="preserve"> lost a lot of enjoyment in the things I loved.</w:t>
       </w:r>
       <w:r>
         <w:rPr>
@@ -4936,23 +4884,7 @@
           <w:sz w:val="20"/>
           <w:szCs w:val="20"/>
         </w:rPr>
-        <w:t xml:space="preserve">, my mental health is </w:t>
-      </w:r>
-      <w:proofErr w:type="gramStart"/>
-      <w:r>
-        <w:rPr>
-          <w:sz w:val="20"/>
-          <w:szCs w:val="20"/>
-        </w:rPr>
-        <w:t>fading</w:t>
-      </w:r>
-      <w:proofErr w:type="gramEnd"/>
-      <w:r>
-        <w:rPr>
-          <w:sz w:val="20"/>
-          <w:szCs w:val="20"/>
-        </w:rPr>
-        <w:t xml:space="preserve"> and I can feel myself</w:t>
+        <w:t>, my mental health is fading and I can feel myself</w:t>
       </w:r>
       <w:r>
         <w:rPr>
@@ -5676,23 +5608,7 @@
           <w:sz w:val="20"/>
           <w:szCs w:val="20"/>
         </w:rPr>
-        <w:t xml:space="preserve">! Thanks for indulging me and reading through these letters. I appreciate you taking the time to share a bit of my journey with me and thought this would be a nice place for a break. As you likely know now, graduate school has been quite </w:t>
-      </w:r>
-      <w:proofErr w:type="gramStart"/>
-      <w:r>
-        <w:rPr>
-          <w:sz w:val="20"/>
-          <w:szCs w:val="20"/>
-        </w:rPr>
-        <w:t>an</w:t>
-      </w:r>
-      <w:proofErr w:type="gramEnd"/>
-      <w:r>
-        <w:rPr>
-          <w:sz w:val="20"/>
-          <w:szCs w:val="20"/>
-        </w:rPr>
-        <w:t xml:space="preserve"> pensive and emotional journey, one that has taught me many things. </w:t>
+        <w:t xml:space="preserve">! Thanks for indulging me and reading through these letters. I appreciate you taking the time to share a bit of my journey with me and thought this would be a nice place for a break. As you likely know now, graduate school has been quite a pensive and emotional journey, one that has taught me many things. </w:t>
       </w:r>
       <w:r>
         <w:rPr>
@@ -5846,7 +5762,21 @@
           <w:sz w:val="20"/>
           <w:szCs w:val="20"/>
         </w:rPr>
-        <w:t xml:space="preserve">he fear of walking through a foggy set of woods as well as the excitement of the discovery waiting ahead. Whether you’ve read through and identify with me in some way, are just curious and wanted to understand my graduate school experience, or if you’re a random person reading this </w:t>
+        <w:t xml:space="preserve">he fear of walking through a foggy set of woods as well as the excitement of the discovery waiting ahead. Whether you’ve read through and identify with me in some way, are just curious and wanted to understand </w:t>
+      </w:r>
+      <w:r>
+        <w:rPr>
+          <w:sz w:val="20"/>
+          <w:szCs w:val="20"/>
+        </w:rPr>
+        <w:t xml:space="preserve">a </w:t>
+      </w:r>
+      <w:r>
+        <w:rPr>
+          <w:sz w:val="20"/>
+          <w:szCs w:val="20"/>
+        </w:rPr>
+        <w:t xml:space="preserve">graduate school experience, or if you’re a random person reading this </w:t>
       </w:r>
       <w:r>
         <w:rPr>
@@ -5890,7 +5820,21 @@
           <w:sz w:val="20"/>
           <w:szCs w:val="20"/>
         </w:rPr>
-        <w:t>Thanks for reading and sending much love and support your way,</w:t>
+        <w:t>Thanks for reading</w:t>
+      </w:r>
+      <w:r>
+        <w:rPr>
+          <w:sz w:val="20"/>
+          <w:szCs w:val="20"/>
+        </w:rPr>
+        <w:t>, I’m</w:t>
+      </w:r>
+      <w:r>
+        <w:rPr>
+          <w:sz w:val="20"/>
+          <w:szCs w:val="20"/>
+        </w:rPr>
+        <w:t xml:space="preserve"> sending much love and support your way,</w:t>
       </w:r>
     </w:p>
     <w:p>
@@ -6115,7 +6059,49 @@
           <w:sz w:val="20"/>
           <w:szCs w:val="20"/>
         </w:rPr>
-        <w:t xml:space="preserve">Know what you don’t know. While I was out for a walk an hour before my prelim, I thought of the following question: Did you ever think of how you could impact humanity as a child? I remember wondering how I could make some </w:t>
+        <w:t xml:space="preserve">Know what you don’t know. </w:t>
+      </w:r>
+      <w:r>
+        <w:rPr>
+          <w:sz w:val="20"/>
+          <w:szCs w:val="20"/>
+        </w:rPr>
+        <w:t>I went for a walk</w:t>
+      </w:r>
+      <w:r>
+        <w:rPr>
+          <w:sz w:val="20"/>
+          <w:szCs w:val="20"/>
+        </w:rPr>
+        <w:t xml:space="preserve"> before my prelim,</w:t>
+      </w:r>
+      <w:r>
+        <w:rPr>
+          <w:sz w:val="20"/>
+          <w:szCs w:val="20"/>
+        </w:rPr>
+        <w:t xml:space="preserve"> and </w:t>
+      </w:r>
+      <w:r>
+        <w:rPr>
+          <w:sz w:val="20"/>
+          <w:szCs w:val="20"/>
+        </w:rPr>
+        <w:t>the following question</w:t>
+      </w:r>
+      <w:r>
+        <w:rPr>
+          <w:sz w:val="20"/>
+          <w:szCs w:val="20"/>
+        </w:rPr>
+        <w:t xml:space="preserve"> came to mind</w:t>
+      </w:r>
+      <w:r>
+        <w:rPr>
+          <w:sz w:val="20"/>
+          <w:szCs w:val="20"/>
+        </w:rPr>
+        <w:t xml:space="preserve">: Did you ever think of how you could impact humanity as a child? I remember wondering how I could make some </w:t>
       </w:r>
       <w:r>
         <w:rPr>
@@ -6129,7 +6115,178 @@
           <w:sz w:val="20"/>
           <w:szCs w:val="20"/>
         </w:rPr>
-        <w:t xml:space="preserve"> that’s even possible for me to do. What does it take to do that and how do those people feel?</w:t>
+        <w:t xml:space="preserve"> that’s even possible for me to do. </w:t>
+      </w:r>
+      <w:r>
+        <w:rPr>
+          <w:sz w:val="20"/>
+          <w:szCs w:val="20"/>
+        </w:rPr>
+        <w:t xml:space="preserve">With the world currently involved in a global pandemic, </w:t>
+      </w:r>
+      <w:r>
+        <w:rPr>
+          <w:sz w:val="20"/>
+          <w:szCs w:val="20"/>
+        </w:rPr>
+        <w:t>w</w:t>
+      </w:r>
+      <w:r>
+        <w:rPr>
+          <w:sz w:val="20"/>
+          <w:szCs w:val="20"/>
+        </w:rPr>
+        <w:t>hy is my research important?</w:t>
+      </w:r>
+    </w:p>
+    <w:p>
+      <w:pPr>
+        <w:jc w:val="both"/>
+        <w:rPr>
+          <w:i/>
+          <w:iCs/>
+          <w:sz w:val="20"/>
+          <w:szCs w:val="20"/>
+        </w:rPr>
+      </w:pPr>
+      <w:r>
+        <w:rPr>
+          <w:i/>
+          <w:iCs/>
+          <w:sz w:val="20"/>
+          <w:szCs w:val="20"/>
+        </w:rPr>
+        <w:t>Why is understanding how proteins interact important? If we could understand how these viruses interact with proteins at the membrane, could we engineer proteins that prevent this from happening?</w:t>
+      </w:r>
+    </w:p>
+    <w:p>
+      <w:pPr>
+        <w:jc w:val="both"/>
+        <w:rPr>
+          <w:sz w:val="20"/>
+          <w:szCs w:val="20"/>
+        </w:rPr>
+      </w:pPr>
+      <w:r>
+        <w:rPr>
+          <w:sz w:val="20"/>
+          <w:szCs w:val="20"/>
+        </w:rPr>
+        <w:t xml:space="preserve">As a student of the sciences, it’s truly a bizarre thing to know that I’m living through this piece of history, and it’s given me a lot of perspective while preparing for my prelim. For anyone studying virology in this </w:t>
+      </w:r>
+      <w:r>
+        <w:rPr>
+          <w:sz w:val="20"/>
+          <w:szCs w:val="20"/>
+        </w:rPr>
+        <w:t>time</w:t>
+      </w:r>
+      <w:r>
+        <w:rPr>
+          <w:sz w:val="20"/>
+          <w:szCs w:val="20"/>
+        </w:rPr>
+        <w:t xml:space="preserve"> they get to see the</w:t>
+      </w:r>
+      <w:r>
+        <w:rPr>
+          <w:sz w:val="20"/>
+          <w:szCs w:val="20"/>
+        </w:rPr>
+        <w:t xml:space="preserve"> applicability of their research</w:t>
+      </w:r>
+      <w:r>
+        <w:rPr>
+          <w:sz w:val="20"/>
+          <w:szCs w:val="20"/>
+        </w:rPr>
+        <w:t xml:space="preserve"> in real time. </w:t>
+      </w:r>
+      <w:r>
+        <w:rPr>
+          <w:sz w:val="20"/>
+          <w:szCs w:val="20"/>
+        </w:rPr>
+        <w:t xml:space="preserve">Could understanding how membrane proteins pack and fold ever save lives? </w:t>
+      </w:r>
+    </w:p>
+    <w:p>
+      <w:pPr>
+        <w:jc w:val="both"/>
+        <w:rPr>
+          <w:i/>
+          <w:iCs/>
+          <w:sz w:val="20"/>
+          <w:szCs w:val="20"/>
+        </w:rPr>
+      </w:pPr>
+      <w:r>
+        <w:rPr>
+          <w:i/>
+          <w:iCs/>
+          <w:sz w:val="20"/>
+          <w:szCs w:val="20"/>
+        </w:rPr>
+        <w:t xml:space="preserve">But how do you engineer proteins to prevent this? </w:t>
+      </w:r>
+      <w:r>
+        <w:rPr>
+          <w:i/>
+          <w:iCs/>
+          <w:sz w:val="20"/>
+          <w:szCs w:val="20"/>
+        </w:rPr>
+        <w:t>Well,</w:t>
+      </w:r>
+      <w:r>
+        <w:rPr>
+          <w:i/>
+          <w:iCs/>
+          <w:sz w:val="20"/>
+          <w:szCs w:val="20"/>
+        </w:rPr>
+        <w:t xml:space="preserve"> you’d have to have a really good understanding of what makes these proteins interact. By understanding the little details of how</w:t>
+      </w:r>
+      <w:r>
+        <w:rPr>
+          <w:i/>
+          <w:iCs/>
+          <w:sz w:val="20"/>
+          <w:szCs w:val="20"/>
+        </w:rPr>
+        <w:t xml:space="preserve"> and why</w:t>
+      </w:r>
+      <w:r>
+        <w:rPr>
+          <w:i/>
+          <w:iCs/>
+          <w:sz w:val="20"/>
+          <w:szCs w:val="20"/>
+        </w:rPr>
+        <w:t xml:space="preserve"> these forces influence an interaction, we get closer to understanding how to make these interactions happen in reality.</w:t>
+      </w:r>
+    </w:p>
+    <w:p>
+      <w:pPr>
+        <w:jc w:val="both"/>
+        <w:rPr>
+          <w:sz w:val="20"/>
+          <w:szCs w:val="20"/>
+        </w:rPr>
+      </w:pPr>
+      <w:r>
+        <w:rPr>
+          <w:sz w:val="20"/>
+          <w:szCs w:val="20"/>
+        </w:rPr>
+        <w:t>Maybe those thoughts are what I needed to really be zoned in to take my prelim. I’ve learned a lot about membrane proteins, about biophysical forces, and about why those two are different in</w:t>
+      </w:r>
+      <w:r>
+        <w:rPr>
+          <w:sz w:val="20"/>
+          <w:szCs w:val="20"/>
+        </w:rPr>
+        <w:t>side versus outside of</w:t>
       </w:r>
       <w:r>
         <w:rPr>
@@ -6143,7 +6300,148 @@
           <w:sz w:val="20"/>
           <w:szCs w:val="20"/>
         </w:rPr>
-        <w:t xml:space="preserve">With the world currently involved in a global pandemic, one question </w:t>
+        <w:t>membranes</w:t>
+      </w:r>
+      <w:r>
+        <w:rPr>
+          <w:sz w:val="20"/>
+          <w:szCs w:val="20"/>
+        </w:rPr>
+        <w:t>. I’ve learned to question what I don’t know about a subject, reading papers critically and marking any paragraph, sentence, word that I can’t fully grasp in my brain. I find that information, usually with more things I don’t know, and continue to go back, like peeling the layers of an onion away until I find the core bit of knowledge that should stick with me for me to feel like I understand.</w:t>
+      </w:r>
+    </w:p>
+    <w:p>
+      <w:pPr>
+        <w:jc w:val="both"/>
+        <w:rPr>
+          <w:i/>
+          <w:iCs/>
+          <w:sz w:val="20"/>
+          <w:szCs w:val="20"/>
+        </w:rPr>
+      </w:pPr>
+      <w:r>
+        <w:rPr>
+          <w:i/>
+          <w:iCs/>
+          <w:sz w:val="20"/>
+          <w:szCs w:val="20"/>
+        </w:rPr>
+        <w:t>And if you can simulate these interactions in a computer and then test them with a</w:t>
+      </w:r>
+      <w:r>
+        <w:rPr>
+          <w:i/>
+          <w:iCs/>
+          <w:sz w:val="20"/>
+          <w:szCs w:val="20"/>
+        </w:rPr>
+        <w:t xml:space="preserve">n </w:t>
+      </w:r>
+      <w:r>
+        <w:rPr>
+          <w:i/>
+          <w:iCs/>
+          <w:sz w:val="20"/>
+          <w:szCs w:val="20"/>
+        </w:rPr>
+        <w:t>experiment, you can see how our current understanding is (the predicted simulation) to what we want to understand (the experimental results)!</w:t>
+      </w:r>
+    </w:p>
+    <w:p>
+      <w:pPr>
+        <w:jc w:val="both"/>
+        <w:rPr>
+          <w:sz w:val="20"/>
+          <w:szCs w:val="20"/>
+        </w:rPr>
+      </w:pPr>
+      <w:r>
+        <w:rPr>
+          <w:sz w:val="20"/>
+          <w:szCs w:val="20"/>
+        </w:rPr>
+        <w:t>I joined my mentors on a zoom call, pitched my research to them, and after 40 minutes</w:t>
+      </w:r>
+      <w:r>
+        <w:rPr>
+          <w:sz w:val="20"/>
+          <w:szCs w:val="20"/>
+        </w:rPr>
+        <w:t xml:space="preserve"> of defending my research</w:t>
+      </w:r>
+      <w:r>
+        <w:rPr>
+          <w:sz w:val="20"/>
+          <w:szCs w:val="20"/>
+        </w:rPr>
+        <w:t xml:space="preserve"> my prelim exam was over.</w:t>
+      </w:r>
+      <w:r>
+        <w:rPr>
+          <w:sz w:val="20"/>
+          <w:szCs w:val="20"/>
+        </w:rPr>
+        <w:t xml:space="preserve"> </w:t>
+      </w:r>
+    </w:p>
+    <w:p>
+      <w:pPr>
+        <w:jc w:val="both"/>
+        <w:rPr>
+          <w:i/>
+          <w:iCs/>
+          <w:sz w:val="20"/>
+          <w:szCs w:val="20"/>
+        </w:rPr>
+      </w:pPr>
+      <w:r>
+        <w:rPr>
+          <w:i/>
+          <w:iCs/>
+          <w:sz w:val="20"/>
+          <w:szCs w:val="20"/>
+        </w:rPr>
+        <w:t>No one has explored the extent of the effect of van der Waals packing, this force that occurs between atoms in close contact, in membrane protein structures. Is it a strong force in membrane protein interactions? My research is focused on understanding how impactful it is</w:t>
+      </w:r>
+      <w:r>
+        <w:rPr>
+          <w:i/>
+          <w:iCs/>
+          <w:sz w:val="20"/>
+          <w:szCs w:val="20"/>
+        </w:rPr>
+        <w:t xml:space="preserve">. </w:t>
+      </w:r>
+    </w:p>
+    <w:p>
+      <w:pPr>
+        <w:jc w:val="both"/>
+        <w:rPr>
+          <w:sz w:val="20"/>
+          <w:szCs w:val="20"/>
+        </w:rPr>
+      </w:pPr>
+      <w:r>
+        <w:rPr>
+          <w:sz w:val="20"/>
+          <w:szCs w:val="20"/>
+        </w:rPr>
+        <w:t>I passed…and for now, I stopped feeling hollow.</w:t>
+      </w:r>
+      <w:r>
+        <w:rPr>
+          <w:sz w:val="20"/>
+          <w:szCs w:val="20"/>
+        </w:rPr>
+        <w:t xml:space="preserve"> </w:t>
+      </w:r>
+      <w:r>
+        <w:rPr>
+          <w:sz w:val="20"/>
+          <w:szCs w:val="20"/>
+        </w:rPr>
+        <w:t xml:space="preserve">Did I really do that much better? Was I that much more prepared? </w:t>
       </w:r>
       <w:proofErr w:type="gramStart"/>
       <w:r>
@@ -6151,7 +6449,7 @@
           <w:sz w:val="20"/>
           <w:szCs w:val="20"/>
         </w:rPr>
-        <w:t>in particular rang</w:t>
+        <w:t>Yes</w:t>
       </w:r>
       <w:proofErr w:type="gramEnd"/>
       <w:r>
@@ -6159,347 +6457,84 @@
           <w:sz w:val="20"/>
           <w:szCs w:val="20"/>
         </w:rPr>
-        <w:t xml:space="preserve"> in my head: </w:t>
-      </w:r>
-      <w:r>
-        <w:rPr>
-          <w:sz w:val="20"/>
-          <w:szCs w:val="20"/>
-        </w:rPr>
-        <w:t>Why is my research important?</w:t>
-      </w:r>
-    </w:p>
-    <w:p>
-      <w:pPr>
-        <w:jc w:val="both"/>
-        <w:rPr>
-          <w:i/>
-          <w:iCs/>
-          <w:sz w:val="20"/>
-          <w:szCs w:val="20"/>
-        </w:rPr>
-      </w:pPr>
-      <w:r>
-        <w:rPr>
-          <w:i/>
-          <w:iCs/>
-          <w:sz w:val="20"/>
-          <w:szCs w:val="20"/>
-        </w:rPr>
-        <w:t>Why is understanding how proteins interact important? If we could understand how these viruses interact with proteins at the membrane, could we engineer proteins that prevent this from happening?</w:t>
-      </w:r>
-    </w:p>
-    <w:p>
-      <w:pPr>
-        <w:jc w:val="both"/>
-        <w:rPr>
-          <w:sz w:val="20"/>
-          <w:szCs w:val="20"/>
-        </w:rPr>
-      </w:pPr>
-      <w:r>
-        <w:rPr>
-          <w:sz w:val="20"/>
-          <w:szCs w:val="20"/>
-        </w:rPr>
-        <w:t xml:space="preserve">As a student of the sciences, it’s truly a bizarre thing to know that I’m living through this piece of history, and it’s given me a lot of perspective while preparing for my prelim. For anyone studying virology in this </w:t>
-      </w:r>
-      <w:r>
-        <w:rPr>
-          <w:sz w:val="20"/>
-          <w:szCs w:val="20"/>
-        </w:rPr>
-        <w:t>time</w:t>
-      </w:r>
-      <w:r>
-        <w:rPr>
-          <w:sz w:val="20"/>
-          <w:szCs w:val="20"/>
-        </w:rPr>
-        <w:t xml:space="preserve"> they get to see the</w:t>
-      </w:r>
-      <w:r>
-        <w:rPr>
-          <w:sz w:val="20"/>
-          <w:szCs w:val="20"/>
-        </w:rPr>
-        <w:t xml:space="preserve"> applicability of their research</w:t>
-      </w:r>
-      <w:r>
-        <w:rPr>
-          <w:sz w:val="20"/>
-          <w:szCs w:val="20"/>
-        </w:rPr>
-        <w:t xml:space="preserve"> in real time. </w:t>
-      </w:r>
-      <w:r>
-        <w:rPr>
-          <w:sz w:val="20"/>
-          <w:szCs w:val="20"/>
-        </w:rPr>
-        <w:t xml:space="preserve">Could understanding how membrane proteins pack and fold ever save lives? </w:t>
-      </w:r>
-    </w:p>
-    <w:p>
-      <w:pPr>
-        <w:jc w:val="both"/>
-        <w:rPr>
-          <w:i/>
-          <w:iCs/>
-          <w:sz w:val="20"/>
-          <w:szCs w:val="20"/>
-        </w:rPr>
-      </w:pPr>
-      <w:r>
-        <w:rPr>
-          <w:i/>
-          <w:iCs/>
-          <w:sz w:val="20"/>
-          <w:szCs w:val="20"/>
-        </w:rPr>
-        <w:t xml:space="preserve">But how do you engineer proteins to prevent this? </w:t>
-      </w:r>
-      <w:r>
-        <w:rPr>
-          <w:i/>
-          <w:iCs/>
-          <w:sz w:val="20"/>
-          <w:szCs w:val="20"/>
-        </w:rPr>
-        <w:t>Well,</w:t>
-      </w:r>
-      <w:r>
-        <w:rPr>
-          <w:i/>
-          <w:iCs/>
-          <w:sz w:val="20"/>
-          <w:szCs w:val="20"/>
-        </w:rPr>
-        <w:t xml:space="preserve"> you’d have to have a </w:t>
-      </w:r>
-      <w:proofErr w:type="gramStart"/>
-      <w:r>
-        <w:rPr>
-          <w:i/>
-          <w:iCs/>
-          <w:sz w:val="20"/>
-          <w:szCs w:val="20"/>
-        </w:rPr>
-        <w:t>really good</w:t>
-      </w:r>
-      <w:proofErr w:type="gramEnd"/>
-      <w:r>
-        <w:rPr>
-          <w:i/>
-          <w:iCs/>
-          <w:sz w:val="20"/>
-          <w:szCs w:val="20"/>
-        </w:rPr>
-        <w:t xml:space="preserve"> understanding of what makes these proteins interact. By understanding the little details of how</w:t>
-      </w:r>
-      <w:r>
-        <w:rPr>
-          <w:i/>
-          <w:iCs/>
-          <w:sz w:val="20"/>
-          <w:szCs w:val="20"/>
-        </w:rPr>
-        <w:t xml:space="preserve"> and why</w:t>
-      </w:r>
-      <w:r>
-        <w:rPr>
-          <w:i/>
-          <w:iCs/>
-          <w:sz w:val="20"/>
-          <w:szCs w:val="20"/>
-        </w:rPr>
-        <w:t xml:space="preserve"> these forces influence an interaction, we get closer to understanding how to make these interactions </w:t>
-      </w:r>
-      <w:proofErr w:type="gramStart"/>
-      <w:r>
-        <w:rPr>
-          <w:i/>
-          <w:iCs/>
-          <w:sz w:val="20"/>
-          <w:szCs w:val="20"/>
-        </w:rPr>
-        <w:t>happen in reality</w:t>
-      </w:r>
-      <w:proofErr w:type="gramEnd"/>
-      <w:r>
-        <w:rPr>
-          <w:i/>
-          <w:iCs/>
-          <w:sz w:val="20"/>
-          <w:szCs w:val="20"/>
-        </w:rPr>
-        <w:t>.</w:t>
-      </w:r>
-    </w:p>
-    <w:p>
-      <w:pPr>
-        <w:jc w:val="both"/>
-        <w:rPr>
-          <w:sz w:val="20"/>
-          <w:szCs w:val="20"/>
-        </w:rPr>
-      </w:pPr>
-      <w:r>
-        <w:rPr>
-          <w:sz w:val="20"/>
-          <w:szCs w:val="20"/>
-        </w:rPr>
-        <w:t>Maybe those thoughts are what I needed to really be zoned in to take my prelim. I’ve learned a lot about membrane proteins, about biophysical forces, and about why those two are different in the environment I study versus others. I’ve learned to question what I don’t know about a subject, reading papers critically and marking any paragraph, sentence, word that I can’t fully grasp in my brain. I find that information, usually with more things I don’t know, and continue to go back, like peeling the layers of an onion away until I find the core bit of knowledge that should stick with me for me to feel like I understand.</w:t>
-      </w:r>
-    </w:p>
-    <w:p>
-      <w:pPr>
-        <w:jc w:val="both"/>
-        <w:rPr>
-          <w:i/>
-          <w:iCs/>
-          <w:sz w:val="20"/>
-          <w:szCs w:val="20"/>
-        </w:rPr>
-      </w:pPr>
-      <w:r>
-        <w:rPr>
-          <w:i/>
-          <w:iCs/>
-          <w:sz w:val="20"/>
-          <w:szCs w:val="20"/>
-        </w:rPr>
-        <w:t>And if you can simulate these interactions in a computer and then test them with a</w:t>
-      </w:r>
-      <w:r>
-        <w:rPr>
-          <w:i/>
-          <w:iCs/>
-          <w:sz w:val="20"/>
-          <w:szCs w:val="20"/>
-        </w:rPr>
-        <w:t xml:space="preserve">n </w:t>
-      </w:r>
-      <w:r>
-        <w:rPr>
-          <w:i/>
-          <w:iCs/>
-          <w:sz w:val="20"/>
-          <w:szCs w:val="20"/>
-        </w:rPr>
-        <w:t>experiment, you can see how our current understanding is (the predicted simulation) to what we want to understand (the experimental results)!</w:t>
-      </w:r>
-    </w:p>
-    <w:p>
-      <w:pPr>
-        <w:jc w:val="both"/>
-        <w:rPr>
-          <w:sz w:val="20"/>
-          <w:szCs w:val="20"/>
-        </w:rPr>
-      </w:pPr>
-      <w:r>
-        <w:rPr>
-          <w:sz w:val="20"/>
-          <w:szCs w:val="20"/>
-        </w:rPr>
-        <w:t>I joined my mentors on a zoom call, pitched my research to them, and after 40 minutes</w:t>
-      </w:r>
-      <w:r>
-        <w:rPr>
-          <w:sz w:val="20"/>
-          <w:szCs w:val="20"/>
-        </w:rPr>
-        <w:t xml:space="preserve"> of defending my research</w:t>
-      </w:r>
-      <w:r>
-        <w:rPr>
-          <w:sz w:val="20"/>
-          <w:szCs w:val="20"/>
-        </w:rPr>
-        <w:t xml:space="preserve"> my prelim exam was over.</w:t>
-      </w:r>
-      <w:r>
-        <w:rPr>
-          <w:sz w:val="20"/>
-          <w:szCs w:val="20"/>
-        </w:rPr>
-        <w:t xml:space="preserve"> </w:t>
-      </w:r>
-    </w:p>
-    <w:p>
-      <w:pPr>
-        <w:jc w:val="both"/>
-        <w:rPr>
-          <w:sz w:val="20"/>
-          <w:szCs w:val="20"/>
-        </w:rPr>
-      </w:pPr>
-      <w:r>
-        <w:rPr>
-          <w:i/>
-          <w:iCs/>
-          <w:sz w:val="20"/>
-          <w:szCs w:val="20"/>
-        </w:rPr>
-        <w:t>No one has explored the extent of the effect of van der Waals packing, this force that occurs between atoms in close contact, in membrane protein structures. Is it a strong force in membrane protein interactions? My research is focused on understanding how impactful it is</w:t>
-      </w:r>
-      <w:r>
-        <w:rPr>
-          <w:i/>
-          <w:iCs/>
-          <w:sz w:val="20"/>
-          <w:szCs w:val="20"/>
-        </w:rPr>
-        <w:t xml:space="preserve">. </w:t>
-      </w:r>
-      <w:r>
-        <w:rPr>
-          <w:i/>
-          <w:iCs/>
-          <w:sz w:val="20"/>
-          <w:szCs w:val="20"/>
-        </w:rPr>
-        <w:t>I passed…and for now, I stopped feeling hollow.</w:t>
-      </w:r>
-      <w:r>
-        <w:rPr>
-          <w:sz w:val="20"/>
-          <w:szCs w:val="20"/>
-        </w:rPr>
-        <w:t xml:space="preserve"> </w:t>
-      </w:r>
-    </w:p>
-    <w:p>
-      <w:pPr>
-        <w:jc w:val="both"/>
-        <w:rPr>
-          <w:sz w:val="20"/>
-          <w:szCs w:val="20"/>
-        </w:rPr>
-      </w:pPr>
-      <w:r>
-        <w:rPr>
-          <w:sz w:val="20"/>
-          <w:szCs w:val="20"/>
-        </w:rPr>
-        <w:t>And yes, I have more questions. Why was I able to pass this time? Did I really do that much better? Was I that much more prepared? I know the answers to these, but unfortunately, you’ve taught me to dig even deeper. What don’t I know?</w:t>
-      </w:r>
-    </w:p>
-    <w:p>
-      <w:pPr>
-        <w:jc w:val="both"/>
-        <w:rPr>
-          <w:sz w:val="20"/>
-          <w:szCs w:val="20"/>
-        </w:rPr>
-      </w:pPr>
-      <w:r>
-        <w:rPr>
-          <w:sz w:val="20"/>
-          <w:szCs w:val="20"/>
-        </w:rPr>
-        <w:t>Did I pass because it would look bad if one of the few black people in the program gets kicked out for failure?</w:t>
+        <w:t xml:space="preserve"> and yes. B</w:t>
+      </w:r>
+      <w:r>
+        <w:rPr>
+          <w:sz w:val="20"/>
+          <w:szCs w:val="20"/>
+        </w:rPr>
+        <w:t>ut unfortunately, you’ve taught me to dig even deeper. What don’t I know?</w:t>
+      </w:r>
+      <w:r>
+        <w:rPr>
+          <w:sz w:val="20"/>
+          <w:szCs w:val="20"/>
+        </w:rPr>
+        <w:t xml:space="preserve"> W</w:t>
+      </w:r>
+      <w:r>
+        <w:rPr>
+          <w:sz w:val="20"/>
+          <w:szCs w:val="20"/>
+        </w:rPr>
+        <w:t xml:space="preserve">ith all of the police brutality and empowerment of the </w:t>
+      </w:r>
+      <w:r>
+        <w:rPr>
+          <w:sz w:val="20"/>
+          <w:szCs w:val="20"/>
+        </w:rPr>
+        <w:t>B</w:t>
+      </w:r>
+      <w:r>
+        <w:rPr>
+          <w:sz w:val="20"/>
+          <w:szCs w:val="20"/>
+        </w:rPr>
+        <w:t xml:space="preserve">lack </w:t>
+      </w:r>
+      <w:r>
+        <w:rPr>
+          <w:sz w:val="20"/>
+          <w:szCs w:val="20"/>
+        </w:rPr>
+        <w:t>L</w:t>
+      </w:r>
+      <w:r>
+        <w:rPr>
+          <w:sz w:val="20"/>
+          <w:szCs w:val="20"/>
+        </w:rPr>
+        <w:t xml:space="preserve">ives </w:t>
+      </w:r>
+      <w:r>
+        <w:rPr>
+          <w:sz w:val="20"/>
+          <w:szCs w:val="20"/>
+        </w:rPr>
+        <w:t>M</w:t>
+      </w:r>
+      <w:r>
+        <w:rPr>
+          <w:sz w:val="20"/>
+          <w:szCs w:val="20"/>
+        </w:rPr>
+        <w:t>atter movement happening right</w:t>
+      </w:r>
+      <w:r>
+        <w:rPr>
+          <w:sz w:val="20"/>
+          <w:szCs w:val="20"/>
+        </w:rPr>
+        <w:t xml:space="preserve"> now, d</w:t>
+      </w:r>
+      <w:r>
+        <w:rPr>
+          <w:sz w:val="20"/>
+          <w:szCs w:val="20"/>
+        </w:rPr>
+        <w:t>id I pass because it would look bad if one of the few black people in the program gets kicked out for failure?</w:t>
       </w:r>
     </w:p>
     <w:p>
@@ -6574,7 +6609,6 @@
           <w:sz w:val="20"/>
           <w:szCs w:val="20"/>
         </w:rPr>
-        <w:lastRenderedPageBreak/>
         <w:drawing>
           <wp:anchor distT="0" distB="0" distL="114300" distR="114300" simplePos="0" relativeHeight="251661312" behindDoc="0" locked="0" layoutInCell="1" allowOverlap="1" wp14:anchorId="6FB87E70" wp14:editId="7E8CC1EF">
             <wp:simplePos x="0" y="0"/>
@@ -6643,27 +6677,6 @@
           <w:sz w:val="20"/>
           <w:szCs w:val="20"/>
         </w:rPr>
-        <w:t xml:space="preserve">This song came out shortly after I passed </w:t>
-      </w:r>
-      <w:r>
-        <w:rPr>
-          <w:sz w:val="20"/>
-          <w:szCs w:val="20"/>
-        </w:rPr>
-        <w:t xml:space="preserve">my </w:t>
-      </w:r>
-      <w:r>
-        <w:rPr>
-          <w:sz w:val="20"/>
-          <w:szCs w:val="20"/>
-        </w:rPr>
-        <w:t xml:space="preserve">prelim, and I identified with it immediately. </w:t>
-      </w:r>
-      <w:r>
-        <w:rPr>
-          <w:sz w:val="20"/>
-          <w:szCs w:val="20"/>
-        </w:rPr>
         <w:t>A PhD is usually 5 years,</w:t>
       </w:r>
       <w:r>
@@ -6687,7 +6700,14 @@
           <w:sz w:val="20"/>
           <w:szCs w:val="20"/>
         </w:rPr>
-        <w:t xml:space="preserve">; the sprinkle of refracted sunlight, dancing on your skin. It feels like a prescription of hope for the future. And when Randy Newman (the singer of </w:t>
+        <w:t>: a</w:t>
+      </w:r>
+      <w:r>
+        <w:rPr>
+          <w:sz w:val="20"/>
+          <w:szCs w:val="20"/>
+        </w:rPr>
+        <w:t xml:space="preserve"> sprinkle of refracted sunlight, dancing on your skin. It feels like a prescription of hope for the future. And when Randy Newman (the singer of </w:t>
       </w:r>
       <w:r>
         <w:rPr>
@@ -6723,23 +6743,7 @@
           <w:sz w:val="20"/>
           <w:szCs w:val="20"/>
         </w:rPr>
-        <w:t xml:space="preserve"> from Toy Story) sings </w:t>
-      </w:r>
-      <w:proofErr w:type="gramStart"/>
-      <w:r>
-        <w:rPr>
-          <w:sz w:val="20"/>
-          <w:szCs w:val="20"/>
-        </w:rPr>
-        <w:t>this lyric</w:t>
-      </w:r>
-      <w:proofErr w:type="gramEnd"/>
-      <w:r>
-        <w:rPr>
-          <w:sz w:val="20"/>
-          <w:szCs w:val="20"/>
-        </w:rPr>
-        <w:t xml:space="preserve">, it brings nostalgia. Like wanting to be nostalgic about now in the future. Even if a plan doesn’t work out completely, you can still appreciate what happened because you’re around to do so. At least that’s how it makes me feel: an optimism for </w:t>
+        <w:t xml:space="preserve"> from Toy Story) sings this lyric, it brings nostalgia. Even if a plan doesn’t work out completely, you can still appreciate what happened because you’re around to do so. At least that’s how it makes me feel: an optimism for </w:t>
       </w:r>
       <w:r>
         <w:rPr>
@@ -6846,21 +6850,21 @@
           <w:sz w:val="20"/>
           <w:szCs w:val="20"/>
         </w:rPr>
-        <w:t xml:space="preserve"> is enough for me for now. And hopefully I can be some sort of example for other minorities to show that </w:t>
-      </w:r>
-      <w:r>
-        <w:rPr>
-          <w:sz w:val="20"/>
-          <w:szCs w:val="20"/>
-        </w:rPr>
-        <w:t>this</w:t>
-      </w:r>
-      <w:r>
-        <w:rPr>
-          <w:sz w:val="20"/>
-          <w:szCs w:val="20"/>
-        </w:rPr>
-        <w:t xml:space="preserve"> is possible.</w:t>
+        <w:t xml:space="preserve"> is enough for me for now. And hopefully I can be some sort of example for other minorities to show th</w:t>
+      </w:r>
+      <w:r>
+        <w:rPr>
+          <w:sz w:val="20"/>
+          <w:szCs w:val="20"/>
+        </w:rPr>
+        <w:t>at a higher education degree is possible</w:t>
+      </w:r>
+      <w:r>
+        <w:rPr>
+          <w:sz w:val="20"/>
+          <w:szCs w:val="20"/>
+        </w:rPr>
+        <w:t>.</w:t>
       </w:r>
     </w:p>
     <w:p>
@@ -6892,6 +6896,7 @@
           <w:sz w:val="20"/>
           <w:szCs w:val="20"/>
         </w:rPr>
+        <w:lastRenderedPageBreak/>
         <w:t>Dear PhD,</w:t>
       </w:r>
     </w:p>
@@ -7040,63 +7045,35 @@
           <w:sz w:val="20"/>
           <w:szCs w:val="20"/>
         </w:rPr>
-        <w:t xml:space="preserve"> the time that I have, and don’t allow my feelings or needs to prevent me from succumbing to </w:t>
-      </w:r>
-      <w:r>
-        <w:rPr>
-          <w:sz w:val="20"/>
-          <w:szCs w:val="20"/>
-        </w:rPr>
-        <w:t>you</w:t>
-      </w:r>
-      <w:r>
-        <w:rPr>
-          <w:sz w:val="20"/>
-          <w:szCs w:val="20"/>
-        </w:rPr>
-        <w:t xml:space="preserve">. For </w:t>
-      </w:r>
-      <w:r>
-        <w:rPr>
-          <w:sz w:val="20"/>
-          <w:szCs w:val="20"/>
-        </w:rPr>
-        <w:t>the time we’ve known each other</w:t>
-      </w:r>
-      <w:r>
-        <w:rPr>
-          <w:sz w:val="20"/>
-          <w:szCs w:val="20"/>
-        </w:rPr>
-        <w:t xml:space="preserve">, I’ve been in love with the idea of </w:t>
-      </w:r>
-      <w:r>
-        <w:rPr>
-          <w:sz w:val="20"/>
-          <w:szCs w:val="20"/>
-        </w:rPr>
-        <w:t xml:space="preserve">you </w:t>
-      </w:r>
-      <w:r>
-        <w:rPr>
-          <w:sz w:val="20"/>
-          <w:szCs w:val="20"/>
-        </w:rPr>
-        <w:t>as</w:t>
-      </w:r>
-      <w:r>
-        <w:rPr>
-          <w:sz w:val="20"/>
-          <w:szCs w:val="20"/>
-        </w:rPr>
-        <w:t xml:space="preserve"> </w:t>
-      </w:r>
-      <w:r>
-        <w:rPr>
-          <w:sz w:val="20"/>
-          <w:szCs w:val="20"/>
-        </w:rPr>
-        <w:t xml:space="preserve">you’ve </w:t>
+        <w:t xml:space="preserve"> the time that I have, and don’t allow my feelings or needs to prevent me from </w:t>
+      </w:r>
+      <w:r>
+        <w:rPr>
+          <w:sz w:val="20"/>
+          <w:szCs w:val="20"/>
+        </w:rPr>
+        <w:t>focusing on you</w:t>
+      </w:r>
+      <w:r>
+        <w:rPr>
+          <w:sz w:val="20"/>
+          <w:szCs w:val="20"/>
+        </w:rPr>
+        <w:t xml:space="preserve">. </w:t>
+      </w:r>
+      <w:r>
+        <w:rPr>
+          <w:sz w:val="20"/>
+          <w:szCs w:val="20"/>
+        </w:rPr>
+        <w:t>Y</w:t>
+      </w:r>
+      <w:r>
+        <w:rPr>
+          <w:sz w:val="20"/>
+          <w:szCs w:val="20"/>
+        </w:rPr>
+        <w:t xml:space="preserve">ou’ve </w:t>
       </w:r>
       <w:r>
         <w:rPr>
@@ -7380,28 +7357,35 @@
           <w:sz w:val="20"/>
           <w:szCs w:val="20"/>
         </w:rPr>
-        <w:t xml:space="preserve">Prior to this most recent meeting, I knew I had my best data, and likely the closest chance of being finished. Yet all I could think about was leaving. </w:t>
-      </w:r>
-      <w:r>
-        <w:rPr>
-          <w:sz w:val="20"/>
-          <w:szCs w:val="20"/>
-        </w:rPr>
-        <w:t>A</w:t>
-      </w:r>
-      <w:r>
-        <w:rPr>
-          <w:sz w:val="20"/>
-          <w:szCs w:val="20"/>
-        </w:rPr>
-        <w:t xml:space="preserve">s soon as I started to get some love back from </w:t>
-      </w:r>
-      <w:r>
-        <w:rPr>
-          <w:sz w:val="20"/>
-          <w:szCs w:val="20"/>
-        </w:rPr>
-        <w:t>you</w:t>
+        <w:t>Prior to this most recent meeting, I knew I had my best data, and likely the closest chance of being finished. Yet all I could think about was leaving.</w:t>
+      </w:r>
+      <w:r>
+        <w:rPr>
+          <w:sz w:val="20"/>
+          <w:szCs w:val="20"/>
+        </w:rPr>
+        <w:t xml:space="preserve"> Should I quit now?</w:t>
+      </w:r>
+      <w:r>
+        <w:rPr>
+          <w:sz w:val="20"/>
+          <w:szCs w:val="20"/>
+        </w:rPr>
+        <w:t xml:space="preserve"> </w:t>
+      </w:r>
+      <w:r>
+        <w:rPr>
+          <w:sz w:val="20"/>
+          <w:szCs w:val="20"/>
+        </w:rPr>
+        <w:t xml:space="preserve">Even </w:t>
+      </w:r>
+      <w:r>
+        <w:rPr>
+          <w:sz w:val="20"/>
+          <w:szCs w:val="20"/>
+        </w:rPr>
+        <w:t>as I started to get some love back from</w:t>
       </w:r>
       <w:r>
         <w:rPr>
@@ -7415,21 +7399,21 @@
           <w:sz w:val="20"/>
           <w:szCs w:val="20"/>
         </w:rPr>
-        <w:t xml:space="preserve">, I realized that I didn’t </w:t>
-      </w:r>
-      <w:r>
-        <w:rPr>
-          <w:sz w:val="20"/>
-          <w:szCs w:val="20"/>
-        </w:rPr>
-        <w:t>actually want</w:t>
-      </w:r>
-      <w:r>
-        <w:rPr>
-          <w:sz w:val="20"/>
-          <w:szCs w:val="20"/>
-        </w:rPr>
-        <w:t xml:space="preserve"> it. The work, the learning, and the chase of it all is what kept me here. </w:t>
+        <w:t xml:space="preserve">, </w:t>
+      </w:r>
+      <w:r>
+        <w:rPr>
+          <w:sz w:val="20"/>
+          <w:szCs w:val="20"/>
+        </w:rPr>
+        <w:t xml:space="preserve">I wanted to quit. </w:t>
+      </w:r>
+      <w:r>
+        <w:rPr>
+          <w:sz w:val="20"/>
+          <w:szCs w:val="20"/>
+        </w:rPr>
+        <w:t xml:space="preserve">The work, the learning, and the chase of it all is what kept me here. </w:t>
       </w:r>
       <w:r>
         <w:rPr>
@@ -7462,14 +7446,28 @@
           <w:sz w:val="20"/>
           <w:szCs w:val="20"/>
         </w:rPr>
-        <w:t xml:space="preserve">: state of emotional, mental, and physical exhaustion brought on by prolonged/repeated stress. </w:t>
-      </w:r>
-      <w:r>
-        <w:rPr>
-          <w:sz w:val="20"/>
-          <w:szCs w:val="20"/>
-        </w:rPr>
-        <w:t xml:space="preserve">In my case, I like to picture it as the fire that kept me going slowly fading out. With the chase nearing its end, I find myself </w:t>
+        <w:t>: state of emotional, mental, and physical exhaustion brought on by prolonged/repeated stress.</w:t>
+      </w:r>
+      <w:r>
+        <w:rPr>
+          <w:sz w:val="20"/>
+          <w:szCs w:val="20"/>
+        </w:rPr>
+        <w:t xml:space="preserve"> I like to picture it as the fire </w:t>
+      </w:r>
+      <w:r>
+        <w:rPr>
+          <w:sz w:val="20"/>
+          <w:szCs w:val="20"/>
+        </w:rPr>
+        <w:t xml:space="preserve">burning inside me </w:t>
+      </w:r>
+      <w:r>
+        <w:rPr>
+          <w:sz w:val="20"/>
+          <w:szCs w:val="20"/>
+        </w:rPr>
+        <w:t xml:space="preserve">slowly fading out. With the chase nearing its end, I find myself </w:t>
       </w:r>
       <w:r>
         <w:rPr>
@@ -7571,38 +7569,121 @@
           <w:sz w:val="20"/>
           <w:szCs w:val="20"/>
         </w:rPr>
-        <w:t xml:space="preserve"> feels like I’m searching for something: what’s the one thing I’ll see/experience that will pull me out of bed? </w:t>
-      </w:r>
-      <w:r>
-        <w:rPr>
-          <w:sz w:val="20"/>
-          <w:szCs w:val="20"/>
-        </w:rPr>
-        <w:t xml:space="preserve">What about the goals that I want to accomplish: another thing to chase. </w:t>
-      </w:r>
-      <w:r>
-        <w:rPr>
-          <w:sz w:val="20"/>
-          <w:szCs w:val="20"/>
-        </w:rPr>
-        <w:t xml:space="preserve">Today I’m going to analyze this set of data, I’m going to write this part of my thesis. The goals get smaller as time </w:t>
-      </w:r>
-      <w:r>
-        <w:rPr>
-          <w:sz w:val="20"/>
-          <w:szCs w:val="20"/>
-        </w:rPr>
-        <w:t>passes:</w:t>
-      </w:r>
-      <w:r>
-        <w:rPr>
-          <w:sz w:val="20"/>
-          <w:szCs w:val="20"/>
-        </w:rPr>
-        <w:t xml:space="preserve"> I’ll just prepare for this meeting, I’ll take out the trash and go grocery shopping, do my </w:t>
-      </w:r>
-      <w:r>
-        <w:rPr>
+        <w:t xml:space="preserve"> feels like I’m searching for something: what’s the one thing that will pull me out of bed? </w:t>
+      </w:r>
+      <w:r>
+        <w:rPr>
+          <w:sz w:val="20"/>
+          <w:szCs w:val="20"/>
+        </w:rPr>
+        <w:t>What about the goals that I want to accomplish</w:t>
+      </w:r>
+      <w:r>
+        <w:rPr>
+          <w:sz w:val="20"/>
+          <w:szCs w:val="20"/>
+        </w:rPr>
+        <w:t>;</w:t>
+      </w:r>
+      <w:r>
+        <w:rPr>
+          <w:sz w:val="20"/>
+          <w:szCs w:val="20"/>
+        </w:rPr>
+        <w:t xml:space="preserve"> another thing to chase. </w:t>
+      </w:r>
+    </w:p>
+    <w:p>
+      <w:pPr>
+        <w:jc w:val="both"/>
+        <w:rPr>
+          <w:i/>
+          <w:iCs/>
+          <w:sz w:val="20"/>
+          <w:szCs w:val="20"/>
+        </w:rPr>
+      </w:pPr>
+      <w:r>
+        <w:rPr>
+          <w:i/>
+          <w:iCs/>
+          <w:sz w:val="20"/>
+          <w:szCs w:val="20"/>
+        </w:rPr>
+        <w:t>Today I’m going to analyze this set of data, I’m going to write this part of my thesis.</w:t>
+      </w:r>
+    </w:p>
+    <w:p>
+      <w:pPr>
+        <w:jc w:val="both"/>
+        <w:rPr>
+          <w:i/>
+          <w:iCs/>
+          <w:sz w:val="20"/>
+          <w:szCs w:val="20"/>
+        </w:rPr>
+      </w:pPr>
+      <w:r>
+        <w:rPr>
+          <w:sz w:val="20"/>
+          <w:szCs w:val="20"/>
+        </w:rPr>
+        <w:t xml:space="preserve">The goals get smaller as time </w:t>
+      </w:r>
+      <w:r>
+        <w:rPr>
+          <w:sz w:val="20"/>
+          <w:szCs w:val="20"/>
+        </w:rPr>
+        <w:t>passe</w:t>
+      </w:r>
+      <w:r>
+        <w:rPr>
+          <w:sz w:val="20"/>
+          <w:szCs w:val="20"/>
+        </w:rPr>
+        <w:t>s.</w:t>
+      </w:r>
+    </w:p>
+    <w:p>
+      <w:pPr>
+        <w:jc w:val="both"/>
+        <w:rPr>
+          <w:sz w:val="20"/>
+          <w:szCs w:val="20"/>
+        </w:rPr>
+      </w:pPr>
+      <w:r>
+        <w:rPr>
+          <w:i/>
+          <w:iCs/>
+          <w:sz w:val="20"/>
+          <w:szCs w:val="20"/>
+        </w:rPr>
+        <w:t xml:space="preserve">I’ll just prepare for </w:t>
+      </w:r>
+      <w:r>
+        <w:rPr>
+          <w:i/>
+          <w:iCs/>
+          <w:sz w:val="20"/>
+          <w:szCs w:val="20"/>
+        </w:rPr>
+        <w:t>my presentation next week</w:t>
+      </w:r>
+      <w:r>
+        <w:rPr>
+          <w:i/>
+          <w:iCs/>
+          <w:sz w:val="20"/>
+          <w:szCs w:val="20"/>
+        </w:rPr>
+        <w:t xml:space="preserve">, I’ll take out the trash and go grocery shopping, do my </w:t>
+      </w:r>
+      <w:r>
+        <w:rPr>
+          <w:i/>
+          <w:iCs/>
           <w:sz w:val="20"/>
           <w:szCs w:val="20"/>
         </w:rPr>
@@ -7610,6 +7691,8 @@
       </w:r>
       <w:r>
         <w:rPr>
+          <w:i/>
+          <w:iCs/>
           <w:sz w:val="20"/>
           <w:szCs w:val="20"/>
         </w:rPr>
@@ -7617,13 +7700,53 @@
       </w:r>
       <w:r>
         <w:rPr>
-          <w:sz w:val="20"/>
-          <w:szCs w:val="20"/>
-        </w:rPr>
-        <w:t xml:space="preserve"> and wash the dishes from the fried rice I made a week ago</w:t>
-      </w:r>
-      <w:r>
-        <w:rPr>
+          <w:i/>
+          <w:iCs/>
+          <w:sz w:val="20"/>
+          <w:szCs w:val="20"/>
+        </w:rPr>
+        <w:t xml:space="preserve"> and wash the dishes from the fried rice I made </w:t>
+      </w:r>
+      <w:r>
+        <w:rPr>
+          <w:i/>
+          <w:iCs/>
+          <w:sz w:val="20"/>
+          <w:szCs w:val="20"/>
+        </w:rPr>
+        <w:t>2</w:t>
+      </w:r>
+      <w:r>
+        <w:rPr>
+          <w:i/>
+          <w:iCs/>
+          <w:sz w:val="20"/>
+          <w:szCs w:val="20"/>
+        </w:rPr>
+        <w:t xml:space="preserve"> week</w:t>
+      </w:r>
+      <w:r>
+        <w:rPr>
+          <w:i/>
+          <w:iCs/>
+          <w:sz w:val="20"/>
+          <w:szCs w:val="20"/>
+        </w:rPr>
+        <w:t>s</w:t>
+      </w:r>
+      <w:r>
+        <w:rPr>
+          <w:i/>
+          <w:iCs/>
+          <w:sz w:val="20"/>
+          <w:szCs w:val="20"/>
+        </w:rPr>
+        <w:t xml:space="preserve"> ago</w:t>
+      </w:r>
+      <w:r>
+        <w:rPr>
+          <w:i/>
+          <w:iCs/>
           <w:sz w:val="20"/>
           <w:szCs w:val="20"/>
         </w:rPr>
@@ -7631,6 +7754,8 @@
       </w:r>
       <w:r>
         <w:rPr>
+          <w:i/>
+          <w:iCs/>
           <w:sz w:val="20"/>
           <w:szCs w:val="20"/>
         </w:rPr>
@@ -7638,6 +7763,8 @@
       </w:r>
       <w:r>
         <w:rPr>
+          <w:i/>
+          <w:iCs/>
           <w:sz w:val="20"/>
           <w:szCs w:val="20"/>
         </w:rPr>
@@ -7645,6 +7772,8 @@
       </w:r>
       <w:r>
         <w:rPr>
+          <w:i/>
+          <w:iCs/>
           <w:sz w:val="20"/>
           <w:szCs w:val="20"/>
         </w:rPr>
@@ -7652,27 +7781,72 @@
       </w:r>
       <w:r>
         <w:rPr>
-          <w:sz w:val="20"/>
-          <w:szCs w:val="20"/>
-        </w:rPr>
-        <w:t>brush my teeth. The goals get smaller until the only one left is to leave the comfort of my bed</w:t>
-      </w:r>
-      <w:r>
-        <w:rPr>
-          <w:sz w:val="20"/>
-          <w:szCs w:val="20"/>
-        </w:rPr>
-        <w:t xml:space="preserve">. But </w:t>
-      </w:r>
-      <w:proofErr w:type="gramStart"/>
-      <w:r>
-        <w:rPr>
-          <w:sz w:val="20"/>
-          <w:szCs w:val="20"/>
-        </w:rPr>
-        <w:t>instead</w:t>
-      </w:r>
-      <w:proofErr w:type="gramEnd"/>
+          <w:i/>
+          <w:iCs/>
+          <w:sz w:val="20"/>
+          <w:szCs w:val="20"/>
+        </w:rPr>
+        <w:t>brush my teeth.</w:t>
+      </w:r>
+    </w:p>
+    <w:p>
+      <w:pPr>
+        <w:jc w:val="both"/>
+        <w:rPr>
+          <w:sz w:val="20"/>
+          <w:szCs w:val="20"/>
+        </w:rPr>
+      </w:pPr>
+      <w:r>
+        <w:rPr>
+          <w:sz w:val="20"/>
+          <w:szCs w:val="20"/>
+        </w:rPr>
+        <w:t>So small until only one goal is left.</w:t>
+      </w:r>
+    </w:p>
+    <w:p>
+      <w:pPr>
+        <w:jc w:val="both"/>
+        <w:rPr>
+          <w:i/>
+          <w:iCs/>
+          <w:sz w:val="20"/>
+          <w:szCs w:val="20"/>
+        </w:rPr>
+      </w:pPr>
+      <w:r>
+        <w:rPr>
+          <w:i/>
+          <w:iCs/>
+          <w:sz w:val="20"/>
+          <w:szCs w:val="20"/>
+        </w:rPr>
+        <w:t>I just want to get up and leave the comfort of my bed.</w:t>
+      </w:r>
+    </w:p>
+    <w:p>
+      <w:pPr>
+        <w:jc w:val="both"/>
+        <w:rPr>
+          <w:sz w:val="20"/>
+          <w:szCs w:val="20"/>
+        </w:rPr>
+      </w:pPr>
+      <w:r>
+        <w:rPr>
+          <w:sz w:val="20"/>
+          <w:szCs w:val="20"/>
+        </w:rPr>
+        <w:t>But instead</w:t>
+      </w:r>
+      <w:r>
+        <w:rPr>
+          <w:sz w:val="20"/>
+          <w:szCs w:val="20"/>
+        </w:rPr>
+        <w:t>,</w:t>
+      </w:r>
       <w:r>
         <w:rPr>
           <w:sz w:val="20"/>
@@ -7713,31 +7887,78 @@
           <w:sz w:val="20"/>
           <w:szCs w:val="20"/>
         </w:rPr>
-        <w:t xml:space="preserve"> the things I need to do. </w:t>
-      </w:r>
-      <w:r>
-        <w:rPr>
-          <w:sz w:val="20"/>
-          <w:szCs w:val="20"/>
-        </w:rPr>
-        <w:t xml:space="preserve">It’s 2pm, and I guess it’s finally time for me to start my day. </w:t>
-      </w:r>
-    </w:p>
-    <w:p>
-      <w:pPr>
-        <w:jc w:val="both"/>
-        <w:rPr>
-          <w:sz w:val="20"/>
-          <w:szCs w:val="20"/>
-        </w:rPr>
-      </w:pPr>
-      <w:r>
-        <w:rPr>
-          <w:sz w:val="20"/>
-          <w:szCs w:val="20"/>
-        </w:rPr>
-        <w:lastRenderedPageBreak/>
-        <w:t>Maybe some will call it the privilege of academia, say that I</w:t>
+        <w:t xml:space="preserve"> the things I need to do.</w:t>
+      </w:r>
+      <w:r>
+        <w:rPr>
+          <w:sz w:val="20"/>
+          <w:szCs w:val="20"/>
+        </w:rPr>
+        <w:t xml:space="preserve"> I</w:t>
+      </w:r>
+      <w:r>
+        <w:rPr>
+          <w:sz w:val="20"/>
+          <w:szCs w:val="20"/>
+        </w:rPr>
+        <w:t>t’s 2pm</w:t>
+      </w:r>
+      <w:r>
+        <w:rPr>
+          <w:sz w:val="20"/>
+          <w:szCs w:val="20"/>
+        </w:rPr>
+        <w:t>.</w:t>
+      </w:r>
+    </w:p>
+    <w:p>
+      <w:pPr>
+        <w:jc w:val="both"/>
+        <w:rPr>
+          <w:i/>
+          <w:iCs/>
+          <w:sz w:val="20"/>
+          <w:szCs w:val="20"/>
+        </w:rPr>
+      </w:pPr>
+      <w:r>
+        <w:rPr>
+          <w:i/>
+          <w:iCs/>
+          <w:sz w:val="20"/>
+          <w:szCs w:val="20"/>
+        </w:rPr>
+        <w:t>I guess it’s finally time for me to start my day.</w:t>
+      </w:r>
+    </w:p>
+    <w:p>
+      <w:pPr>
+        <w:jc w:val="both"/>
+        <w:rPr>
+          <w:sz w:val="20"/>
+          <w:szCs w:val="20"/>
+        </w:rPr>
+      </w:pPr>
+      <w:r>
+        <w:rPr>
+          <w:sz w:val="20"/>
+          <w:szCs w:val="20"/>
+        </w:rPr>
+        <w:t>Maybe some will call it the privilege of academia,</w:t>
+      </w:r>
+      <w:r>
+        <w:rPr>
+          <w:sz w:val="20"/>
+          <w:szCs w:val="20"/>
+        </w:rPr>
+        <w:t xml:space="preserve"> or</w:t>
+      </w:r>
+      <w:r>
+        <w:rPr>
+          <w:sz w:val="20"/>
+          <w:szCs w:val="20"/>
+        </w:rPr>
+        <w:t xml:space="preserve"> say that I</w:t>
       </w:r>
       <w:r>
         <w:rPr>
@@ -7765,21 +7986,14 @@
           <w:sz w:val="20"/>
           <w:szCs w:val="20"/>
         </w:rPr>
-        <w:t>Y</w:t>
-      </w:r>
-      <w:r>
-        <w:rPr>
-          <w:sz w:val="20"/>
-          <w:szCs w:val="20"/>
-        </w:rPr>
-        <w:t xml:space="preserve">et despite </w:t>
-      </w:r>
-      <w:r>
-        <w:rPr>
-          <w:sz w:val="20"/>
-          <w:szCs w:val="20"/>
-        </w:rPr>
-        <w:t>all</w:t>
+        <w:t>With a</w:t>
+      </w:r>
+      <w:r>
+        <w:rPr>
+          <w:sz w:val="20"/>
+          <w:szCs w:val="20"/>
+        </w:rPr>
+        <w:t>ll</w:t>
       </w:r>
       <w:r>
         <w:rPr>
@@ -7835,14 +8049,21 @@
           <w:sz w:val="20"/>
           <w:szCs w:val="20"/>
         </w:rPr>
-        <w:t>bogging down my mind, I</w:t>
-      </w:r>
-      <w:r>
-        <w:rPr>
-          <w:sz w:val="20"/>
-          <w:szCs w:val="20"/>
-        </w:rPr>
-        <w:t xml:space="preserve"> try to</w:t>
+        <w:t xml:space="preserve">bogging down my mind, </w:t>
+      </w:r>
+      <w:r>
+        <w:rPr>
+          <w:sz w:val="20"/>
+          <w:szCs w:val="20"/>
+        </w:rPr>
+        <w:t xml:space="preserve">it’s difficult </w:t>
+      </w:r>
+      <w:r>
+        <w:rPr>
+          <w:sz w:val="20"/>
+          <w:szCs w:val="20"/>
+        </w:rPr>
+        <w:t>to</w:t>
       </w:r>
       <w:r>
         <w:rPr>
@@ -7863,7 +8084,21 @@
           <w:sz w:val="20"/>
           <w:szCs w:val="20"/>
         </w:rPr>
-        <w:t xml:space="preserve"> that I’ve done enough. It’s a nasty trick that I use to slow my intrusive thoughts and allows me to keep up my productivity in slow bursts. </w:t>
+        <w:t xml:space="preserve"> that I’ve done enough. </w:t>
+      </w:r>
+      <w:r>
+        <w:rPr>
+          <w:sz w:val="20"/>
+          <w:szCs w:val="20"/>
+        </w:rPr>
+        <w:t xml:space="preserve">But I do it anyway. </w:t>
+      </w:r>
+      <w:r>
+        <w:rPr>
+          <w:sz w:val="20"/>
+          <w:szCs w:val="20"/>
+        </w:rPr>
+        <w:t xml:space="preserve">It’s a nasty trick that I use to slow my intrusive thoughts and allows me to keep up my productivity in slow bursts. </w:t>
       </w:r>
       <w:r>
         <w:rPr>
@@ -7872,21 +8107,12 @@
         </w:rPr>
         <w:t xml:space="preserve">You’ve been the chase that I’ve had for years, and I’m losing myself because you’re threatening to leave me. Funny right? I want to leave because I know that I’ll be better for it, but I’m unable to do so because there are still parts of you that make me feel like I should stay. </w:t>
       </w:r>
-    </w:p>
-    <w:p>
-      <w:pPr>
-        <w:jc w:val="both"/>
-        <w:rPr>
-          <w:sz w:val="20"/>
-          <w:szCs w:val="20"/>
-        </w:rPr>
-      </w:pPr>
-      <w:r>
-        <w:rPr>
-          <w:sz w:val="20"/>
-          <w:szCs w:val="20"/>
-        </w:rPr>
-        <w:t>I’m ready to say goodbye,</w:t>
+      <w:r>
+        <w:rPr>
+          <w:sz w:val="20"/>
+          <w:szCs w:val="20"/>
+        </w:rPr>
+        <w:t>But I’m ready to say goodbye.</w:t>
       </w:r>
     </w:p>
     <w:p>
@@ -7913,15 +8139,13 @@
           <w:szCs w:val="20"/>
         </w:rPr>
       </w:pPr>
-    </w:p>
-    <w:p>
-      <w:pPr>
-        <w:jc w:val="both"/>
-        <w:rPr>
-          <w:sz w:val="20"/>
-          <w:szCs w:val="20"/>
-        </w:rPr>
-      </w:pPr>
+      <w:r>
+        <w:rPr>
+          <w:sz w:val="20"/>
+          <w:szCs w:val="20"/>
+        </w:rPr>
+        <w:t>Image: all might flame going out gif</w:t>
+      </w:r>
     </w:p>
     <w:p>
       <w:pPr>
@@ -7946,6 +8170,7 @@
           <w:sz w:val="20"/>
           <w:szCs w:val="20"/>
         </w:rPr>
+        <w:lastRenderedPageBreak/>
         <w:t>Dear PhD,</w:t>
       </w:r>
     </w:p>
@@ -8011,7 +8236,49 @@
           <w:sz w:val="20"/>
           <w:szCs w:val="20"/>
         </w:rPr>
-        <w:t>I’ve been frantically working to finish up final experiments, clean up my data and code, and start writing my thesis. But eventually my brain reached a point where it was too full. This was the beginning of my insomnia</w:t>
+        <w:t>I’ve been frantically working to finish up final experiments, clean</w:t>
+      </w:r>
+      <w:r>
+        <w:rPr>
+          <w:sz w:val="20"/>
+          <w:szCs w:val="20"/>
+        </w:rPr>
+        <w:t>ing</w:t>
+      </w:r>
+      <w:r>
+        <w:rPr>
+          <w:sz w:val="20"/>
+          <w:szCs w:val="20"/>
+        </w:rPr>
+        <w:t xml:space="preserve"> up my data and code, and start</w:t>
+      </w:r>
+      <w:r>
+        <w:rPr>
+          <w:sz w:val="20"/>
+          <w:szCs w:val="20"/>
+        </w:rPr>
+        <w:t>ing to</w:t>
+      </w:r>
+      <w:r>
+        <w:rPr>
+          <w:sz w:val="20"/>
+          <w:szCs w:val="20"/>
+        </w:rPr>
+        <w:t xml:space="preserve"> writ</w:t>
+      </w:r>
+      <w:r>
+        <w:rPr>
+          <w:sz w:val="20"/>
+          <w:szCs w:val="20"/>
+        </w:rPr>
+        <w:t>e</w:t>
+      </w:r>
+      <w:r>
+        <w:rPr>
+          <w:sz w:val="20"/>
+          <w:szCs w:val="20"/>
+        </w:rPr>
+        <w:t xml:space="preserve"> my thesis. But my brain reached a point where it was too full. This was the beginning of my insomnia</w:t>
       </w:r>
       <w:r>
         <w:rPr>
@@ -8254,14 +8521,35 @@
           <w:sz w:val="20"/>
           <w:szCs w:val="20"/>
         </w:rPr>
-        <w:t>This song to me expresses the current bout of feelings that I’m going through</w:t>
-      </w:r>
-      <w:r>
-        <w:rPr>
-          <w:sz w:val="20"/>
-          <w:szCs w:val="20"/>
-        </w:rPr>
-        <w:t xml:space="preserve">. In my last letter, I mentioned that I would miss the chase, miss the ways that you’ve forced me to push myself past my limits just to learn. But I’m starting to see that it’s a bit more than just the chase. This environment pushed me towards discovery: time is given to allow your brain to acclimate to the idea of working at the boundary of human knowledge, allowing me to excise biases in pursuit of truth. It reminds me of the days when I was a child, taking the time to stare at the sky and let thoughts freely flow in and out of my mind. I feel like graduate school harnesses this latent ability, allowing for deeper exploration within one’s current understanding of some subset of knowledge. </w:t>
+        <w:t>In my last letter, I mentioned that I would miss the chase, miss the ways that you’ve forced me to push myself past my limits just to learn. But I’m starting to see that it’s a bit more than just the chase. This</w:t>
+      </w:r>
+      <w:r>
+        <w:rPr>
+          <w:sz w:val="20"/>
+          <w:szCs w:val="20"/>
+        </w:rPr>
+        <w:t xml:space="preserve"> graduate school</w:t>
+      </w:r>
+      <w:r>
+        <w:rPr>
+          <w:sz w:val="20"/>
+          <w:szCs w:val="20"/>
+        </w:rPr>
+        <w:t xml:space="preserve"> environment pushed me towards discovery: time is given to allow </w:t>
+      </w:r>
+      <w:r>
+        <w:rPr>
+          <w:sz w:val="20"/>
+          <w:szCs w:val="20"/>
+        </w:rPr>
+        <w:t>my</w:t>
+      </w:r>
+      <w:r>
+        <w:rPr>
+          <w:sz w:val="20"/>
+          <w:szCs w:val="20"/>
+        </w:rPr>
+        <w:t xml:space="preserve"> brain to acclimate to the idea of working at the boundary of human knowledge, allowing me to excise biases in pursuit of truth. It reminds me of the days when I was a child, taking the time to stare at the sky and let thoughts freely flow in and out of my mind. I feel like graduate school harnesses this latent ability, allowing for deeper exploration within one’s current understanding of some subset of knowledge. </w:t>
       </w:r>
     </w:p>
     <w:p>
@@ -8490,7 +8778,6 @@
     </w:p>
     <w:p>
       <w:pPr>
-        <w:jc w:val="center"/>
         <w:rPr>
           <w:b/>
           <w:bCs/>
@@ -8516,26 +8803,7 @@
           <w:sz w:val="20"/>
           <w:szCs w:val="20"/>
         </w:rPr>
-        <w:t>Meh</w:t>
-      </w:r>
-    </w:p>
-    <w:p>
-      <w:pPr>
-        <w:jc w:val="center"/>
-        <w:rPr>
-          <w:b/>
-          <w:bCs/>
-          <w:sz w:val="20"/>
-          <w:szCs w:val="20"/>
-        </w:rPr>
-      </w:pPr>
-      <w:r>
-        <w:rPr>
-          <w:b/>
-          <w:bCs/>
-          <w:sz w:val="20"/>
-          <w:szCs w:val="20"/>
-        </w:rPr>
+        <w:lastRenderedPageBreak/>
         <w:t>Autopilot</w:t>
       </w:r>
       <w:r>
@@ -8935,7 +9203,6 @@
           <w:sz w:val="20"/>
           <w:szCs w:val="20"/>
         </w:rPr>
-        <w:lastRenderedPageBreak/>
         <w:t>Days I would lay on my floor, imagining how atoms move and then crying because I’m unsure if I understand things properly</w:t>
       </w:r>
     </w:p>
@@ -9137,6 +9404,7 @@
           <w:sz w:val="20"/>
           <w:szCs w:val="20"/>
         </w:rPr>
+        <w:lastRenderedPageBreak/>
         <w:t>Channel of negative thoughts. Sometimes it flips on and every channel is it</w:t>
       </w:r>
     </w:p>
@@ -9455,6 +9723,57 @@
           <w:szCs w:val="20"/>
         </w:rPr>
         <w:t>There are so many things to do to get closer to the end, and deciding what to do first is draining because organizing it all is draining because then the end is closer and closer but also feels farther. Like you can see the light at the end of the tunnel, but when you put all the things up that you need to do, it just feels like that light is getting farther away and it prevents you from doing anything</w:t>
+      </w:r>
+    </w:p>
+    <w:p>
+      <w:pPr>
+        <w:rPr>
+          <w:sz w:val="20"/>
+          <w:szCs w:val="20"/>
+        </w:rPr>
+      </w:pPr>
+      <w:r>
+        <w:rPr>
+          <w:sz w:val="20"/>
+          <w:szCs w:val="20"/>
+        </w:rPr>
+        <w:t>Other things could write about:</w:t>
+      </w:r>
+    </w:p>
+    <w:p>
+      <w:pPr>
+        <w:pStyle w:val="ListParagraph"/>
+        <w:numPr>
+          <w:ilvl w:val="0"/>
+          <w:numId w:val="13"/>
+        </w:numPr>
+        <w:rPr>
+          <w:sz w:val="20"/>
+          <w:szCs w:val="20"/>
+        </w:rPr>
+      </w:pPr>
+      <w:r>
+        <w:rPr>
+          <w:sz w:val="20"/>
+          <w:szCs w:val="20"/>
+        </w:rPr>
+        <w:t xml:space="preserve">Being in the middle of </w:t>
+      </w:r>
+      <w:proofErr w:type="gramStart"/>
+      <w:r>
+        <w:rPr>
+          <w:sz w:val="20"/>
+          <w:szCs w:val="20"/>
+        </w:rPr>
+        <w:t>black lives matter</w:t>
+      </w:r>
+      <w:proofErr w:type="gramEnd"/>
+      <w:r>
+        <w:rPr>
+          <w:sz w:val="20"/>
+          <w:szCs w:val="20"/>
+        </w:rPr>
+        <w:t xml:space="preserve"> and stop Asian hate</w:t>
       </w:r>
     </w:p>
     <w:sectPr>
@@ -10281,9 +10600,9 @@
     </w:lvl>
   </w:abstractNum>
   <w:abstractNum w:abstractNumId="6" w15:restartNumberingAfterBreak="0">
-    <w:nsid w:val="50ED5D09"/>
+    <w:nsid w:val="4BDE5266"/>
     <w:multiLevelType w:val="hybridMultilevel"/>
-    <w:tmpl w:val="D392122C"/>
+    <w:tmpl w:val="B12EC9E0"/>
     <w:lvl w:ilvl="0" w:tplc="04090001">
       <w:start w:val="1"/>
       <w:numFmt w:val="bullet"/>
@@ -10394,9 +10713,9 @@
     </w:lvl>
   </w:abstractNum>
   <w:abstractNum w:abstractNumId="7" w15:restartNumberingAfterBreak="0">
-    <w:nsid w:val="59206C07"/>
+    <w:nsid w:val="50ED5D09"/>
     <w:multiLevelType w:val="hybridMultilevel"/>
-    <w:tmpl w:val="2C62356C"/>
+    <w:tmpl w:val="D392122C"/>
     <w:lvl w:ilvl="0" w:tplc="04090001">
       <w:start w:val="1"/>
       <w:numFmt w:val="bullet"/>
@@ -10507,6 +10826,119 @@
     </w:lvl>
   </w:abstractNum>
   <w:abstractNum w:abstractNumId="8" w15:restartNumberingAfterBreak="0">
+    <w:nsid w:val="59206C07"/>
+    <w:multiLevelType w:val="hybridMultilevel"/>
+    <w:tmpl w:val="2C62356C"/>
+    <w:lvl w:ilvl="0" w:tplc="04090001">
+      <w:start w:val="1"/>
+      <w:numFmt w:val="bullet"/>
+      <w:lvlText w:val=""/>
+      <w:lvlJc w:val="left"/>
+      <w:pPr>
+        <w:ind w:left="720" w:hanging="360"/>
+      </w:pPr>
+      <w:rPr>
+        <w:rFonts w:ascii="Symbol" w:hAnsi="Symbol" w:hint="default"/>
+      </w:rPr>
+    </w:lvl>
+    <w:lvl w:ilvl="1" w:tplc="04090003" w:tentative="1">
+      <w:start w:val="1"/>
+      <w:numFmt w:val="bullet"/>
+      <w:lvlText w:val="o"/>
+      <w:lvlJc w:val="left"/>
+      <w:pPr>
+        <w:ind w:left="1440" w:hanging="360"/>
+      </w:pPr>
+      <w:rPr>
+        <w:rFonts w:ascii="Courier New" w:hAnsi="Courier New" w:cs="Courier New" w:hint="default"/>
+      </w:rPr>
+    </w:lvl>
+    <w:lvl w:ilvl="2" w:tplc="04090005" w:tentative="1">
+      <w:start w:val="1"/>
+      <w:numFmt w:val="bullet"/>
+      <w:lvlText w:val=""/>
+      <w:lvlJc w:val="left"/>
+      <w:pPr>
+        <w:ind w:left="2160" w:hanging="360"/>
+      </w:pPr>
+      <w:rPr>
+        <w:rFonts w:ascii="Wingdings" w:hAnsi="Wingdings" w:hint="default"/>
+      </w:rPr>
+    </w:lvl>
+    <w:lvl w:ilvl="3" w:tplc="04090001" w:tentative="1">
+      <w:start w:val="1"/>
+      <w:numFmt w:val="bullet"/>
+      <w:lvlText w:val=""/>
+      <w:lvlJc w:val="left"/>
+      <w:pPr>
+        <w:ind w:left="2880" w:hanging="360"/>
+      </w:pPr>
+      <w:rPr>
+        <w:rFonts w:ascii="Symbol" w:hAnsi="Symbol" w:hint="default"/>
+      </w:rPr>
+    </w:lvl>
+    <w:lvl w:ilvl="4" w:tplc="04090003" w:tentative="1">
+      <w:start w:val="1"/>
+      <w:numFmt w:val="bullet"/>
+      <w:lvlText w:val="o"/>
+      <w:lvlJc w:val="left"/>
+      <w:pPr>
+        <w:ind w:left="3600" w:hanging="360"/>
+      </w:pPr>
+      <w:rPr>
+        <w:rFonts w:ascii="Courier New" w:hAnsi="Courier New" w:cs="Courier New" w:hint="default"/>
+      </w:rPr>
+    </w:lvl>
+    <w:lvl w:ilvl="5" w:tplc="04090005" w:tentative="1">
+      <w:start w:val="1"/>
+      <w:numFmt w:val="bullet"/>
+      <w:lvlText w:val=""/>
+      <w:lvlJc w:val="left"/>
+      <w:pPr>
+        <w:ind w:left="4320" w:hanging="360"/>
+      </w:pPr>
+      <w:rPr>
+        <w:rFonts w:ascii="Wingdings" w:hAnsi="Wingdings" w:hint="default"/>
+      </w:rPr>
+    </w:lvl>
+    <w:lvl w:ilvl="6" w:tplc="04090001" w:tentative="1">
+      <w:start w:val="1"/>
+      <w:numFmt w:val="bullet"/>
+      <w:lvlText w:val=""/>
+      <w:lvlJc w:val="left"/>
+      <w:pPr>
+        <w:ind w:left="5040" w:hanging="360"/>
+      </w:pPr>
+      <w:rPr>
+        <w:rFonts w:ascii="Symbol" w:hAnsi="Symbol" w:hint="default"/>
+      </w:rPr>
+    </w:lvl>
+    <w:lvl w:ilvl="7" w:tplc="04090003" w:tentative="1">
+      <w:start w:val="1"/>
+      <w:numFmt w:val="bullet"/>
+      <w:lvlText w:val="o"/>
+      <w:lvlJc w:val="left"/>
+      <w:pPr>
+        <w:ind w:left="5760" w:hanging="360"/>
+      </w:pPr>
+      <w:rPr>
+        <w:rFonts w:ascii="Courier New" w:hAnsi="Courier New" w:cs="Courier New" w:hint="default"/>
+      </w:rPr>
+    </w:lvl>
+    <w:lvl w:ilvl="8" w:tplc="04090005" w:tentative="1">
+      <w:start w:val="1"/>
+      <w:numFmt w:val="bullet"/>
+      <w:lvlText w:val=""/>
+      <w:lvlJc w:val="left"/>
+      <w:pPr>
+        <w:ind w:left="6480" w:hanging="360"/>
+      </w:pPr>
+      <w:rPr>
+        <w:rFonts w:ascii="Wingdings" w:hAnsi="Wingdings" w:hint="default"/>
+      </w:rPr>
+    </w:lvl>
+  </w:abstractNum>
+  <w:abstractNum w:abstractNumId="9" w15:restartNumberingAfterBreak="0">
     <w:nsid w:val="6DB57AF7"/>
     <w:multiLevelType w:val="hybridMultilevel"/>
     <w:tmpl w:val="DEB67FCE"/>
@@ -10618,7 +11050,7 @@
       </w:rPr>
     </w:lvl>
   </w:abstractNum>
-  <w:abstractNum w:abstractNumId="9" w15:restartNumberingAfterBreak="0">
+  <w:abstractNum w:abstractNumId="10" w15:restartNumberingAfterBreak="0">
     <w:nsid w:val="72D827D0"/>
     <w:multiLevelType w:val="hybridMultilevel"/>
     <w:tmpl w:val="0C78CF9C"/>
@@ -10704,7 +11136,7 @@
       </w:pPr>
     </w:lvl>
   </w:abstractNum>
-  <w:abstractNum w:abstractNumId="10" w15:restartNumberingAfterBreak="0">
+  <w:abstractNum w:abstractNumId="11" w15:restartNumberingAfterBreak="0">
     <w:nsid w:val="73165E29"/>
     <w:multiLevelType w:val="hybridMultilevel"/>
     <w:tmpl w:val="3EACE03A"/>
@@ -10817,7 +11249,7 @@
       </w:rPr>
     </w:lvl>
   </w:abstractNum>
-  <w:abstractNum w:abstractNumId="11" w15:restartNumberingAfterBreak="0">
+  <w:abstractNum w:abstractNumId="12" w15:restartNumberingAfterBreak="0">
     <w:nsid w:val="74B50557"/>
     <w:multiLevelType w:val="hybridMultilevel"/>
     <w:tmpl w:val="335EF882"/>
@@ -10937,34 +11369,37 @@
     <w:abstractNumId w:val="4"/>
   </w:num>
   <w:num w:numId="3" w16cid:durableId="531571843">
-    <w:abstractNumId w:val="10"/>
+    <w:abstractNumId w:val="11"/>
   </w:num>
   <w:num w:numId="4" w16cid:durableId="304941666">
-    <w:abstractNumId w:val="11"/>
+    <w:abstractNumId w:val="12"/>
   </w:num>
   <w:num w:numId="5" w16cid:durableId="1752120100">
     <w:abstractNumId w:val="2"/>
   </w:num>
   <w:num w:numId="6" w16cid:durableId="563105829">
-    <w:abstractNumId w:val="9"/>
+    <w:abstractNumId w:val="10"/>
   </w:num>
   <w:num w:numId="7" w16cid:durableId="896356606">
-    <w:abstractNumId w:val="7"/>
+    <w:abstractNumId w:val="8"/>
   </w:num>
   <w:num w:numId="8" w16cid:durableId="655845809">
     <w:abstractNumId w:val="0"/>
   </w:num>
   <w:num w:numId="9" w16cid:durableId="1808163972">
-    <w:abstractNumId w:val="8"/>
+    <w:abstractNumId w:val="9"/>
   </w:num>
   <w:num w:numId="10" w16cid:durableId="573322782">
-    <w:abstractNumId w:val="6"/>
+    <w:abstractNumId w:val="7"/>
   </w:num>
   <w:num w:numId="11" w16cid:durableId="1694113420">
     <w:abstractNumId w:val="5"/>
   </w:num>
   <w:num w:numId="12" w16cid:durableId="1882008875">
     <w:abstractNumId w:val="1"/>
+  </w:num>
+  <w:num w:numId="13" w16cid:durableId="323314345">
+    <w:abstractNumId w:val="6"/>
   </w:num>
 </w:numbering>
 </file>

</xml_diff>

<commit_message>
draft v3 edits; couple more b4 v4
</commit_message>
<xml_diff>
--- a/public_chapter/PublicChapter_draft_v3.docx
+++ b/public_chapter/PublicChapter_draft_v3.docx
@@ -4075,7 +4075,6 @@
           <w:sz w:val="20"/>
           <w:szCs w:val="20"/>
         </w:rPr>
-        <w:lastRenderedPageBreak/>
         <w:t>Hey PhD</w:t>
       </w:r>
       <w:r>
@@ -5518,7 +5517,6 @@
           <w:sz w:val="20"/>
           <w:szCs w:val="20"/>
         </w:rPr>
-        <w:lastRenderedPageBreak/>
         <w:t>Dear reader,</w:t>
       </w:r>
     </w:p>
@@ -6042,7 +6040,6 @@
           <w:sz w:val="20"/>
           <w:szCs w:val="20"/>
         </w:rPr>
-        <w:lastRenderedPageBreak/>
         <w:t>Dear PhD,</w:t>
       </w:r>
     </w:p>
@@ -6471,63 +6468,7 @@
           <w:sz w:val="20"/>
           <w:szCs w:val="20"/>
         </w:rPr>
-        <w:t xml:space="preserve"> W</w:t>
-      </w:r>
-      <w:r>
-        <w:rPr>
-          <w:sz w:val="20"/>
-          <w:szCs w:val="20"/>
-        </w:rPr>
-        <w:t xml:space="preserve">ith all of the police brutality and empowerment of the </w:t>
-      </w:r>
-      <w:r>
-        <w:rPr>
-          <w:sz w:val="20"/>
-          <w:szCs w:val="20"/>
-        </w:rPr>
-        <w:t>B</w:t>
-      </w:r>
-      <w:r>
-        <w:rPr>
-          <w:sz w:val="20"/>
-          <w:szCs w:val="20"/>
-        </w:rPr>
-        <w:t xml:space="preserve">lack </w:t>
-      </w:r>
-      <w:r>
-        <w:rPr>
-          <w:sz w:val="20"/>
-          <w:szCs w:val="20"/>
-        </w:rPr>
-        <w:t>L</w:t>
-      </w:r>
-      <w:r>
-        <w:rPr>
-          <w:sz w:val="20"/>
-          <w:szCs w:val="20"/>
-        </w:rPr>
-        <w:t xml:space="preserve">ives </w:t>
-      </w:r>
-      <w:r>
-        <w:rPr>
-          <w:sz w:val="20"/>
-          <w:szCs w:val="20"/>
-        </w:rPr>
-        <w:t>M</w:t>
-      </w:r>
-      <w:r>
-        <w:rPr>
-          <w:sz w:val="20"/>
-          <w:szCs w:val="20"/>
-        </w:rPr>
-        <w:t>atter movement happening right</w:t>
-      </w:r>
-      <w:r>
-        <w:rPr>
-          <w:sz w:val="20"/>
-          <w:szCs w:val="20"/>
-        </w:rPr>
-        <w:t xml:space="preserve"> now, d</w:t>
+        <w:t xml:space="preserve"> With all of the police brutality and empowerment of the Black Lives Matter movement happening right now, d</w:t>
       </w:r>
       <w:r>
         <w:rPr>
@@ -6743,7 +6684,23 @@
           <w:sz w:val="20"/>
           <w:szCs w:val="20"/>
         </w:rPr>
-        <w:t xml:space="preserve"> from Toy Story) sings this lyric, it brings nostalgia. Even if a plan doesn’t work out completely, you can still appreciate what happened because you’re around to do so. At least that’s how it makes me feel: an optimism for </w:t>
+        <w:t xml:space="preserve"> from Toy Story) sings </w:t>
+      </w:r>
+      <w:proofErr w:type="gramStart"/>
+      <w:r>
+        <w:rPr>
+          <w:sz w:val="20"/>
+          <w:szCs w:val="20"/>
+        </w:rPr>
+        <w:t>this lyric</w:t>
+      </w:r>
+      <w:proofErr w:type="gramEnd"/>
+      <w:r>
+        <w:rPr>
+          <w:sz w:val="20"/>
+          <w:szCs w:val="20"/>
+        </w:rPr>
+        <w:t xml:space="preserve">, it brings nostalgia. Even if a plan doesn’t work out completely, you can still appreciate what happened because you’re around to do so. At least that’s how it makes me feel: an optimism for </w:t>
       </w:r>
       <w:r>
         <w:rPr>
@@ -6850,7 +6807,15 @@
           <w:sz w:val="20"/>
           <w:szCs w:val="20"/>
         </w:rPr>
-        <w:t xml:space="preserve"> is enough for me for now. And hopefully I can be some sort of example for other minorities to show th</w:t>
+        <w:t xml:space="preserve"> is enough for me for now. And hopefully I can be </w:t>
+      </w:r>
+      <w:r>
+        <w:rPr>
+          <w:sz w:val="20"/>
+          <w:szCs w:val="20"/>
+        </w:rPr>
+        <w:lastRenderedPageBreak/>
+        <w:t>some sort of example for other minorities to show th</w:t>
       </w:r>
       <w:r>
         <w:rPr>
@@ -6896,7 +6861,6 @@
           <w:sz w:val="20"/>
           <w:szCs w:val="20"/>
         </w:rPr>
-        <w:lastRenderedPageBreak/>
         <w:t>Dear PhD,</w:t>
       </w:r>
     </w:p>
@@ -8144,6 +8108,7 @@
           <w:sz w:val="20"/>
           <w:szCs w:val="20"/>
         </w:rPr>
+        <w:lastRenderedPageBreak/>
         <w:t>Image: all might flame going out gif</w:t>
       </w:r>
     </w:p>
@@ -8170,7 +8135,6 @@
           <w:sz w:val="20"/>
           <w:szCs w:val="20"/>
         </w:rPr>
-        <w:lastRenderedPageBreak/>
         <w:t>Dear PhD,</w:t>
       </w:r>
     </w:p>
@@ -8250,28 +8214,14 @@
           <w:sz w:val="20"/>
           <w:szCs w:val="20"/>
         </w:rPr>
-        <w:t xml:space="preserve"> up my data and code, and start</w:t>
-      </w:r>
-      <w:r>
-        <w:rPr>
-          <w:sz w:val="20"/>
-          <w:szCs w:val="20"/>
-        </w:rPr>
-        <w:t>ing to</w:t>
-      </w:r>
-      <w:r>
-        <w:rPr>
-          <w:sz w:val="20"/>
-          <w:szCs w:val="20"/>
-        </w:rPr>
-        <w:t xml:space="preserve"> writ</w:t>
-      </w:r>
-      <w:r>
-        <w:rPr>
-          <w:sz w:val="20"/>
-          <w:szCs w:val="20"/>
-        </w:rPr>
-        <w:t>e</w:t>
+        <w:t xml:space="preserve"> up my data and code, </w:t>
+      </w:r>
+      <w:r>
+        <w:rPr>
+          <w:sz w:val="20"/>
+          <w:szCs w:val="20"/>
+        </w:rPr>
+        <w:t>and writing</w:t>
       </w:r>
       <w:r>
         <w:rPr>
@@ -8803,7 +8753,6 @@
           <w:sz w:val="20"/>
           <w:szCs w:val="20"/>
         </w:rPr>
-        <w:lastRenderedPageBreak/>
         <w:t>Autopilot</w:t>
       </w:r>
       <w:r>
@@ -8828,52 +8777,177 @@
           <w:sz w:val="20"/>
           <w:szCs w:val="20"/>
         </w:rPr>
-        <w:t>Write about the day I realized that I’ve literally done 1000 so something in my grad school career</w:t>
-      </w:r>
-    </w:p>
-    <w:p>
-      <w:pPr>
-        <w:rPr>
-          <w:sz w:val="20"/>
-          <w:szCs w:val="20"/>
-        </w:rPr>
-      </w:pPr>
-      <w:r>
-        <w:rPr>
-          <w:sz w:val="20"/>
-          <w:szCs w:val="20"/>
-        </w:rPr>
-        <w:t xml:space="preserve">Over New Year’s I was finishing up a set of experiments and I realized something: I’ve done this same experimental process at least 1000 times. This experiment is known as a miniprep, where we purify DNA from bacteria (and walk through the process with an image). </w:t>
-      </w:r>
-    </w:p>
-    <w:p>
-      <w:pPr>
-        <w:rPr>
-          <w:sz w:val="20"/>
-          <w:szCs w:val="20"/>
-        </w:rPr>
-      </w:pPr>
-      <w:r>
-        <w:rPr>
-          <w:sz w:val="20"/>
-          <w:szCs w:val="20"/>
-        </w:rPr>
-        <w:t>I’ve gotten so comfortable with the process that I can basically do this and other parts of my research on autopilot. A lot of graduate school is based on thinking and learning, understanding problems that arise, and adjusting to them. But these parts of being an expert in a technique are just as important despite their simplicity. …what else to mention here…?</w:t>
-      </w:r>
-    </w:p>
-    <w:p>
-      <w:pPr>
-        <w:rPr>
-          <w:sz w:val="20"/>
-          <w:szCs w:val="20"/>
-        </w:rPr>
-      </w:pPr>
-      <w:r>
-        <w:rPr>
-          <w:sz w:val="20"/>
-          <w:szCs w:val="20"/>
-        </w:rPr>
-        <w:t xml:space="preserve">At the end of </w:t>
+        <w:t>Dear PhD,</w:t>
+      </w:r>
+    </w:p>
+    <w:p>
+      <w:pPr>
+        <w:rPr>
+          <w:sz w:val="20"/>
+          <w:szCs w:val="20"/>
+        </w:rPr>
+      </w:pPr>
+      <w:r>
+        <w:rPr>
+          <w:sz w:val="20"/>
+          <w:szCs w:val="20"/>
+        </w:rPr>
+        <w:t>Sometimes I feel robotic.</w:t>
+      </w:r>
+    </w:p>
+    <w:p>
+      <w:pPr>
+        <w:rPr>
+          <w:sz w:val="20"/>
+          <w:szCs w:val="20"/>
+        </w:rPr>
+      </w:pPr>
+      <w:r>
+        <w:rPr>
+          <w:sz w:val="20"/>
+          <w:szCs w:val="20"/>
+        </w:rPr>
+        <w:t xml:space="preserve">I’ve reached the point in my graduate career where I know how to do experiments, and I’m no longer worried about messing them up. I can plan 2 or 3 experiments around one another, able to do things well and efficiently. After 6 years, I’ve finally become enough of an expert to …. </w:t>
+      </w:r>
+    </w:p>
+    <w:p>
+      <w:pPr>
+        <w:rPr>
+          <w:sz w:val="20"/>
+          <w:szCs w:val="20"/>
+        </w:rPr>
+      </w:pPr>
+    </w:p>
+    <w:p>
+      <w:pPr>
+        <w:rPr>
+          <w:sz w:val="20"/>
+          <w:szCs w:val="20"/>
+        </w:rPr>
+      </w:pPr>
+      <w:r>
+        <w:rPr>
+          <w:sz w:val="20"/>
+          <w:szCs w:val="20"/>
+        </w:rPr>
+        <w:t xml:space="preserve">As I was prepping my final set of experiments, I realized something: I’ve done this same experimental process at least 1000 times. </w:t>
+      </w:r>
+      <w:r>
+        <w:rPr>
+          <w:sz w:val="20"/>
+          <w:szCs w:val="20"/>
+        </w:rPr>
+        <w:t xml:space="preserve">This </w:t>
+      </w:r>
+      <w:proofErr w:type="gramStart"/>
+      <w:r>
+        <w:rPr>
+          <w:sz w:val="20"/>
+          <w:szCs w:val="20"/>
+        </w:rPr>
+        <w:t>particular experiment</w:t>
+      </w:r>
+      <w:proofErr w:type="gramEnd"/>
+      <w:r>
+        <w:rPr>
+          <w:sz w:val="20"/>
+          <w:szCs w:val="20"/>
+        </w:rPr>
+        <w:t xml:space="preserve"> is known as </w:t>
+      </w:r>
+      <w:proofErr w:type="gramStart"/>
+      <w:r>
+        <w:rPr>
+          <w:sz w:val="20"/>
+          <w:szCs w:val="20"/>
+        </w:rPr>
+        <w:t>a miniprep</w:t>
+      </w:r>
+      <w:proofErr w:type="gramEnd"/>
+      <w:r>
+        <w:rPr>
+          <w:sz w:val="20"/>
+          <w:szCs w:val="20"/>
+        </w:rPr>
+        <w:t xml:space="preserve">, where we purify DNA from bacteria. </w:t>
+      </w:r>
+    </w:p>
+    <w:p>
+      <w:pPr>
+        <w:rPr>
+          <w:sz w:val="20"/>
+          <w:szCs w:val="20"/>
+        </w:rPr>
+      </w:pPr>
+      <w:r>
+        <w:rPr>
+          <w:sz w:val="20"/>
+          <w:szCs w:val="20"/>
+        </w:rPr>
+        <w:t xml:space="preserve">Write about the day I realized that I’ve literally done 1000 so something in my grad school </w:t>
+      </w:r>
+      <w:proofErr w:type="gramStart"/>
+      <w:r>
+        <w:rPr>
+          <w:sz w:val="20"/>
+          <w:szCs w:val="20"/>
+        </w:rPr>
+        <w:t>career</w:t>
+      </w:r>
+      <w:proofErr w:type="gramEnd"/>
+    </w:p>
+    <w:p>
+      <w:pPr>
+        <w:rPr>
+          <w:sz w:val="20"/>
+          <w:szCs w:val="20"/>
+        </w:rPr>
+      </w:pPr>
+      <w:r>
+        <w:rPr>
+          <w:sz w:val="20"/>
+          <w:szCs w:val="20"/>
+        </w:rPr>
+        <w:t xml:space="preserve">Over New Year’s I was finishing up a set of experiments and I realized something: I’ve done this same experimental process at least 1000 times. This experiment is known as </w:t>
+      </w:r>
+      <w:proofErr w:type="gramStart"/>
+      <w:r>
+        <w:rPr>
+          <w:sz w:val="20"/>
+          <w:szCs w:val="20"/>
+        </w:rPr>
+        <w:t>a miniprep</w:t>
+      </w:r>
+      <w:proofErr w:type="gramEnd"/>
+      <w:r>
+        <w:rPr>
+          <w:sz w:val="20"/>
+          <w:szCs w:val="20"/>
+        </w:rPr>
+        <w:t xml:space="preserve">, where we purify DNA from bacteria. </w:t>
+      </w:r>
+      <w:r>
+        <w:rPr>
+          <w:sz w:val="20"/>
+          <w:szCs w:val="20"/>
+        </w:rPr>
+        <w:t xml:space="preserve">…how can I explain most of my experiments in this single letter? Transformation </w:t>
+      </w:r>
+      <w:proofErr w:type="gramStart"/>
+      <w:r>
+        <w:rPr>
+          <w:sz w:val="20"/>
+          <w:szCs w:val="20"/>
+        </w:rPr>
+        <w:t>to</w:t>
+      </w:r>
+      <w:proofErr w:type="gramEnd"/>
+      <w:r>
+        <w:rPr>
+          <w:sz w:val="20"/>
+          <w:szCs w:val="20"/>
+        </w:rPr>
+        <w:t xml:space="preserve"> miniprep to </w:t>
       </w:r>
       <w:proofErr w:type="spellStart"/>
       <w:r>
@@ -8881,7 +8955,7 @@
           <w:sz w:val="20"/>
           <w:szCs w:val="20"/>
         </w:rPr>
-        <w:t>everyday</w:t>
+        <w:t>toxgreen</w:t>
       </w:r>
       <w:proofErr w:type="spellEnd"/>
       <w:r>
@@ -8889,43 +8963,61 @@
           <w:sz w:val="20"/>
           <w:szCs w:val="20"/>
         </w:rPr>
-        <w:t xml:space="preserve"> I remind myself that I’ve worked hard enough today and</w:t>
-      </w:r>
-      <w:r>
-        <w:rPr>
-          <w:sz w:val="20"/>
-          <w:szCs w:val="20"/>
-        </w:rPr>
-        <w:t xml:space="preserve"> that</w:t>
-      </w:r>
-      <w:r>
-        <w:rPr>
-          <w:sz w:val="20"/>
-          <w:szCs w:val="20"/>
-        </w:rPr>
-        <w:t xml:space="preserve"> I’ve tried.</w:t>
-      </w:r>
-      <w:r>
-        <w:rPr>
-          <w:sz w:val="20"/>
-          <w:szCs w:val="20"/>
-        </w:rPr>
-        <w:t xml:space="preserve"> It’s a trick I use to slow my intrusive thoughts. And the next day I do it all again, aiming to be more productive and usually failing to do so. It’s the pace I’ve been trying to increase as I move closer towards graduation, and yet it stays the same…</w:t>
-      </w:r>
-    </w:p>
-    <w:p>
-      <w:pPr>
-        <w:rPr>
-          <w:sz w:val="20"/>
-          <w:szCs w:val="20"/>
-        </w:rPr>
-      </w:pPr>
-      <w:r>
-        <w:rPr>
-          <w:sz w:val="20"/>
-          <w:szCs w:val="20"/>
-        </w:rPr>
-        <w:t>On days when I don’t feel so meh, it becomes so important to harness my mental energy into productivity.</w:t>
+        <w:t xml:space="preserve"> maybe? Done this for hundreds of proteins, hundreds of transformations, 1000s of minipreps, 100s of </w:t>
+      </w:r>
+      <w:proofErr w:type="spellStart"/>
+      <w:r>
+        <w:rPr>
+          <w:sz w:val="20"/>
+          <w:szCs w:val="20"/>
+        </w:rPr>
+        <w:t>toxgreens</w:t>
+      </w:r>
+      <w:proofErr w:type="spellEnd"/>
+      <w:r>
+        <w:rPr>
+          <w:sz w:val="20"/>
+          <w:szCs w:val="20"/>
+        </w:rPr>
+        <w:t>.</w:t>
+      </w:r>
+    </w:p>
+    <w:p>
+      <w:pPr>
+        <w:rPr>
+          <w:sz w:val="20"/>
+          <w:szCs w:val="20"/>
+        </w:rPr>
+      </w:pPr>
+      <w:r>
+        <w:rPr>
+          <w:sz w:val="20"/>
+          <w:szCs w:val="20"/>
+        </w:rPr>
+        <w:t xml:space="preserve">I’ve gotten so comfortable with the process that I </w:t>
+      </w:r>
+      <w:proofErr w:type="gramStart"/>
+      <w:r>
+        <w:rPr>
+          <w:sz w:val="20"/>
+          <w:szCs w:val="20"/>
+        </w:rPr>
+        <w:t xml:space="preserve">am </w:t>
+      </w:r>
+      <w:r>
+        <w:rPr>
+          <w:sz w:val="20"/>
+          <w:szCs w:val="20"/>
+        </w:rPr>
+        <w:t xml:space="preserve"> research</w:t>
+      </w:r>
+      <w:proofErr w:type="gramEnd"/>
+      <w:r>
+        <w:rPr>
+          <w:sz w:val="20"/>
+          <w:szCs w:val="20"/>
+        </w:rPr>
+        <w:t xml:space="preserve"> on autopilot. A lot of graduate school is based on thinking and learning, understanding problems that arise, and adjusting to them. But these parts of being an expert in a technique are just as important despite their simplicity.</w:t>
       </w:r>
     </w:p>
     <w:p>
@@ -9274,6 +9366,7 @@
           <w:sz w:val="20"/>
           <w:szCs w:val="20"/>
         </w:rPr>
+        <w:lastRenderedPageBreak/>
         <w:t>Pros:</w:t>
       </w:r>
     </w:p>
@@ -9404,7 +9497,6 @@
           <w:sz w:val="20"/>
           <w:szCs w:val="20"/>
         </w:rPr>
-        <w:lastRenderedPageBreak/>
         <w:t>Channel of negative thoughts. Sometimes it flips on and every channel is it</w:t>
       </w:r>
     </w:p>
@@ -9774,6 +9866,299 @@
           <w:szCs w:val="20"/>
         </w:rPr>
         <w:t xml:space="preserve"> and stop Asian hate</w:t>
+      </w:r>
+    </w:p>
+    <w:p>
+      <w:pPr>
+        <w:rPr>
+          <w:sz w:val="20"/>
+          <w:szCs w:val="20"/>
+        </w:rPr>
+      </w:pPr>
+      <w:r>
+        <w:rPr>
+          <w:sz w:val="20"/>
+          <w:szCs w:val="20"/>
+        </w:rPr>
+        <w:t>My favorite PhD Comics shorts:</w:t>
+      </w:r>
+    </w:p>
+    <w:p>
+      <w:pPr>
+        <w:rPr>
+          <w:sz w:val="20"/>
+          <w:szCs w:val="20"/>
+        </w:rPr>
+      </w:pPr>
+      <w:r>
+        <w:rPr>
+          <w:noProof/>
+        </w:rPr>
+        <w:lastRenderedPageBreak/>
+        <w:drawing>
+          <wp:inline distT="0" distB="0" distL="0" distR="0" wp14:anchorId="0C528E0E" wp14:editId="052CD093">
+            <wp:extent cx="6667500" cy="2882900"/>
+            <wp:effectExtent l="0" t="0" r="0" b="0"/>
+            <wp:docPr id="37627404" name="Picture 1" descr="A cartoon of a person in bed&#10;&#10;Description automatically generated"/>
+            <wp:cNvGraphicFramePr>
+              <a:graphicFrameLocks xmlns:a="http://schemas.openxmlformats.org/drawingml/2006/main" noChangeAspect="1"/>
+            </wp:cNvGraphicFramePr>
+            <a:graphic xmlns:a="http://schemas.openxmlformats.org/drawingml/2006/main">
+              <a:graphicData uri="http://schemas.openxmlformats.org/drawingml/2006/picture">
+                <pic:pic xmlns:pic="http://schemas.openxmlformats.org/drawingml/2006/picture">
+                  <pic:nvPicPr>
+                    <pic:cNvPr id="37627404" name="Picture 1" descr="A cartoon of a person in bed&#10;&#10;Description automatically generated"/>
+                    <pic:cNvPicPr>
+                      <a:picLocks noChangeAspect="1" noChangeArrowheads="1"/>
+                    </pic:cNvPicPr>
+                  </pic:nvPicPr>
+                  <pic:blipFill>
+                    <a:blip r:embed="rId16">
+                      <a:extLst>
+                        <a:ext uri="{28A0092B-C50C-407E-A947-70E740481C1C}">
+                          <a14:useLocalDpi xmlns:a14="http://schemas.microsoft.com/office/drawing/2010/main" val="0"/>
+                        </a:ext>
+                      </a:extLst>
+                    </a:blip>
+                    <a:srcRect/>
+                    <a:stretch>
+                      <a:fillRect/>
+                    </a:stretch>
+                  </pic:blipFill>
+                  <pic:spPr bwMode="auto">
+                    <a:xfrm>
+                      <a:off x="0" y="0"/>
+                      <a:ext cx="6667500" cy="2882900"/>
+                    </a:xfrm>
+                    <a:prstGeom prst="rect">
+                      <a:avLst/>
+                    </a:prstGeom>
+                    <a:noFill/>
+                    <a:ln>
+                      <a:noFill/>
+                    </a:ln>
+                  </pic:spPr>
+                </pic:pic>
+              </a:graphicData>
+            </a:graphic>
+          </wp:inline>
+        </w:drawing>
+      </w:r>
+    </w:p>
+    <w:p>
+      <w:pPr>
+        <w:rPr>
+          <w:sz w:val="20"/>
+          <w:szCs w:val="20"/>
+        </w:rPr>
+      </w:pPr>
+      <w:r>
+        <w:rPr>
+          <w:sz w:val="20"/>
+          <w:szCs w:val="20"/>
+        </w:rPr>
+        <w:t xml:space="preserve">That time I thought I left the Bunsen burner on and would burn down the entire building and I couldn’t sleep at all because of </w:t>
+      </w:r>
+      <w:proofErr w:type="gramStart"/>
+      <w:r>
+        <w:rPr>
+          <w:sz w:val="20"/>
+          <w:szCs w:val="20"/>
+        </w:rPr>
+        <w:t>it</w:t>
+      </w:r>
+      <w:proofErr w:type="gramEnd"/>
+    </w:p>
+    <w:p>
+      <w:pPr>
+        <w:rPr>
+          <w:sz w:val="20"/>
+          <w:szCs w:val="20"/>
+        </w:rPr>
+      </w:pPr>
+      <w:hyperlink r:id="rId17" w:history="1">
+        <w:r>
+          <w:rPr>
+            <w:rStyle w:val="Hyperlink"/>
+            <w:sz w:val="20"/>
+            <w:szCs w:val="20"/>
+          </w:rPr>
+          <w:t>https://phdcomics.com/comics/archive.php?comicid=1991</w:t>
+        </w:r>
+      </w:hyperlink>
+    </w:p>
+    <w:p>
+      <w:pPr>
+        <w:rPr>
+          <w:sz w:val="20"/>
+          <w:szCs w:val="20"/>
+        </w:rPr>
+      </w:pPr>
+      <w:r>
+        <w:rPr>
+          <w:noProof/>
+        </w:rPr>
+        <w:drawing>
+          <wp:inline distT="0" distB="0" distL="0" distR="0" wp14:anchorId="73F40721" wp14:editId="72BDD63A">
+            <wp:extent cx="6667500" cy="2882900"/>
+            <wp:effectExtent l="0" t="0" r="0" b="0"/>
+            <wp:docPr id="649333124" name="Picture 2" descr="A cartoon of a person walking towards a building&#10;&#10;Description automatically generated"/>
+            <wp:cNvGraphicFramePr>
+              <a:graphicFrameLocks xmlns:a="http://schemas.openxmlformats.org/drawingml/2006/main" noChangeAspect="1"/>
+            </wp:cNvGraphicFramePr>
+            <a:graphic xmlns:a="http://schemas.openxmlformats.org/drawingml/2006/main">
+              <a:graphicData uri="http://schemas.openxmlformats.org/drawingml/2006/picture">
+                <pic:pic xmlns:pic="http://schemas.openxmlformats.org/drawingml/2006/picture">
+                  <pic:nvPicPr>
+                    <pic:cNvPr id="649333124" name="Picture 2" descr="A cartoon of a person walking towards a building&#10;&#10;Description automatically generated"/>
+                    <pic:cNvPicPr>
+                      <a:picLocks noChangeAspect="1" noChangeArrowheads="1"/>
+                    </pic:cNvPicPr>
+                  </pic:nvPicPr>
+                  <pic:blipFill>
+                    <a:blip r:embed="rId18">
+                      <a:extLst>
+                        <a:ext uri="{28A0092B-C50C-407E-A947-70E740481C1C}">
+                          <a14:useLocalDpi xmlns:a14="http://schemas.microsoft.com/office/drawing/2010/main" val="0"/>
+                        </a:ext>
+                      </a:extLst>
+                    </a:blip>
+                    <a:srcRect/>
+                    <a:stretch>
+                      <a:fillRect/>
+                    </a:stretch>
+                  </pic:blipFill>
+                  <pic:spPr bwMode="auto">
+                    <a:xfrm>
+                      <a:off x="0" y="0"/>
+                      <a:ext cx="6667500" cy="2882900"/>
+                    </a:xfrm>
+                    <a:prstGeom prst="rect">
+                      <a:avLst/>
+                    </a:prstGeom>
+                    <a:noFill/>
+                    <a:ln>
+                      <a:noFill/>
+                    </a:ln>
+                  </pic:spPr>
+                </pic:pic>
+              </a:graphicData>
+            </a:graphic>
+          </wp:inline>
+        </w:drawing>
+      </w:r>
+    </w:p>
+    <w:p>
+      <w:pPr>
+        <w:rPr>
+          <w:sz w:val="20"/>
+          <w:szCs w:val="20"/>
+        </w:rPr>
+      </w:pPr>
+      <w:r>
+        <w:rPr>
+          <w:sz w:val="20"/>
+          <w:szCs w:val="20"/>
+        </w:rPr>
+        <w:t>Every. Single. Time.</w:t>
+      </w:r>
+      <w:r>
+        <w:t xml:space="preserve"> </w:t>
+      </w:r>
+      <w:hyperlink r:id="rId19" w:history="1">
+        <w:r>
+          <w:rPr>
+            <w:rStyle w:val="Hyperlink"/>
+            <w:sz w:val="20"/>
+            <w:szCs w:val="20"/>
+          </w:rPr>
+          <w:t>https://phdcomics.com/comics/archive.php?comicid=1965</w:t>
+        </w:r>
+      </w:hyperlink>
+    </w:p>
+    <w:p>
+      <w:pPr>
+        <w:rPr>
+          <w:sz w:val="20"/>
+          <w:szCs w:val="20"/>
+        </w:rPr>
+      </w:pPr>
+    </w:p>
+    <w:p>
+      <w:pPr>
+        <w:rPr>
+          <w:sz w:val="20"/>
+          <w:szCs w:val="20"/>
+        </w:rPr>
+      </w:pPr>
+      <w:r>
+        <w:rPr>
+          <w:noProof/>
+        </w:rPr>
+        <w:lastRenderedPageBreak/>
+        <w:drawing>
+          <wp:inline distT="0" distB="0" distL="0" distR="0" wp14:anchorId="4848B3A7" wp14:editId="7C25C83D">
+            <wp:extent cx="6667500" cy="2882900"/>
+            <wp:effectExtent l="0" t="0" r="0" b="0"/>
+            <wp:docPr id="171561369" name="Picture 3" descr="A comic of a person with her hair pulled back&#10;&#10;Description automatically generated"/>
+            <wp:cNvGraphicFramePr>
+              <a:graphicFrameLocks xmlns:a="http://schemas.openxmlformats.org/drawingml/2006/main" noChangeAspect="1"/>
+            </wp:cNvGraphicFramePr>
+            <a:graphic xmlns:a="http://schemas.openxmlformats.org/drawingml/2006/main">
+              <a:graphicData uri="http://schemas.openxmlformats.org/drawingml/2006/picture">
+                <pic:pic xmlns:pic="http://schemas.openxmlformats.org/drawingml/2006/picture">
+                  <pic:nvPicPr>
+                    <pic:cNvPr id="171561369" name="Picture 3" descr="A comic of a person with her hair pulled back&#10;&#10;Description automatically generated"/>
+                    <pic:cNvPicPr>
+                      <a:picLocks noChangeAspect="1" noChangeArrowheads="1"/>
+                    </pic:cNvPicPr>
+                  </pic:nvPicPr>
+                  <pic:blipFill>
+                    <a:blip r:embed="rId20">
+                      <a:extLst>
+                        <a:ext uri="{28A0092B-C50C-407E-A947-70E740481C1C}">
+                          <a14:useLocalDpi xmlns:a14="http://schemas.microsoft.com/office/drawing/2010/main" val="0"/>
+                        </a:ext>
+                      </a:extLst>
+                    </a:blip>
+                    <a:srcRect/>
+                    <a:stretch>
+                      <a:fillRect/>
+                    </a:stretch>
+                  </pic:blipFill>
+                  <pic:spPr bwMode="auto">
+                    <a:xfrm>
+                      <a:off x="0" y="0"/>
+                      <a:ext cx="6667500" cy="2882900"/>
+                    </a:xfrm>
+                    <a:prstGeom prst="rect">
+                      <a:avLst/>
+                    </a:prstGeom>
+                    <a:noFill/>
+                    <a:ln>
+                      <a:noFill/>
+                    </a:ln>
+                  </pic:spPr>
+                </pic:pic>
+              </a:graphicData>
+            </a:graphic>
+          </wp:inline>
+        </w:drawing>
+      </w:r>
+    </w:p>
+    <w:p>
+      <w:pPr>
+        <w:rPr>
+          <w:sz w:val="20"/>
+          <w:szCs w:val="20"/>
+        </w:rPr>
+      </w:pPr>
+      <w:r>
+        <w:rPr>
+          <w:sz w:val="20"/>
+          <w:szCs w:val="20"/>
+        </w:rPr>
+        <w:t>https://phdcomics.com/comics/archive.php?comicid=1975</w:t>
       </w:r>
     </w:p>
     <w:sectPr>

</xml_diff>

<commit_message>
public chapter edits; need to finish draft of autopilot letter
</commit_message>
<xml_diff>
--- a/public_chapter/PublicChapter_draft_v3.docx
+++ b/public_chapter/PublicChapter_draft_v3.docx
@@ -4125,69 +4125,6 @@
       </w:pPr>
       <w:r>
         <w:rPr>
-          <w:noProof/>
-          <w:sz w:val="20"/>
-          <w:szCs w:val="20"/>
-        </w:rPr>
-        <w:drawing>
-          <wp:anchor distT="0" distB="0" distL="114300" distR="114300" simplePos="0" relativeHeight="251662336" behindDoc="0" locked="0" layoutInCell="1" allowOverlap="1" wp14:anchorId="7F151BE4" wp14:editId="4CA5F2E7">
-            <wp:simplePos x="0" y="0"/>
-            <wp:positionH relativeFrom="margin">
-              <wp:posOffset>4527550</wp:posOffset>
-            </wp:positionH>
-            <wp:positionV relativeFrom="paragraph">
-              <wp:posOffset>50165</wp:posOffset>
-            </wp:positionV>
-            <wp:extent cx="2546350" cy="1909445"/>
-            <wp:effectExtent l="0" t="0" r="6350" b="0"/>
-            <wp:wrapSquare wrapText="bothSides"/>
-            <wp:docPr id="2" name="Picture 1" descr="dazed daisy by Ryan Putnam on Dribbble"/>
-            <wp:cNvGraphicFramePr>
-              <a:graphicFrameLocks xmlns:a="http://schemas.openxmlformats.org/drawingml/2006/main" noChangeAspect="1"/>
-            </wp:cNvGraphicFramePr>
-            <a:graphic xmlns:a="http://schemas.openxmlformats.org/drawingml/2006/main">
-              <a:graphicData uri="http://schemas.openxmlformats.org/drawingml/2006/picture">
-                <pic:pic xmlns:pic="http://schemas.openxmlformats.org/drawingml/2006/picture">
-                  <pic:nvPicPr>
-                    <pic:cNvPr id="0" name="Picture 2" descr="dazed daisy by Ryan Putnam on Dribbble"/>
-                    <pic:cNvPicPr>
-                      <a:picLocks noChangeAspect="1" noChangeArrowheads="1"/>
-                    </pic:cNvPicPr>
-                  </pic:nvPicPr>
-                  <pic:blipFill>
-                    <a:blip r:embed="rId12" cstate="print">
-                      <a:extLst>
-                        <a:ext uri="{28A0092B-C50C-407E-A947-70E740481C1C}">
-                          <a14:useLocalDpi xmlns:a14="http://schemas.microsoft.com/office/drawing/2010/main" val="0"/>
-                        </a:ext>
-                      </a:extLst>
-                    </a:blip>
-                    <a:srcRect/>
-                    <a:stretch>
-                      <a:fillRect/>
-                    </a:stretch>
-                  </pic:blipFill>
-                  <pic:spPr bwMode="auto">
-                    <a:xfrm>
-                      <a:off x="0" y="0"/>
-                      <a:ext cx="2546350" cy="1909445"/>
-                    </a:xfrm>
-                    <a:prstGeom prst="rect">
-                      <a:avLst/>
-                    </a:prstGeom>
-                    <a:noFill/>
-                    <a:ln>
-                      <a:noFill/>
-                    </a:ln>
-                  </pic:spPr>
-                </pic:pic>
-              </a:graphicData>
-            </a:graphic>
-          </wp:anchor>
-        </w:drawing>
-      </w:r>
-      <w:r>
-        <w:rPr>
           <w:sz w:val="20"/>
           <w:szCs w:val="20"/>
         </w:rPr>
@@ -5503,20 +5440,12 @@
           <w:szCs w:val="20"/>
         </w:rPr>
       </w:pPr>
-    </w:p>
-    <w:p>
-      <w:pPr>
-        <w:jc w:val="both"/>
-        <w:rPr>
-          <w:sz w:val="20"/>
-          <w:szCs w:val="20"/>
-        </w:rPr>
-      </w:pPr>
-      <w:r>
-        <w:rPr>
-          <w:sz w:val="20"/>
-          <w:szCs w:val="20"/>
-        </w:rPr>
+      <w:r>
+        <w:rPr>
+          <w:sz w:val="20"/>
+          <w:szCs w:val="20"/>
+        </w:rPr>
+        <w:lastRenderedPageBreak/>
         <w:t>Dear reader,</w:t>
       </w:r>
     </w:p>
@@ -5554,7 +5483,7 @@
                     </pic:cNvPicPr>
                   </pic:nvPicPr>
                   <pic:blipFill>
-                    <a:blip r:embed="rId13">
+                    <a:blip r:embed="rId12">
                       <a:extLst>
                         <a:ext uri="{28A0092B-C50C-407E-A947-70E740481C1C}">
                           <a14:useLocalDpi xmlns:a14="http://schemas.microsoft.com/office/drawing/2010/main" val="0"/>
@@ -6040,6 +5969,7 @@
           <w:sz w:val="20"/>
           <w:szCs w:val="20"/>
         </w:rPr>
+        <w:lastRenderedPageBreak/>
         <w:t>Dear PhD,</w:t>
       </w:r>
     </w:p>
@@ -6576,7 +6506,7 @@
                     </pic:cNvPicPr>
                   </pic:nvPicPr>
                   <pic:blipFill>
-                    <a:blip r:embed="rId14" cstate="print">
+                    <a:blip r:embed="rId13" cstate="print">
                       <a:extLst>
                         <a:ext uri="{28A0092B-C50C-407E-A947-70E740481C1C}">
                           <a14:useLocalDpi xmlns:a14="http://schemas.microsoft.com/office/drawing/2010/main" val="0"/>
@@ -6684,23 +6614,7 @@
           <w:sz w:val="20"/>
           <w:szCs w:val="20"/>
         </w:rPr>
-        <w:t xml:space="preserve"> from Toy Story) sings </w:t>
-      </w:r>
-      <w:proofErr w:type="gramStart"/>
-      <w:r>
-        <w:rPr>
-          <w:sz w:val="20"/>
-          <w:szCs w:val="20"/>
-        </w:rPr>
-        <w:t>this lyric</w:t>
-      </w:r>
-      <w:proofErr w:type="gramEnd"/>
-      <w:r>
-        <w:rPr>
-          <w:sz w:val="20"/>
-          <w:szCs w:val="20"/>
-        </w:rPr>
-        <w:t xml:space="preserve">, it brings nostalgia. Even if a plan doesn’t work out completely, you can still appreciate what happened because you’re around to do so. At least that’s how it makes me feel: an optimism for </w:t>
+        <w:t xml:space="preserve"> from Toy Story) sings this lyric, it brings nostalgia. Even if a plan doesn’t work out completely, you can still appreciate what happened because you’re around to do so. At least that’s how it makes me feel: an optimism for </w:t>
       </w:r>
       <w:r>
         <w:rPr>
@@ -6807,44 +6721,37 @@
           <w:sz w:val="20"/>
           <w:szCs w:val="20"/>
         </w:rPr>
-        <w:t xml:space="preserve"> is enough for me for now. And hopefully I can be </w:t>
-      </w:r>
+        <w:t xml:space="preserve"> is enough for me for now. And hopefully I can be some sort of example for other minorities to show th</w:t>
+      </w:r>
+      <w:r>
+        <w:rPr>
+          <w:sz w:val="20"/>
+          <w:szCs w:val="20"/>
+        </w:rPr>
+        <w:t>at a higher education degree is possible</w:t>
+      </w:r>
+      <w:r>
+        <w:rPr>
+          <w:sz w:val="20"/>
+          <w:szCs w:val="20"/>
+        </w:rPr>
+        <w:t>.</w:t>
+      </w:r>
+    </w:p>
+    <w:p>
+      <w:pPr>
+        <w:jc w:val="both"/>
+        <w:rPr>
+          <w:sz w:val="20"/>
+          <w:szCs w:val="20"/>
+        </w:rPr>
+      </w:pPr>
       <w:r>
         <w:rPr>
           <w:sz w:val="20"/>
           <w:szCs w:val="20"/>
         </w:rPr>
         <w:lastRenderedPageBreak/>
-        <w:t>some sort of example for other minorities to show th</w:t>
-      </w:r>
-      <w:r>
-        <w:rPr>
-          <w:sz w:val="20"/>
-          <w:szCs w:val="20"/>
-        </w:rPr>
-        <w:t>at a higher education degree is possible</w:t>
-      </w:r>
-      <w:r>
-        <w:rPr>
-          <w:sz w:val="20"/>
-          <w:szCs w:val="20"/>
-        </w:rPr>
-        <w:t>.</w:t>
-      </w:r>
-    </w:p>
-    <w:p>
-      <w:pPr>
-        <w:jc w:val="both"/>
-        <w:rPr>
-          <w:sz w:val="20"/>
-          <w:szCs w:val="20"/>
-        </w:rPr>
-      </w:pPr>
-      <w:r>
-        <w:rPr>
-          <w:sz w:val="20"/>
-          <w:szCs w:val="20"/>
-        </w:rPr>
         <w:t>Gilbert</w:t>
       </w:r>
     </w:p>
@@ -7395,7 +7302,7 @@
           <w:szCs w:val="20"/>
         </w:rPr>
       </w:pPr>
-      <w:hyperlink r:id="rId15" w:history="1">
+      <w:hyperlink r:id="rId14" w:history="1">
         <w:r>
           <w:rPr>
             <w:rStyle w:val="Hyperlink"/>
@@ -8108,33 +8015,383 @@
           <w:sz w:val="20"/>
           <w:szCs w:val="20"/>
         </w:rPr>
+        <w:t>Image: all might flame going out gif</w:t>
+      </w:r>
+    </w:p>
+    <w:p>
+      <w:pPr>
+        <w:rPr>
+          <w:sz w:val="20"/>
+          <w:szCs w:val="20"/>
+        </w:rPr>
+      </w:pPr>
+      <w:r>
+        <w:rPr>
+          <w:sz w:val="20"/>
+          <w:szCs w:val="20"/>
+        </w:rPr>
         <w:lastRenderedPageBreak/>
-        <w:t>Image: all might flame going out gif</w:t>
-      </w:r>
-    </w:p>
-    <w:p>
-      <w:pPr>
-        <w:rPr>
-          <w:b/>
-          <w:bCs/>
-          <w:sz w:val="20"/>
-          <w:szCs w:val="20"/>
-        </w:rPr>
-      </w:pPr>
-    </w:p>
-    <w:p>
-      <w:pPr>
-        <w:jc w:val="both"/>
-        <w:rPr>
-          <w:sz w:val="20"/>
-          <w:szCs w:val="20"/>
-        </w:rPr>
-      </w:pPr>
-      <w:r>
-        <w:rPr>
-          <w:sz w:val="20"/>
-          <w:szCs w:val="20"/>
-        </w:rPr>
+        <w:t>Dear PhD,</w:t>
+      </w:r>
+    </w:p>
+    <w:p>
+      <w:pPr>
+        <w:rPr>
+          <w:sz w:val="20"/>
+          <w:szCs w:val="20"/>
+        </w:rPr>
+      </w:pPr>
+      <w:r>
+        <w:rPr>
+          <w:sz w:val="20"/>
+          <w:szCs w:val="20"/>
+        </w:rPr>
+        <w:t>Sometimes I feel robotic.</w:t>
+      </w:r>
+    </w:p>
+    <w:p>
+      <w:pPr>
+        <w:rPr>
+          <w:sz w:val="20"/>
+          <w:szCs w:val="20"/>
+        </w:rPr>
+      </w:pPr>
+      <w:r>
+        <w:rPr>
+          <w:sz w:val="20"/>
+          <w:szCs w:val="20"/>
+        </w:rPr>
+        <w:t>In my first 3 years of graduate school, nothing worked. All of my experiments went poorly, and I had to get accustomed to the idea of things always failing.</w:t>
+      </w:r>
+    </w:p>
+    <w:p>
+      <w:pPr>
+        <w:rPr>
+          <w:sz w:val="20"/>
+          <w:szCs w:val="20"/>
+        </w:rPr>
+      </w:pPr>
+      <w:r>
+        <w:rPr>
+          <w:sz w:val="20"/>
+          <w:szCs w:val="20"/>
+        </w:rPr>
+        <w:t>Phew. It’s going to work this time. …how was my thinking back when I couldn’t get things to work.</w:t>
+      </w:r>
+    </w:p>
+    <w:p>
+      <w:pPr>
+        <w:rPr>
+          <w:sz w:val="20"/>
+          <w:szCs w:val="20"/>
+        </w:rPr>
+      </w:pPr>
+      <w:r>
+        <w:rPr>
+          <w:sz w:val="20"/>
+          <w:szCs w:val="20"/>
+        </w:rPr>
+        <w:t xml:space="preserve">But I’ve finally reached the point in my graduate career where I’m confident. Either my experiment will work well because I know exactly what I’m doing, or I’ll be able to figure out the reason it didn’t work immediately. I’m no longer anxious about having to do them and the potential of messing them up. I can plan 2 or 3 experiments around one another, able to do things well and efficiently. </w:t>
+      </w:r>
+    </w:p>
+    <w:p>
+      <w:pPr>
+        <w:rPr>
+          <w:sz w:val="20"/>
+          <w:szCs w:val="20"/>
+        </w:rPr>
+      </w:pPr>
+      <w:r>
+        <w:rPr>
+          <w:sz w:val="20"/>
+          <w:szCs w:val="20"/>
+        </w:rPr>
+        <w:t>And today I think I’m starting to understand why: I’ve done this same experiment 100s of times, getting better with my hands and my thought process while doing it. From transformation, to miniprepping, to measuring protein-protein association, I’ve been able to …</w:t>
+      </w:r>
+    </w:p>
+    <w:p>
+      <w:pPr>
+        <w:rPr>
+          <w:sz w:val="20"/>
+          <w:szCs w:val="20"/>
+        </w:rPr>
+      </w:pPr>
+      <w:r>
+        <w:rPr>
+          <w:sz w:val="20"/>
+          <w:szCs w:val="20"/>
+        </w:rPr>
+        <w:t>Although this isn’t all that my PhD is built on, this experiment is one of the most fundamental parts of my research.</w:t>
+      </w:r>
+    </w:p>
+    <w:p>
+      <w:pPr>
+        <w:rPr>
+          <w:sz w:val="20"/>
+          <w:szCs w:val="20"/>
+        </w:rPr>
+      </w:pPr>
+      <w:r>
+        <w:rPr>
+          <w:sz w:val="20"/>
+          <w:szCs w:val="20"/>
+        </w:rPr>
+        <w:t>Transformation</w:t>
+      </w:r>
+    </w:p>
+    <w:p>
+      <w:pPr>
+        <w:rPr>
+          <w:sz w:val="20"/>
+          <w:szCs w:val="20"/>
+        </w:rPr>
+      </w:pPr>
+      <w:r>
+        <w:rPr>
+          <w:sz w:val="20"/>
+          <w:szCs w:val="20"/>
+        </w:rPr>
+        <w:t>This process imports DNA of interest into a cell. In order to test the proteins that I design on a computer, we can translate their protein language into DNA. This DNA is then inserted into cells through transformation.</w:t>
+      </w:r>
+    </w:p>
+    <w:p>
+      <w:pPr>
+        <w:rPr>
+          <w:sz w:val="20"/>
+          <w:szCs w:val="20"/>
+        </w:rPr>
+      </w:pPr>
+      <w:r>
+        <w:rPr>
+          <w:sz w:val="20"/>
+          <w:szCs w:val="20"/>
+        </w:rPr>
+        <w:t>Miniprep</w:t>
+      </w:r>
+    </w:p>
+    <w:p>
+      <w:pPr>
+        <w:rPr>
+          <w:sz w:val="20"/>
+          <w:szCs w:val="20"/>
+        </w:rPr>
+      </w:pPr>
+      <w:r>
+        <w:rPr>
+          <w:sz w:val="20"/>
+          <w:szCs w:val="20"/>
+        </w:rPr>
+        <w:t xml:space="preserve">This extracts DNA of interest from a cell. To make sure that the protein we have is actually coded for in our cells, we extract the DNA and send it for DNA sequencing. </w:t>
+      </w:r>
+    </w:p>
+    <w:p>
+      <w:pPr>
+        <w:rPr>
+          <w:sz w:val="20"/>
+          <w:szCs w:val="20"/>
+        </w:rPr>
+      </w:pPr>
+      <w:r>
+        <w:rPr>
+          <w:sz w:val="20"/>
+          <w:szCs w:val="20"/>
+        </w:rPr>
+        <w:t>TOXGREEN</w:t>
+      </w:r>
+    </w:p>
+    <w:p>
+      <w:pPr>
+        <w:rPr>
+          <w:sz w:val="20"/>
+          <w:szCs w:val="20"/>
+        </w:rPr>
+      </w:pPr>
+      <w:r>
+        <w:rPr>
+          <w:sz w:val="20"/>
+          <w:szCs w:val="20"/>
+        </w:rPr>
+        <w:t xml:space="preserve">This measures the amount of protein association for the protein that the DNA codes for. </w:t>
+      </w:r>
+    </w:p>
+    <w:p>
+      <w:pPr>
+        <w:jc w:val="center"/>
+        <w:rPr>
+          <w:sz w:val="20"/>
+          <w:szCs w:val="20"/>
+        </w:rPr>
+      </w:pPr>
+      <w:r>
+        <w:rPr>
+          <w:sz w:val="20"/>
+          <w:szCs w:val="20"/>
+        </w:rPr>
+        <w:t>…</w:t>
+      </w:r>
+    </w:p>
+    <w:p>
+      <w:pPr>
+        <w:ind w:left="2880" w:firstLine="720"/>
+        <w:jc w:val="center"/>
+        <w:rPr>
+          <w:sz w:val="20"/>
+          <w:szCs w:val="20"/>
+        </w:rPr>
+      </w:pPr>
+      <w:r>
+        <w:rPr>
+          <w:sz w:val="20"/>
+          <w:szCs w:val="20"/>
+        </w:rPr>
+        <w:t>Autopilot by Tiffany Day</w:t>
+      </w:r>
+    </w:p>
+    <w:p>
+      <w:pPr>
+        <w:rPr>
+          <w:sz w:val="20"/>
+          <w:szCs w:val="20"/>
+        </w:rPr>
+      </w:pPr>
+    </w:p>
+    <w:p>
+      <w:pPr>
+        <w:rPr>
+          <w:sz w:val="20"/>
+          <w:szCs w:val="20"/>
+        </w:rPr>
+      </w:pPr>
+      <w:r>
+        <w:rPr>
+          <w:sz w:val="20"/>
+          <w:szCs w:val="20"/>
+        </w:rPr>
+        <w:t>Gilbert</w:t>
+      </w:r>
+    </w:p>
+    <w:p>
+      <w:pPr>
+        <w:jc w:val="both"/>
+        <w:rPr>
+          <w:sz w:val="20"/>
+          <w:szCs w:val="20"/>
+        </w:rPr>
+      </w:pPr>
+    </w:p>
+    <w:p>
+      <w:pPr>
+        <w:jc w:val="both"/>
+        <w:rPr>
+          <w:sz w:val="20"/>
+          <w:szCs w:val="20"/>
+        </w:rPr>
+      </w:pPr>
+    </w:p>
+    <w:p>
+      <w:pPr>
+        <w:jc w:val="both"/>
+        <w:rPr>
+          <w:sz w:val="20"/>
+          <w:szCs w:val="20"/>
+        </w:rPr>
+      </w:pPr>
+    </w:p>
+    <w:p>
+      <w:pPr>
+        <w:jc w:val="both"/>
+        <w:rPr>
+          <w:sz w:val="20"/>
+          <w:szCs w:val="20"/>
+        </w:rPr>
+      </w:pPr>
+    </w:p>
+    <w:p>
+      <w:pPr>
+        <w:jc w:val="both"/>
+        <w:rPr>
+          <w:sz w:val="20"/>
+          <w:szCs w:val="20"/>
+        </w:rPr>
+      </w:pPr>
+    </w:p>
+    <w:p>
+      <w:pPr>
+        <w:jc w:val="both"/>
+        <w:rPr>
+          <w:sz w:val="20"/>
+          <w:szCs w:val="20"/>
+        </w:rPr>
+      </w:pPr>
+    </w:p>
+    <w:p>
+      <w:pPr>
+        <w:jc w:val="both"/>
+        <w:rPr>
+          <w:sz w:val="20"/>
+          <w:szCs w:val="20"/>
+        </w:rPr>
+      </w:pPr>
+    </w:p>
+    <w:p>
+      <w:pPr>
+        <w:jc w:val="both"/>
+        <w:rPr>
+          <w:sz w:val="20"/>
+          <w:szCs w:val="20"/>
+        </w:rPr>
+      </w:pPr>
+    </w:p>
+    <w:p>
+      <w:pPr>
+        <w:jc w:val="both"/>
+        <w:rPr>
+          <w:sz w:val="20"/>
+          <w:szCs w:val="20"/>
+        </w:rPr>
+      </w:pPr>
+    </w:p>
+    <w:p>
+      <w:pPr>
+        <w:jc w:val="both"/>
+        <w:rPr>
+          <w:sz w:val="20"/>
+          <w:szCs w:val="20"/>
+        </w:rPr>
+      </w:pPr>
+    </w:p>
+    <w:p>
+      <w:pPr>
+        <w:jc w:val="both"/>
+        <w:rPr>
+          <w:sz w:val="20"/>
+          <w:szCs w:val="20"/>
+        </w:rPr>
+      </w:pPr>
+    </w:p>
+    <w:p>
+      <w:pPr>
+        <w:jc w:val="both"/>
+        <w:rPr>
+          <w:sz w:val="20"/>
+          <w:szCs w:val="20"/>
+        </w:rPr>
+      </w:pPr>
+    </w:p>
+    <w:p>
+      <w:pPr>
+        <w:jc w:val="both"/>
+        <w:rPr>
+          <w:sz w:val="20"/>
+          <w:szCs w:val="20"/>
+        </w:rPr>
+      </w:pPr>
+      <w:r>
+        <w:rPr>
+          <w:sz w:val="20"/>
+          <w:szCs w:val="20"/>
+        </w:rPr>
+        <w:lastRenderedPageBreak/>
         <w:t>Dear PhD,</w:t>
       </w:r>
     </w:p>
@@ -8471,7 +8728,56 @@
           <w:sz w:val="20"/>
           <w:szCs w:val="20"/>
         </w:rPr>
-        <w:t>In my last letter, I mentioned that I would miss the chase, miss the ways that you’ve forced me to push myself past my limits just to learn. But I’m starting to see that it’s a bit more than just the chase. This</w:t>
+        <w:t>In</w:t>
+      </w:r>
+      <w:r>
+        <w:rPr>
+          <w:sz w:val="20"/>
+          <w:szCs w:val="20"/>
+        </w:rPr>
+        <w:t xml:space="preserve"> </w:t>
+      </w:r>
+      <w:r>
+        <w:rPr>
+          <w:sz w:val="20"/>
+          <w:szCs w:val="20"/>
+        </w:rPr>
+        <w:t>couple of letters ago</w:t>
+      </w:r>
+      <w:r>
+        <w:rPr>
+          <w:sz w:val="20"/>
+          <w:szCs w:val="20"/>
+        </w:rPr>
+        <w:t xml:space="preserve">, I mentioned that I would miss the chase, miss the ways that </w:t>
+      </w:r>
+      <w:r>
+        <w:rPr>
+          <w:sz w:val="20"/>
+          <w:szCs w:val="20"/>
+        </w:rPr>
+        <w:t>I’ve been</w:t>
+      </w:r>
+      <w:r>
+        <w:rPr>
+          <w:sz w:val="20"/>
+          <w:szCs w:val="20"/>
+        </w:rPr>
+        <w:t xml:space="preserve"> forced to push myself past my limits just to learn. But I</w:t>
+      </w:r>
+      <w:r>
+        <w:rPr>
+          <w:sz w:val="20"/>
+          <w:szCs w:val="20"/>
+        </w:rPr>
+        <w:t xml:space="preserve">’m starting to realize that the enjoyment is </w:t>
+      </w:r>
+      <w:r>
+        <w:rPr>
+          <w:sz w:val="20"/>
+          <w:szCs w:val="20"/>
+        </w:rPr>
+        <w:t>a bit more than just the chase. This</w:t>
       </w:r>
       <w:r>
         <w:rPr>
@@ -8561,21 +8867,12 @@
         </w:rPr>
         <w:t>This song feels like it bundles you up in a freshly washed and dried blanket on a cold winter day. Comfortable and calm, reassuring warmth. I’ve suffered from depression, paralysis, suicidal ideation, burnout, insomnia. I’ve questioned my identity, and I’ve questioned myself for the past 7 years. You’ve lived in my mind for so long, and pushed me to grow by finding comfort outside of my comfort zone. You’ve been that warm blanket for me, and I never expected to be so comfortable.</w:t>
       </w:r>
-    </w:p>
-    <w:p>
-      <w:pPr>
-        <w:jc w:val="both"/>
-        <w:rPr>
-          <w:sz w:val="20"/>
-          <w:szCs w:val="20"/>
-        </w:rPr>
-      </w:pPr>
-      <w:r>
-        <w:rPr>
-          <w:sz w:val="20"/>
-          <w:szCs w:val="20"/>
-        </w:rPr>
-        <w:t>Thanks for being with me through the years. It’s almost over, and not everything has been great between us. But the things you’ve taught me will remain with me forever.</w:t>
+      <w:r>
+        <w:rPr>
+          <w:sz w:val="20"/>
+          <w:szCs w:val="20"/>
+        </w:rPr>
+        <w:t xml:space="preserve"> Which means it’s probably about time for me to move on.</w:t>
       </w:r>
     </w:p>
     <w:p>
@@ -8717,7 +9014,6 @@
     </w:p>
     <w:p>
       <w:pPr>
-        <w:jc w:val="center"/>
         <w:rPr>
           <w:b/>
           <w:bCs/>
@@ -8738,406 +9034,26 @@
     </w:p>
     <w:p>
       <w:pPr>
-        <w:jc w:val="center"/>
-        <w:rPr>
-          <w:b/>
-          <w:bCs/>
-          <w:sz w:val="20"/>
-          <w:szCs w:val="20"/>
-        </w:rPr>
-      </w:pPr>
-      <w:r>
-        <w:rPr>
-          <w:b/>
-          <w:bCs/>
-          <w:sz w:val="20"/>
-          <w:szCs w:val="20"/>
-        </w:rPr>
-        <w:t>Autopilot</w:t>
-      </w:r>
-      <w:r>
-        <w:rPr>
-          <w:b/>
-          <w:bCs/>
-          <w:sz w:val="20"/>
-          <w:szCs w:val="20"/>
-        </w:rPr>
-        <w:t xml:space="preserve"> by Tiffany Day</w:t>
-      </w:r>
-    </w:p>
-    <w:p>
-      <w:pPr>
-        <w:rPr>
-          <w:sz w:val="20"/>
-          <w:szCs w:val="20"/>
-        </w:rPr>
-      </w:pPr>
-      <w:r>
-        <w:rPr>
-          <w:sz w:val="20"/>
-          <w:szCs w:val="20"/>
-        </w:rPr>
+        <w:rPr>
+          <w:sz w:val="20"/>
+          <w:szCs w:val="20"/>
+        </w:rPr>
+      </w:pPr>
+    </w:p>
+    <w:p>
+      <w:pPr>
+        <w:rPr>
+          <w:sz w:val="20"/>
+          <w:szCs w:val="20"/>
+        </w:rPr>
+      </w:pPr>
+      <w:r>
+        <w:rPr>
+          <w:sz w:val="20"/>
+          <w:szCs w:val="20"/>
+        </w:rPr>
+        <w:lastRenderedPageBreak/>
         <w:t>Dear PhD,</w:t>
-      </w:r>
-    </w:p>
-    <w:p>
-      <w:pPr>
-        <w:rPr>
-          <w:sz w:val="20"/>
-          <w:szCs w:val="20"/>
-        </w:rPr>
-      </w:pPr>
-      <w:r>
-        <w:rPr>
-          <w:sz w:val="20"/>
-          <w:szCs w:val="20"/>
-        </w:rPr>
-        <w:t>Sometimes I feel robotic.</w:t>
-      </w:r>
-    </w:p>
-    <w:p>
-      <w:pPr>
-        <w:rPr>
-          <w:sz w:val="20"/>
-          <w:szCs w:val="20"/>
-        </w:rPr>
-      </w:pPr>
-      <w:r>
-        <w:rPr>
-          <w:sz w:val="20"/>
-          <w:szCs w:val="20"/>
-        </w:rPr>
-        <w:t xml:space="preserve">I’ve reached the point in my graduate career where I know how to do experiments, and I’m no longer worried about messing them up. I can plan 2 or 3 experiments around one another, able to do things well and efficiently. After 6 years, I’ve finally become enough of an expert to …. </w:t>
-      </w:r>
-    </w:p>
-    <w:p>
-      <w:pPr>
-        <w:rPr>
-          <w:sz w:val="20"/>
-          <w:szCs w:val="20"/>
-        </w:rPr>
-      </w:pPr>
-    </w:p>
-    <w:p>
-      <w:pPr>
-        <w:rPr>
-          <w:sz w:val="20"/>
-          <w:szCs w:val="20"/>
-        </w:rPr>
-      </w:pPr>
-      <w:r>
-        <w:rPr>
-          <w:sz w:val="20"/>
-          <w:szCs w:val="20"/>
-        </w:rPr>
-        <w:t xml:space="preserve">As I was prepping my final set of experiments, I realized something: I’ve done this same experimental process at least 1000 times. </w:t>
-      </w:r>
-      <w:r>
-        <w:rPr>
-          <w:sz w:val="20"/>
-          <w:szCs w:val="20"/>
-        </w:rPr>
-        <w:t xml:space="preserve">This </w:t>
-      </w:r>
-      <w:proofErr w:type="gramStart"/>
-      <w:r>
-        <w:rPr>
-          <w:sz w:val="20"/>
-          <w:szCs w:val="20"/>
-        </w:rPr>
-        <w:t>particular experiment</w:t>
-      </w:r>
-      <w:proofErr w:type="gramEnd"/>
-      <w:r>
-        <w:rPr>
-          <w:sz w:val="20"/>
-          <w:szCs w:val="20"/>
-        </w:rPr>
-        <w:t xml:space="preserve"> is known as </w:t>
-      </w:r>
-      <w:proofErr w:type="gramStart"/>
-      <w:r>
-        <w:rPr>
-          <w:sz w:val="20"/>
-          <w:szCs w:val="20"/>
-        </w:rPr>
-        <w:t>a miniprep</w:t>
-      </w:r>
-      <w:proofErr w:type="gramEnd"/>
-      <w:r>
-        <w:rPr>
-          <w:sz w:val="20"/>
-          <w:szCs w:val="20"/>
-        </w:rPr>
-        <w:t xml:space="preserve">, where we purify DNA from bacteria. </w:t>
-      </w:r>
-    </w:p>
-    <w:p>
-      <w:pPr>
-        <w:rPr>
-          <w:sz w:val="20"/>
-          <w:szCs w:val="20"/>
-        </w:rPr>
-      </w:pPr>
-      <w:r>
-        <w:rPr>
-          <w:sz w:val="20"/>
-          <w:szCs w:val="20"/>
-        </w:rPr>
-        <w:t xml:space="preserve">Write about the day I realized that I’ve literally done 1000 so something in my grad school </w:t>
-      </w:r>
-      <w:proofErr w:type="gramStart"/>
-      <w:r>
-        <w:rPr>
-          <w:sz w:val="20"/>
-          <w:szCs w:val="20"/>
-        </w:rPr>
-        <w:t>career</w:t>
-      </w:r>
-      <w:proofErr w:type="gramEnd"/>
-    </w:p>
-    <w:p>
-      <w:pPr>
-        <w:rPr>
-          <w:sz w:val="20"/>
-          <w:szCs w:val="20"/>
-        </w:rPr>
-      </w:pPr>
-      <w:r>
-        <w:rPr>
-          <w:sz w:val="20"/>
-          <w:szCs w:val="20"/>
-        </w:rPr>
-        <w:t xml:space="preserve">Over New Year’s I was finishing up a set of experiments and I realized something: I’ve done this same experimental process at least 1000 times. This experiment is known as </w:t>
-      </w:r>
-      <w:proofErr w:type="gramStart"/>
-      <w:r>
-        <w:rPr>
-          <w:sz w:val="20"/>
-          <w:szCs w:val="20"/>
-        </w:rPr>
-        <w:t>a miniprep</w:t>
-      </w:r>
-      <w:proofErr w:type="gramEnd"/>
-      <w:r>
-        <w:rPr>
-          <w:sz w:val="20"/>
-          <w:szCs w:val="20"/>
-        </w:rPr>
-        <w:t xml:space="preserve">, where we purify DNA from bacteria. </w:t>
-      </w:r>
-      <w:r>
-        <w:rPr>
-          <w:sz w:val="20"/>
-          <w:szCs w:val="20"/>
-        </w:rPr>
-        <w:t xml:space="preserve">…how can I explain most of my experiments in this single letter? Transformation </w:t>
-      </w:r>
-      <w:proofErr w:type="gramStart"/>
-      <w:r>
-        <w:rPr>
-          <w:sz w:val="20"/>
-          <w:szCs w:val="20"/>
-        </w:rPr>
-        <w:t>to</w:t>
-      </w:r>
-      <w:proofErr w:type="gramEnd"/>
-      <w:r>
-        <w:rPr>
-          <w:sz w:val="20"/>
-          <w:szCs w:val="20"/>
-        </w:rPr>
-        <w:t xml:space="preserve"> miniprep to </w:t>
-      </w:r>
-      <w:proofErr w:type="spellStart"/>
-      <w:r>
-        <w:rPr>
-          <w:sz w:val="20"/>
-          <w:szCs w:val="20"/>
-        </w:rPr>
-        <w:t>toxgreen</w:t>
-      </w:r>
-      <w:proofErr w:type="spellEnd"/>
-      <w:r>
-        <w:rPr>
-          <w:sz w:val="20"/>
-          <w:szCs w:val="20"/>
-        </w:rPr>
-        <w:t xml:space="preserve"> maybe? Done this for hundreds of proteins, hundreds of transformations, 1000s of minipreps, 100s of </w:t>
-      </w:r>
-      <w:proofErr w:type="spellStart"/>
-      <w:r>
-        <w:rPr>
-          <w:sz w:val="20"/>
-          <w:szCs w:val="20"/>
-        </w:rPr>
-        <w:t>toxgreens</w:t>
-      </w:r>
-      <w:proofErr w:type="spellEnd"/>
-      <w:r>
-        <w:rPr>
-          <w:sz w:val="20"/>
-          <w:szCs w:val="20"/>
-        </w:rPr>
-        <w:t>.</w:t>
-      </w:r>
-    </w:p>
-    <w:p>
-      <w:pPr>
-        <w:rPr>
-          <w:sz w:val="20"/>
-          <w:szCs w:val="20"/>
-        </w:rPr>
-      </w:pPr>
-      <w:r>
-        <w:rPr>
-          <w:sz w:val="20"/>
-          <w:szCs w:val="20"/>
-        </w:rPr>
-        <w:t xml:space="preserve">I’ve gotten so comfortable with the process that I </w:t>
-      </w:r>
-      <w:proofErr w:type="gramStart"/>
-      <w:r>
-        <w:rPr>
-          <w:sz w:val="20"/>
-          <w:szCs w:val="20"/>
-        </w:rPr>
-        <w:t xml:space="preserve">am </w:t>
-      </w:r>
-      <w:r>
-        <w:rPr>
-          <w:sz w:val="20"/>
-          <w:szCs w:val="20"/>
-        </w:rPr>
-        <w:t xml:space="preserve"> research</w:t>
-      </w:r>
-      <w:proofErr w:type="gramEnd"/>
-      <w:r>
-        <w:rPr>
-          <w:sz w:val="20"/>
-          <w:szCs w:val="20"/>
-        </w:rPr>
-        <w:t xml:space="preserve"> on autopilot. A lot of graduate school is based on thinking and learning, understanding problems that arise, and adjusting to them. But these parts of being an expert in a technique are just as important despite their simplicity.</w:t>
-      </w:r>
-    </w:p>
-    <w:p>
-      <w:pPr>
-        <w:rPr>
-          <w:sz w:val="20"/>
-          <w:szCs w:val="20"/>
-        </w:rPr>
-      </w:pPr>
-    </w:p>
-    <w:p>
-      <w:pPr>
-        <w:jc w:val="center"/>
-        <w:rPr>
-          <w:b/>
-          <w:bCs/>
-          <w:sz w:val="20"/>
-          <w:szCs w:val="20"/>
-        </w:rPr>
-      </w:pPr>
-      <w:r>
-        <w:rPr>
-          <w:b/>
-          <w:bCs/>
-          <w:sz w:val="20"/>
-          <w:szCs w:val="20"/>
-        </w:rPr>
-        <w:t>End</w:t>
-      </w:r>
-    </w:p>
-    <w:p>
-      <w:pPr>
-        <w:jc w:val="center"/>
-        <w:rPr>
-          <w:b/>
-          <w:bCs/>
-          <w:sz w:val="20"/>
-          <w:szCs w:val="20"/>
-        </w:rPr>
-      </w:pPr>
-      <w:r>
-        <w:rPr>
-          <w:b/>
-          <w:bCs/>
-          <w:sz w:val="20"/>
-          <w:szCs w:val="20"/>
-        </w:rPr>
-        <w:t xml:space="preserve">Even </w:t>
-      </w:r>
-      <w:r>
-        <w:rPr>
-          <w:b/>
-          <w:bCs/>
-          <w:sz w:val="20"/>
-          <w:szCs w:val="20"/>
-        </w:rPr>
-        <w:t>I</w:t>
-      </w:r>
-      <w:r>
-        <w:rPr>
-          <w:b/>
-          <w:bCs/>
-          <w:sz w:val="20"/>
-          <w:szCs w:val="20"/>
-        </w:rPr>
-        <w:t xml:space="preserve">f </w:t>
-      </w:r>
-      <w:r>
-        <w:rPr>
-          <w:b/>
-          <w:bCs/>
-          <w:sz w:val="20"/>
-          <w:szCs w:val="20"/>
-        </w:rPr>
-        <w:t>I</w:t>
-      </w:r>
-      <w:r>
-        <w:rPr>
-          <w:b/>
-          <w:bCs/>
-          <w:sz w:val="20"/>
-          <w:szCs w:val="20"/>
-        </w:rPr>
-        <w:t xml:space="preserve">t’s </w:t>
-      </w:r>
-      <w:r>
-        <w:rPr>
-          <w:b/>
-          <w:bCs/>
-          <w:sz w:val="20"/>
-          <w:szCs w:val="20"/>
-        </w:rPr>
-        <w:t>L</w:t>
-      </w:r>
-      <w:r>
-        <w:rPr>
-          <w:b/>
-          <w:bCs/>
-          <w:sz w:val="20"/>
-          <w:szCs w:val="20"/>
-        </w:rPr>
-        <w:t>onely</w:t>
-      </w:r>
-      <w:r>
-        <w:rPr>
-          <w:b/>
-          <w:bCs/>
-          <w:sz w:val="20"/>
-          <w:szCs w:val="20"/>
-        </w:rPr>
-        <w:t xml:space="preserve"> by </w:t>
-      </w:r>
-      <w:r>
-        <w:rPr>
-          <w:b/>
-          <w:bCs/>
-          <w:sz w:val="20"/>
-          <w:szCs w:val="20"/>
-        </w:rPr>
-        <w:t>Hazlett</w:t>
       </w:r>
     </w:p>
     <w:p>
@@ -9209,6 +9125,186 @@
     </w:p>
     <w:p>
       <w:pPr>
+        <w:pStyle w:val="ListParagraph"/>
+        <w:rPr>
+          <w:rFonts w:ascii="Tw Cen MT" w:hAnsi="Tw Cen MT"/>
+          <w:sz w:val="20"/>
+          <w:szCs w:val="20"/>
+        </w:rPr>
+      </w:pPr>
+      <w:r>
+        <w:rPr>
+          <w:rFonts w:ascii="Tw Cen MT" w:hAnsi="Tw Cen MT"/>
+          <w:b/>
+          <w:bCs/>
+          <w:i/>
+          <w:iCs/>
+          <w:sz w:val="20"/>
+          <w:szCs w:val="20"/>
+        </w:rPr>
+        <w:tab/>
+      </w:r>
+      <w:r>
+        <w:rPr>
+          <w:rFonts w:ascii="Tw Cen MT" w:hAnsi="Tw Cen MT"/>
+          <w:b/>
+          <w:bCs/>
+          <w:i/>
+          <w:iCs/>
+          <w:sz w:val="20"/>
+          <w:szCs w:val="20"/>
+        </w:rPr>
+        <w:tab/>
+      </w:r>
+      <w:r>
+        <w:rPr>
+          <w:rFonts w:ascii="Tw Cen MT" w:hAnsi="Tw Cen MT"/>
+          <w:b/>
+          <w:bCs/>
+          <w:i/>
+          <w:iCs/>
+          <w:sz w:val="20"/>
+          <w:szCs w:val="20"/>
+        </w:rPr>
+        <w:tab/>
+      </w:r>
+      <w:r>
+        <w:rPr>
+          <w:rFonts w:ascii="Tw Cen MT" w:hAnsi="Tw Cen MT"/>
+          <w:b/>
+          <w:bCs/>
+          <w:i/>
+          <w:iCs/>
+          <w:sz w:val="20"/>
+          <w:szCs w:val="20"/>
+        </w:rPr>
+        <w:tab/>
+      </w:r>
+      <w:r>
+        <w:rPr>
+          <w:rFonts w:ascii="Tw Cen MT" w:hAnsi="Tw Cen MT"/>
+          <w:b/>
+          <w:bCs/>
+          <w:i/>
+          <w:iCs/>
+          <w:sz w:val="20"/>
+          <w:szCs w:val="20"/>
+        </w:rPr>
+        <w:tab/>
+      </w:r>
+      <w:r>
+        <w:rPr>
+          <w:rFonts w:ascii="Tw Cen MT" w:hAnsi="Tw Cen MT"/>
+          <w:b/>
+          <w:bCs/>
+          <w:i/>
+          <w:iCs/>
+          <w:sz w:val="20"/>
+          <w:szCs w:val="20"/>
+        </w:rPr>
+        <w:tab/>
+      </w:r>
+      <w:r>
+        <w:rPr>
+          <w:rFonts w:ascii="Tw Cen MT" w:hAnsi="Tw Cen MT"/>
+          <w:b/>
+          <w:bCs/>
+          <w:i/>
+          <w:iCs/>
+          <w:sz w:val="20"/>
+          <w:szCs w:val="20"/>
+        </w:rPr>
+        <w:tab/>
+      </w:r>
+      <w:r>
+        <w:rPr>
+          <w:rFonts w:ascii="Tw Cen MT" w:hAnsi="Tw Cen MT"/>
+          <w:b/>
+          <w:bCs/>
+          <w:i/>
+          <w:iCs/>
+          <w:sz w:val="20"/>
+          <w:szCs w:val="20"/>
+        </w:rPr>
+        <w:tab/>
+      </w:r>
+      <w:r>
+        <w:rPr>
+          <w:rFonts w:ascii="Tw Cen MT" w:hAnsi="Tw Cen MT"/>
+          <w:b/>
+          <w:bCs/>
+          <w:i/>
+          <w:iCs/>
+          <w:sz w:val="20"/>
+          <w:szCs w:val="20"/>
+        </w:rPr>
+        <w:tab/>
+      </w:r>
+      <w:r>
+        <w:rPr>
+          <w:rFonts w:ascii="Tw Cen MT" w:hAnsi="Tw Cen MT"/>
+          <w:b/>
+          <w:bCs/>
+          <w:i/>
+          <w:iCs/>
+          <w:sz w:val="20"/>
+          <w:szCs w:val="20"/>
+        </w:rPr>
+        <w:tab/>
+      </w:r>
+      <w:r>
+        <w:rPr>
+          <w:rFonts w:ascii="Tw Cen MT" w:hAnsi="Tw Cen MT"/>
+          <w:i/>
+          <w:iCs/>
+          <w:sz w:val="20"/>
+          <w:szCs w:val="20"/>
+        </w:rPr>
+        <w:t xml:space="preserve">Even If It’s Lonely </w:t>
+      </w:r>
+      <w:r>
+        <w:rPr>
+          <w:rFonts w:ascii="Tw Cen MT" w:hAnsi="Tw Cen MT"/>
+          <w:sz w:val="20"/>
+          <w:szCs w:val="20"/>
+        </w:rPr>
+        <w:t>by Hazlett</w:t>
+      </w:r>
+    </w:p>
+    <w:p>
+      <w:pPr>
+        <w:jc w:val="both"/>
+        <w:rPr>
+          <w:sz w:val="20"/>
+          <w:szCs w:val="20"/>
+        </w:rPr>
+      </w:pPr>
+      <w:r>
+        <w:rPr>
+          <w:sz w:val="20"/>
+          <w:szCs w:val="20"/>
+        </w:rPr>
+        <w:t xml:space="preserve">For me, the end of this journey has been extremely isolating. I actively choose to work, to write, to think about research. There is nary a thought of allowing myself time for anything else. </w:t>
+      </w:r>
+      <w:proofErr w:type="gramStart"/>
+      <w:r>
+        <w:rPr>
+          <w:sz w:val="20"/>
+          <w:szCs w:val="20"/>
+        </w:rPr>
+        <w:t>Unfortunately</w:t>
+      </w:r>
+      <w:proofErr w:type="gramEnd"/>
+      <w:r>
+        <w:rPr>
+          <w:sz w:val="20"/>
+          <w:szCs w:val="20"/>
+        </w:rPr>
+        <w:t xml:space="preserve"> because of the extents of global warming, it seems I won’t get the opportunity to relive this peak of darkness on the lake. </w:t>
+      </w:r>
+    </w:p>
+    <w:p>
+      <w:pPr>
         <w:jc w:val="both"/>
         <w:rPr>
           <w:sz w:val="20"/>
@@ -9225,16 +9321,215 @@
     </w:p>
     <w:p>
       <w:pPr>
-        <w:rPr>
-          <w:sz w:val="20"/>
-          <w:szCs w:val="20"/>
-        </w:rPr>
-      </w:pPr>
-      <w:r>
-        <w:rPr>
-          <w:sz w:val="20"/>
-          <w:szCs w:val="20"/>
-        </w:rPr>
+        <w:jc w:val="both"/>
+        <w:rPr>
+          <w:sz w:val="20"/>
+          <w:szCs w:val="20"/>
+        </w:rPr>
+      </w:pPr>
+    </w:p>
+    <w:p>
+      <w:pPr>
+        <w:jc w:val="both"/>
+        <w:rPr>
+          <w:sz w:val="20"/>
+          <w:szCs w:val="20"/>
+        </w:rPr>
+      </w:pPr>
+    </w:p>
+    <w:p>
+      <w:pPr>
+        <w:jc w:val="both"/>
+        <w:rPr>
+          <w:sz w:val="20"/>
+          <w:szCs w:val="20"/>
+        </w:rPr>
+      </w:pPr>
+    </w:p>
+    <w:p>
+      <w:pPr>
+        <w:jc w:val="both"/>
+        <w:rPr>
+          <w:sz w:val="20"/>
+          <w:szCs w:val="20"/>
+        </w:rPr>
+      </w:pPr>
+    </w:p>
+    <w:p>
+      <w:pPr>
+        <w:jc w:val="both"/>
+        <w:rPr>
+          <w:sz w:val="20"/>
+          <w:szCs w:val="20"/>
+        </w:rPr>
+      </w:pPr>
+    </w:p>
+    <w:p>
+      <w:pPr>
+        <w:jc w:val="both"/>
+        <w:rPr>
+          <w:sz w:val="20"/>
+          <w:szCs w:val="20"/>
+        </w:rPr>
+      </w:pPr>
+    </w:p>
+    <w:p>
+      <w:pPr>
+        <w:jc w:val="both"/>
+        <w:rPr>
+          <w:sz w:val="20"/>
+          <w:szCs w:val="20"/>
+        </w:rPr>
+      </w:pPr>
+    </w:p>
+    <w:p>
+      <w:pPr>
+        <w:jc w:val="both"/>
+        <w:rPr>
+          <w:sz w:val="20"/>
+          <w:szCs w:val="20"/>
+        </w:rPr>
+      </w:pPr>
+    </w:p>
+    <w:p>
+      <w:pPr>
+        <w:jc w:val="both"/>
+        <w:rPr>
+          <w:sz w:val="20"/>
+          <w:szCs w:val="20"/>
+        </w:rPr>
+      </w:pPr>
+    </w:p>
+    <w:p>
+      <w:pPr>
+        <w:jc w:val="both"/>
+        <w:rPr>
+          <w:sz w:val="20"/>
+          <w:szCs w:val="20"/>
+        </w:rPr>
+      </w:pPr>
+    </w:p>
+    <w:p>
+      <w:pPr>
+        <w:jc w:val="both"/>
+        <w:rPr>
+          <w:sz w:val="20"/>
+          <w:szCs w:val="20"/>
+        </w:rPr>
+      </w:pPr>
+    </w:p>
+    <w:p>
+      <w:pPr>
+        <w:jc w:val="both"/>
+        <w:rPr>
+          <w:sz w:val="20"/>
+          <w:szCs w:val="20"/>
+        </w:rPr>
+      </w:pPr>
+    </w:p>
+    <w:p>
+      <w:pPr>
+        <w:jc w:val="both"/>
+        <w:rPr>
+          <w:sz w:val="20"/>
+          <w:szCs w:val="20"/>
+        </w:rPr>
+      </w:pPr>
+    </w:p>
+    <w:p>
+      <w:pPr>
+        <w:jc w:val="both"/>
+        <w:rPr>
+          <w:sz w:val="20"/>
+          <w:szCs w:val="20"/>
+        </w:rPr>
+      </w:pPr>
+    </w:p>
+    <w:p>
+      <w:pPr>
+        <w:jc w:val="both"/>
+        <w:rPr>
+          <w:sz w:val="20"/>
+          <w:szCs w:val="20"/>
+        </w:rPr>
+      </w:pPr>
+    </w:p>
+    <w:p>
+      <w:pPr>
+        <w:jc w:val="both"/>
+        <w:rPr>
+          <w:sz w:val="20"/>
+          <w:szCs w:val="20"/>
+        </w:rPr>
+      </w:pPr>
+    </w:p>
+    <w:p>
+      <w:pPr>
+        <w:jc w:val="both"/>
+        <w:rPr>
+          <w:sz w:val="20"/>
+          <w:szCs w:val="20"/>
+        </w:rPr>
+      </w:pPr>
+    </w:p>
+    <w:p>
+      <w:pPr>
+        <w:jc w:val="both"/>
+        <w:rPr>
+          <w:sz w:val="20"/>
+          <w:szCs w:val="20"/>
+        </w:rPr>
+      </w:pPr>
+    </w:p>
+    <w:p>
+      <w:pPr>
+        <w:jc w:val="both"/>
+        <w:rPr>
+          <w:sz w:val="20"/>
+          <w:szCs w:val="20"/>
+        </w:rPr>
+      </w:pPr>
+    </w:p>
+    <w:p>
+      <w:pPr>
+        <w:jc w:val="both"/>
+        <w:rPr>
+          <w:sz w:val="20"/>
+          <w:szCs w:val="20"/>
+        </w:rPr>
+      </w:pPr>
+    </w:p>
+    <w:p>
+      <w:pPr>
+        <w:jc w:val="both"/>
+        <w:rPr>
+          <w:sz w:val="20"/>
+          <w:szCs w:val="20"/>
+        </w:rPr>
+      </w:pPr>
+    </w:p>
+    <w:p>
+      <w:pPr>
+        <w:jc w:val="both"/>
+        <w:rPr>
+          <w:sz w:val="20"/>
+          <w:szCs w:val="20"/>
+        </w:rPr>
+      </w:pPr>
+    </w:p>
+    <w:p>
+      <w:pPr>
+        <w:rPr>
+          <w:sz w:val="20"/>
+          <w:szCs w:val="20"/>
+        </w:rPr>
+      </w:pPr>
+      <w:r>
+        <w:rPr>
+          <w:sz w:val="20"/>
+          <w:szCs w:val="20"/>
+        </w:rPr>
+        <w:lastRenderedPageBreak/>
         <w:t>Other writing options:</w:t>
       </w:r>
     </w:p>
@@ -9366,7 +9661,6 @@
           <w:sz w:val="20"/>
           <w:szCs w:val="20"/>
         </w:rPr>
-        <w:lastRenderedPageBreak/>
         <w:t>Pros:</w:t>
       </w:r>
     </w:p>
@@ -9880,6 +10174,7 @@
           <w:sz w:val="20"/>
           <w:szCs w:val="20"/>
         </w:rPr>
+        <w:lastRenderedPageBreak/>
         <w:t>My favorite PhD Comics shorts:</w:t>
       </w:r>
     </w:p>
@@ -9894,7 +10189,6 @@
         <w:rPr>
           <w:noProof/>
         </w:rPr>
-        <w:lastRenderedPageBreak/>
         <w:drawing>
           <wp:inline distT="0" distB="0" distL="0" distR="0" wp14:anchorId="0C528E0E" wp14:editId="052CD093">
             <wp:extent cx="6667500" cy="2882900"/>
@@ -9913,7 +10207,7 @@
                     </pic:cNvPicPr>
                   </pic:nvPicPr>
                   <pic:blipFill>
-                    <a:blip r:embed="rId16">
+                    <a:blip r:embed="rId15">
                       <a:extLst>
                         <a:ext uri="{28A0092B-C50C-407E-A947-70E740481C1C}">
                           <a14:useLocalDpi xmlns:a14="http://schemas.microsoft.com/office/drawing/2010/main" val="0"/>
@@ -9957,26 +10251,17 @@
           <w:sz w:val="20"/>
           <w:szCs w:val="20"/>
         </w:rPr>
-        <w:t xml:space="preserve">That time I thought I left the Bunsen burner on and would burn down the entire building and I couldn’t sleep at all because of </w:t>
-      </w:r>
-      <w:proofErr w:type="gramStart"/>
-      <w:r>
-        <w:rPr>
-          <w:sz w:val="20"/>
-          <w:szCs w:val="20"/>
-        </w:rPr>
-        <w:t>it</w:t>
-      </w:r>
-      <w:proofErr w:type="gramEnd"/>
-    </w:p>
-    <w:p>
-      <w:pPr>
-        <w:rPr>
-          <w:sz w:val="20"/>
-          <w:szCs w:val="20"/>
-        </w:rPr>
-      </w:pPr>
-      <w:hyperlink r:id="rId17" w:history="1">
+        <w:t>That time I thought I left the Bunsen burner on and would burn down the entire building and I couldn’t sleep at all because of it</w:t>
+      </w:r>
+    </w:p>
+    <w:p>
+      <w:pPr>
+        <w:rPr>
+          <w:sz w:val="20"/>
+          <w:szCs w:val="20"/>
+        </w:rPr>
+      </w:pPr>
+      <w:hyperlink r:id="rId16" w:history="1">
         <w:r>
           <w:rPr>
             <w:rStyle w:val="Hyperlink"/>
@@ -10016,7 +10301,7 @@
                     </pic:cNvPicPr>
                   </pic:nvPicPr>
                   <pic:blipFill>
-                    <a:blip r:embed="rId18">
+                    <a:blip r:embed="rId17">
                       <a:extLst>
                         <a:ext uri="{28A0092B-C50C-407E-A947-70E740481C1C}">
                           <a14:useLocalDpi xmlns:a14="http://schemas.microsoft.com/office/drawing/2010/main" val="0"/>
@@ -10065,7 +10350,7 @@
       <w:r>
         <w:t xml:space="preserve"> </w:t>
       </w:r>
-      <w:hyperlink r:id="rId19" w:history="1">
+      <w:hyperlink r:id="rId18" w:history="1">
         <w:r>
           <w:rPr>
             <w:rStyle w:val="Hyperlink"/>
@@ -10114,7 +10399,7 @@
                     </pic:cNvPicPr>
                   </pic:nvPicPr>
                   <pic:blipFill>
-                    <a:blip r:embed="rId20">
+                    <a:blip r:embed="rId19">
                       <a:extLst>
                         <a:ext uri="{28A0092B-C50C-407E-A947-70E740481C1C}">
                           <a14:useLocalDpi xmlns:a14="http://schemas.microsoft.com/office/drawing/2010/main" val="0"/>
@@ -11211,6 +11496,118 @@
     </w:lvl>
   </w:abstractNum>
   <w:abstractNum w:abstractNumId="8" w15:restartNumberingAfterBreak="0">
+    <w:nsid w:val="568A25B5"/>
+    <w:multiLevelType w:val="hybridMultilevel"/>
+    <w:tmpl w:val="8DA80056"/>
+    <w:lvl w:ilvl="0" w:tplc="F676B9EE">
+      <w:numFmt w:val="bullet"/>
+      <w:lvlText w:val="-"/>
+      <w:lvlJc w:val="left"/>
+      <w:pPr>
+        <w:ind w:left="720" w:hanging="360"/>
+      </w:pPr>
+      <w:rPr>
+        <w:rFonts w:ascii="Tw Cen MT" w:eastAsiaTheme="minorHAnsi" w:hAnsi="Tw Cen MT" w:cstheme="minorBidi" w:hint="default"/>
+      </w:rPr>
+    </w:lvl>
+    <w:lvl w:ilvl="1" w:tplc="04090003" w:tentative="1">
+      <w:start w:val="1"/>
+      <w:numFmt w:val="bullet"/>
+      <w:lvlText w:val="o"/>
+      <w:lvlJc w:val="left"/>
+      <w:pPr>
+        <w:ind w:left="1440" w:hanging="360"/>
+      </w:pPr>
+      <w:rPr>
+        <w:rFonts w:ascii="Courier New" w:hAnsi="Courier New" w:cs="Courier New" w:hint="default"/>
+      </w:rPr>
+    </w:lvl>
+    <w:lvl w:ilvl="2" w:tplc="04090005" w:tentative="1">
+      <w:start w:val="1"/>
+      <w:numFmt w:val="bullet"/>
+      <w:lvlText w:val=""/>
+      <w:lvlJc w:val="left"/>
+      <w:pPr>
+        <w:ind w:left="2160" w:hanging="360"/>
+      </w:pPr>
+      <w:rPr>
+        <w:rFonts w:ascii="Wingdings" w:hAnsi="Wingdings" w:hint="default"/>
+      </w:rPr>
+    </w:lvl>
+    <w:lvl w:ilvl="3" w:tplc="04090001" w:tentative="1">
+      <w:start w:val="1"/>
+      <w:numFmt w:val="bullet"/>
+      <w:lvlText w:val=""/>
+      <w:lvlJc w:val="left"/>
+      <w:pPr>
+        <w:ind w:left="2880" w:hanging="360"/>
+      </w:pPr>
+      <w:rPr>
+        <w:rFonts w:ascii="Symbol" w:hAnsi="Symbol" w:hint="default"/>
+      </w:rPr>
+    </w:lvl>
+    <w:lvl w:ilvl="4" w:tplc="04090003" w:tentative="1">
+      <w:start w:val="1"/>
+      <w:numFmt w:val="bullet"/>
+      <w:lvlText w:val="o"/>
+      <w:lvlJc w:val="left"/>
+      <w:pPr>
+        <w:ind w:left="3600" w:hanging="360"/>
+      </w:pPr>
+      <w:rPr>
+        <w:rFonts w:ascii="Courier New" w:hAnsi="Courier New" w:cs="Courier New" w:hint="default"/>
+      </w:rPr>
+    </w:lvl>
+    <w:lvl w:ilvl="5" w:tplc="04090005" w:tentative="1">
+      <w:start w:val="1"/>
+      <w:numFmt w:val="bullet"/>
+      <w:lvlText w:val=""/>
+      <w:lvlJc w:val="left"/>
+      <w:pPr>
+        <w:ind w:left="4320" w:hanging="360"/>
+      </w:pPr>
+      <w:rPr>
+        <w:rFonts w:ascii="Wingdings" w:hAnsi="Wingdings" w:hint="default"/>
+      </w:rPr>
+    </w:lvl>
+    <w:lvl w:ilvl="6" w:tplc="04090001" w:tentative="1">
+      <w:start w:val="1"/>
+      <w:numFmt w:val="bullet"/>
+      <w:lvlText w:val=""/>
+      <w:lvlJc w:val="left"/>
+      <w:pPr>
+        <w:ind w:left="5040" w:hanging="360"/>
+      </w:pPr>
+      <w:rPr>
+        <w:rFonts w:ascii="Symbol" w:hAnsi="Symbol" w:hint="default"/>
+      </w:rPr>
+    </w:lvl>
+    <w:lvl w:ilvl="7" w:tplc="04090003" w:tentative="1">
+      <w:start w:val="1"/>
+      <w:numFmt w:val="bullet"/>
+      <w:lvlText w:val="o"/>
+      <w:lvlJc w:val="left"/>
+      <w:pPr>
+        <w:ind w:left="5760" w:hanging="360"/>
+      </w:pPr>
+      <w:rPr>
+        <w:rFonts w:ascii="Courier New" w:hAnsi="Courier New" w:cs="Courier New" w:hint="default"/>
+      </w:rPr>
+    </w:lvl>
+    <w:lvl w:ilvl="8" w:tplc="04090005" w:tentative="1">
+      <w:start w:val="1"/>
+      <w:numFmt w:val="bullet"/>
+      <w:lvlText w:val=""/>
+      <w:lvlJc w:val="left"/>
+      <w:pPr>
+        <w:ind w:left="6480" w:hanging="360"/>
+      </w:pPr>
+      <w:rPr>
+        <w:rFonts w:ascii="Wingdings" w:hAnsi="Wingdings" w:hint="default"/>
+      </w:rPr>
+    </w:lvl>
+  </w:abstractNum>
+  <w:abstractNum w:abstractNumId="9" w15:restartNumberingAfterBreak="0">
     <w:nsid w:val="59206C07"/>
     <w:multiLevelType w:val="hybridMultilevel"/>
     <w:tmpl w:val="2C62356C"/>
@@ -11323,7 +11720,7 @@
       </w:rPr>
     </w:lvl>
   </w:abstractNum>
-  <w:abstractNum w:abstractNumId="9" w15:restartNumberingAfterBreak="0">
+  <w:abstractNum w:abstractNumId="10" w15:restartNumberingAfterBreak="0">
     <w:nsid w:val="6DB57AF7"/>
     <w:multiLevelType w:val="hybridMultilevel"/>
     <w:tmpl w:val="DEB67FCE"/>
@@ -11435,7 +11832,7 @@
       </w:rPr>
     </w:lvl>
   </w:abstractNum>
-  <w:abstractNum w:abstractNumId="10" w15:restartNumberingAfterBreak="0">
+  <w:abstractNum w:abstractNumId="11" w15:restartNumberingAfterBreak="0">
     <w:nsid w:val="72D827D0"/>
     <w:multiLevelType w:val="hybridMultilevel"/>
     <w:tmpl w:val="0C78CF9C"/>
@@ -11521,7 +11918,7 @@
       </w:pPr>
     </w:lvl>
   </w:abstractNum>
-  <w:abstractNum w:abstractNumId="11" w15:restartNumberingAfterBreak="0">
+  <w:abstractNum w:abstractNumId="12" w15:restartNumberingAfterBreak="0">
     <w:nsid w:val="73165E29"/>
     <w:multiLevelType w:val="hybridMultilevel"/>
     <w:tmpl w:val="3EACE03A"/>
@@ -11634,7 +12031,7 @@
       </w:rPr>
     </w:lvl>
   </w:abstractNum>
-  <w:abstractNum w:abstractNumId="12" w15:restartNumberingAfterBreak="0">
+  <w:abstractNum w:abstractNumId="13" w15:restartNumberingAfterBreak="0">
     <w:nsid w:val="74B50557"/>
     <w:multiLevelType w:val="hybridMultilevel"/>
     <w:tmpl w:val="335EF882"/>
@@ -11754,25 +12151,25 @@
     <w:abstractNumId w:val="4"/>
   </w:num>
   <w:num w:numId="3" w16cid:durableId="531571843">
-    <w:abstractNumId w:val="11"/>
+    <w:abstractNumId w:val="12"/>
   </w:num>
   <w:num w:numId="4" w16cid:durableId="304941666">
-    <w:abstractNumId w:val="12"/>
+    <w:abstractNumId w:val="13"/>
   </w:num>
   <w:num w:numId="5" w16cid:durableId="1752120100">
     <w:abstractNumId w:val="2"/>
   </w:num>
   <w:num w:numId="6" w16cid:durableId="563105829">
-    <w:abstractNumId w:val="10"/>
+    <w:abstractNumId w:val="11"/>
   </w:num>
   <w:num w:numId="7" w16cid:durableId="896356606">
-    <w:abstractNumId w:val="8"/>
+    <w:abstractNumId w:val="9"/>
   </w:num>
   <w:num w:numId="8" w16cid:durableId="655845809">
     <w:abstractNumId w:val="0"/>
   </w:num>
   <w:num w:numId="9" w16cid:durableId="1808163972">
-    <w:abstractNumId w:val="9"/>
+    <w:abstractNumId w:val="10"/>
   </w:num>
   <w:num w:numId="10" w16cid:durableId="573322782">
     <w:abstractNumId w:val="7"/>
@@ -11785,6 +12182,9 @@
   </w:num>
   <w:num w:numId="13" w16cid:durableId="323314345">
     <w:abstractNumId w:val="6"/>
+  </w:num>
+  <w:num w:numId="14" w16cid:durableId="1240016634">
+    <w:abstractNumId w:val="8"/>
   </w:num>
 </w:numbering>
 </file>

</xml_diff>